<commit_message>
Cập nhật Activity Đổi vé
</commit_message>
<xml_diff>
--- a/01_Document/Phân tích yêu cầu/SRS-C43-Quản-lý-xe-khách.docx
+++ b/01_Document/Phân tích yêu cầu/SRS-C43-Quản-lý-xe-khách.docx
@@ -122,6 +122,7 @@
                 <w:dataBinding w:prefixMappings="xmlns:ns0='http://schemas.openxmlformats.org/package/2006/metadata/core-properties' xmlns:ns1='http://purl.org/dc/elements/1.1/'" w:xpath="/ns0:coreProperties[1]/ns1:title[1]" w:storeItemID="{6C3C8BC8-F283-45AE-878A-BAB7291924A1}"/>
                 <w:text/>
               </w:sdtPr>
+              <w:sdtEndPr/>
               <w:sdtContent>
                 <w:tc>
                   <w:tcPr>
@@ -171,6 +172,7 @@
                 <w:dataBinding w:prefixMappings="xmlns:ns0='http://schemas.openxmlformats.org/package/2006/metadata/core-properties' xmlns:ns1='http://purl.org/dc/elements/1.1/'" w:xpath="/ns0:coreProperties[1]/ns1:subject[1]" w:storeItemID="{6C3C8BC8-F283-45AE-878A-BAB7291924A1}"/>
                 <w:text/>
               </w:sdtPr>
+              <w:sdtEndPr/>
               <w:sdtContent>
                 <w:tc>
                   <w:tcPr>
@@ -238,6 +240,7 @@
                 <w:dataBinding w:prefixMappings="xmlns:ns0='http://schemas.openxmlformats.org/package/2006/metadata/core-properties' xmlns:ns1='http://purl.org/dc/elements/1.1/'" w:xpath="/ns0:coreProperties[1]/ns1:creator[1]" w:storeItemID="{6C3C8BC8-F283-45AE-878A-BAB7291924A1}"/>
                 <w:text/>
               </w:sdtPr>
+              <w:sdtEndPr/>
               <w:sdtContent>
                 <w:tc>
                   <w:tcPr>
@@ -306,6 +309,7 @@
                   <w:calendar w:val="gregorian"/>
                 </w:date>
               </w:sdtPr>
+              <w:sdtEndPr/>
               <w:sdtContent>
                 <w:tc>
                   <w:tcPr>
@@ -7615,7 +7619,7 @@
                 <v:shape id="_x0000_i1025" type="#_x0000_t75" style="width:367.5pt;height:327pt" o:ole="">
                   <v:imagedata r:id="rId8" o:title=""/>
                 </v:shape>
-                <o:OLEObject Type="Embed" ProgID="PBrush" ShapeID="_x0000_i1025" DrawAspect="Content" ObjectID="_1568452694" r:id="rId9"/>
+                <o:OLEObject Type="Embed" ProgID="PBrush" ShapeID="_x0000_i1025" DrawAspect="Content" ObjectID="_1568472715" r:id="rId9"/>
               </w:object>
             </w:r>
           </w:p>
@@ -8790,9 +8794,9 @@
               </w:rPr>
               <w:drawing>
                 <wp:inline distT="0" distB="0" distL="0" distR="0">
-                  <wp:extent cx="4674870" cy="3025140"/>
-                  <wp:effectExtent l="0" t="0" r="0" b="3810"/>
-                  <wp:docPr id="7" name="Picture 7"/>
+                  <wp:extent cx="4674870" cy="3034030"/>
+                  <wp:effectExtent l="0" t="0" r="0" b="0"/>
+                  <wp:docPr id="1" name="Picture 1"/>
                   <wp:cNvGraphicFramePr>
                     <a:graphicFrameLocks xmlns:a="http://schemas.openxmlformats.org/drawingml/2006/main" noChangeAspect="1"/>
                   </wp:cNvGraphicFramePr>
@@ -8800,7 +8804,7 @@
                     <a:graphicData uri="http://schemas.openxmlformats.org/drawingml/2006/picture">
                       <pic:pic xmlns:pic="http://schemas.openxmlformats.org/drawingml/2006/picture">
                         <pic:nvPicPr>
-                          <pic:cNvPr id="7" name="doive.png"/>
+                          <pic:cNvPr id="1" name="doive.png"/>
                           <pic:cNvPicPr/>
                         </pic:nvPicPr>
                         <pic:blipFill>
@@ -8818,7 +8822,7 @@
                         <pic:spPr>
                           <a:xfrm>
                             <a:off x="0" y="0"/>
-                            <a:ext cx="4674870" cy="3025140"/>
+                            <a:ext cx="4674870" cy="3034030"/>
                           </a:xfrm>
                           <a:prstGeom prst="rect">
                             <a:avLst/>
@@ -23129,6 +23133,7 @@
     <w:rsid w:val="004E2059"/>
     <w:rsid w:val="004F09D9"/>
     <w:rsid w:val="0053620D"/>
+    <w:rsid w:val="005825BA"/>
     <w:rsid w:val="005A2380"/>
     <w:rsid w:val="005D7A5A"/>
     <w:rsid w:val="005E4C17"/>
@@ -23975,7 +23980,7 @@
 </file>
 
 <file path=customXml/itemProps2.xml><?xml version="1.0" encoding="utf-8"?>
-<ds:datastoreItem xmlns:ds="http://schemas.openxmlformats.org/officeDocument/2006/customXml" ds:itemID="{4D6FEE10-25B4-4DE4-8D7D-64DE217C98A9}">
+<ds:datastoreItem xmlns:ds="http://schemas.openxmlformats.org/officeDocument/2006/customXml" ds:itemID="{5FCB21C0-95A7-435B-B638-F9520EB123D9}">
   <ds:schemaRefs>
     <ds:schemaRef ds:uri="http://schemas.openxmlformats.org/officeDocument/2006/bibliography"/>
   </ds:schemaRefs>

</xml_diff>

<commit_message>
cập nhật UC mở chuyến, sửa chuyến trong file chính thức
</commit_message>
<xml_diff>
--- a/01_Document/Phân tích yêu cầu/SRS-C43-Quản-lý-xe-khách.docx
+++ b/01_Document/Phân tích yêu cầu/SRS-C43-Quản-lý-xe-khách.docx
@@ -69,7 +69,7 @@
                   </w:tcPr>
                   <w:p>
                     <w:pPr>
-                      <w:pStyle w:val="NoSpacing"/>
+                      <w:pStyle w:val="KhngDncch"/>
                       <w:jc w:val="center"/>
                       <w:rPr>
                         <w:rFonts w:ascii="Times New Roman" w:eastAsiaTheme="majorEastAsia" w:hAnsi="Times New Roman" w:cs="Times New Roman"/>
@@ -134,7 +134,7 @@
                   </w:tcPr>
                   <w:p>
                     <w:pPr>
-                      <w:pStyle w:val="NoSpacing"/>
+                      <w:pStyle w:val="KhngDncch"/>
                       <w:jc w:val="center"/>
                       <w:rPr>
                         <w:rFonts w:ascii="Times New Roman" w:eastAsiaTheme="majorEastAsia" w:hAnsi="Times New Roman" w:cs="Times New Roman"/>
@@ -184,7 +184,7 @@
                   </w:tcPr>
                   <w:p>
                     <w:pPr>
-                      <w:pStyle w:val="NoSpacing"/>
+                      <w:pStyle w:val="KhngDncch"/>
                       <w:jc w:val="center"/>
                       <w:rPr>
                         <w:rFonts w:asciiTheme="majorHAnsi" w:eastAsiaTheme="majorEastAsia" w:hAnsiTheme="majorHAnsi" w:cstheme="majorBidi"/>
@@ -217,7 +217,7 @@
               </w:tcPr>
               <w:p>
                 <w:pPr>
-                  <w:pStyle w:val="NoSpacing"/>
+                  <w:pStyle w:val="KhngDncch"/>
                   <w:jc w:val="center"/>
                 </w:pPr>
               </w:p>
@@ -249,7 +249,7 @@
                   </w:tcPr>
                   <w:p>
                     <w:pPr>
-                      <w:pStyle w:val="NoSpacing"/>
+                      <w:pStyle w:val="KhngDncch"/>
                       <w:jc w:val="center"/>
                       <w:rPr>
                         <w:rFonts w:ascii="Times New Roman" w:hAnsi="Times New Roman" w:cs="Times New Roman"/>
@@ -318,7 +318,7 @@
                   </w:tcPr>
                   <w:p>
                     <w:pPr>
-                      <w:pStyle w:val="NoSpacing"/>
+                      <w:pStyle w:val="KhngDncch"/>
                       <w:jc w:val="center"/>
                       <w:rPr>
                         <w:rFonts w:ascii="Times New Roman" w:hAnsi="Times New Roman" w:cs="Times New Roman"/>
@@ -357,7 +357,7 @@
         </w:p>
         <w:tbl>
           <w:tblPr>
-            <w:tblStyle w:val="TableGrid"/>
+            <w:tblStyle w:val="LiBang"/>
             <w:tblW w:w="0" w:type="auto"/>
             <w:tblInd w:w="360" w:type="dxa"/>
             <w:tblLook w:val="04E0" w:firstRow="1" w:lastRow="1" w:firstColumn="1" w:lastColumn="0" w:noHBand="0" w:noVBand="1"/>
@@ -489,7 +489,7 @@
               </w:tcPr>
               <w:p>
                 <w:pPr>
-                  <w:pStyle w:val="NoSpacing"/>
+                  <w:pStyle w:val="KhngDncch"/>
                 </w:pPr>
               </w:p>
             </w:tc>
@@ -497,7 +497,7 @@
         </w:tbl>
         <w:tbl>
           <w:tblPr>
-            <w:tblStyle w:val="TableGrid"/>
+            <w:tblStyle w:val="LiBang"/>
             <w:tblW w:w="9558" w:type="dxa"/>
             <w:tblInd w:w="360" w:type="dxa"/>
             <w:tblLook w:val="04A0" w:firstRow="1" w:lastRow="0" w:firstColumn="1" w:lastColumn="0" w:noHBand="0" w:noVBand="1"/>
@@ -786,7 +786,7 @@
     </w:p>
     <w:p>
       <w:pPr>
-        <w:pStyle w:val="ListParagraph"/>
+        <w:pStyle w:val="oancuaDanhsach"/>
         <w:numPr>
           <w:ilvl w:val="0"/>
           <w:numId w:val="11"/>
@@ -809,7 +809,7 @@
     </w:p>
     <w:p>
       <w:pPr>
-        <w:pStyle w:val="ListParagraph"/>
+        <w:pStyle w:val="oancuaDanhsach"/>
         <w:numPr>
           <w:ilvl w:val="0"/>
           <w:numId w:val="11"/>
@@ -832,7 +832,7 @@
     </w:p>
     <w:p>
       <w:pPr>
-        <w:pStyle w:val="ListParagraph"/>
+        <w:pStyle w:val="oancuaDanhsach"/>
         <w:numPr>
           <w:ilvl w:val="0"/>
           <w:numId w:val="11"/>
@@ -868,7 +868,7 @@
     </w:p>
     <w:tbl>
       <w:tblPr>
-        <w:tblStyle w:val="TableGrid"/>
+        <w:tblStyle w:val="LiBang"/>
         <w:tblpPr w:leftFromText="180" w:rightFromText="180" w:vertAnchor="text" w:horzAnchor="page" w:tblpX="1858" w:tblpY="212"/>
         <w:tblW w:w="0" w:type="auto"/>
         <w:tblLook w:val="04A0" w:firstRow="1" w:lastRow="0" w:firstColumn="1" w:lastColumn="0" w:noHBand="0" w:noVBand="1"/>
@@ -966,7 +966,7 @@
     </w:p>
     <w:p>
       <w:pPr>
-        <w:pStyle w:val="ListParagraph"/>
+        <w:pStyle w:val="oancuaDanhsach"/>
         <w:numPr>
           <w:ilvl w:val="1"/>
           <w:numId w:val="8"/>
@@ -989,7 +989,7 @@
     </w:p>
     <w:p>
       <w:pPr>
-        <w:pStyle w:val="ListParagraph"/>
+        <w:pStyle w:val="oancuaDanhsach"/>
         <w:numPr>
           <w:ilvl w:val="0"/>
           <w:numId w:val="41"/>
@@ -1012,7 +1012,7 @@
     </w:p>
     <w:p>
       <w:pPr>
-        <w:pStyle w:val="ListParagraph"/>
+        <w:pStyle w:val="oancuaDanhsach"/>
         <w:numPr>
           <w:ilvl w:val="0"/>
           <w:numId w:val="41"/>
@@ -1035,7 +1035,7 @@
     </w:p>
     <w:p>
       <w:pPr>
-        <w:pStyle w:val="ListParagraph"/>
+        <w:pStyle w:val="oancuaDanhsach"/>
         <w:numPr>
           <w:ilvl w:val="0"/>
           <w:numId w:val="41"/>
@@ -1058,7 +1058,7 @@
     </w:p>
     <w:p>
       <w:pPr>
-        <w:pStyle w:val="ListParagraph"/>
+        <w:pStyle w:val="oancuaDanhsach"/>
         <w:numPr>
           <w:ilvl w:val="1"/>
           <w:numId w:val="41"/>
@@ -1081,7 +1081,7 @@
     </w:p>
     <w:p>
       <w:pPr>
-        <w:pStyle w:val="ListParagraph"/>
+        <w:pStyle w:val="oancuaDanhsach"/>
         <w:numPr>
           <w:ilvl w:val="1"/>
           <w:numId w:val="41"/>
@@ -1521,11 +1521,7 @@
               <w:cnfStyle w:val="000000100000" w:firstRow="0" w:lastRow="0" w:firstColumn="0" w:lastColumn="0" w:oddVBand="0" w:evenVBand="0" w:oddHBand="1" w:evenHBand="0" w:firstRowFirstColumn="0" w:firstRowLastColumn="0" w:lastRowFirstColumn="0" w:lastRowLastColumn="0"/>
             </w:pPr>
             <w:r>
-              <w:t xml:space="preserve">Nhân viên ghi nhận lại thông tin lập hợp đồng thành lập </w:t>
-            </w:r>
-            <w:proofErr w:type="gramStart"/>
-            <w:r>
-              <w:t>trạm.</w:t>
+              <w:t>Nhân viên ghi nhận lại thông tin lập hợp đồng thành lập trạm.</w:t>
             </w:r>
             <w:r>
               <w:rPr>
@@ -1534,7 +1530,6 @@
               </w:rPr>
               <w:t>.</w:t>
             </w:r>
-            <w:proofErr w:type="gramEnd"/>
           </w:p>
           <w:p>
             <w:pPr>
@@ -2695,7 +2690,7 @@
     </w:tbl>
     <w:p>
       <w:pPr>
-        <w:pStyle w:val="ListParagraph"/>
+        <w:pStyle w:val="oancuaDanhsach"/>
         <w:numPr>
           <w:ilvl w:val="1"/>
           <w:numId w:val="8"/>
@@ -2718,7 +2713,7 @@
     </w:p>
     <w:p>
       <w:pPr>
-        <w:pStyle w:val="ListParagraph"/>
+        <w:pStyle w:val="oancuaDanhsach"/>
         <w:numPr>
           <w:ilvl w:val="1"/>
           <w:numId w:val="8"/>
@@ -2741,7 +2736,7 @@
     </w:p>
     <w:p>
       <w:pPr>
-        <w:pStyle w:val="ListParagraph"/>
+        <w:pStyle w:val="oancuaDanhsach"/>
         <w:numPr>
           <w:ilvl w:val="2"/>
           <w:numId w:val="8"/>
@@ -2764,7 +2759,7 @@
     </w:p>
     <w:p>
       <w:pPr>
-        <w:pStyle w:val="ListParagraph"/>
+        <w:pStyle w:val="oancuaDanhsach"/>
         <w:numPr>
           <w:ilvl w:val="2"/>
           <w:numId w:val="8"/>
@@ -2787,7 +2782,7 @@
     </w:p>
     <w:p>
       <w:pPr>
-        <w:pStyle w:val="ListParagraph"/>
+        <w:pStyle w:val="oancuaDanhsach"/>
         <w:numPr>
           <w:ilvl w:val="0"/>
           <w:numId w:val="12"/>
@@ -2810,7 +2805,7 @@
     </w:p>
     <w:p>
       <w:pPr>
-        <w:pStyle w:val="ListParagraph"/>
+        <w:pStyle w:val="oancuaDanhsach"/>
         <w:numPr>
           <w:ilvl w:val="0"/>
           <w:numId w:val="12"/>
@@ -2833,7 +2828,7 @@
     </w:p>
     <w:p>
       <w:pPr>
-        <w:pStyle w:val="ListParagraph"/>
+        <w:pStyle w:val="oancuaDanhsach"/>
         <w:numPr>
           <w:ilvl w:val="0"/>
           <w:numId w:val="12"/>
@@ -2856,7 +2851,7 @@
     </w:p>
     <w:p>
       <w:pPr>
-        <w:pStyle w:val="ListParagraph"/>
+        <w:pStyle w:val="oancuaDanhsach"/>
         <w:numPr>
           <w:ilvl w:val="1"/>
           <w:numId w:val="12"/>
@@ -2879,7 +2874,7 @@
     </w:p>
     <w:p>
       <w:pPr>
-        <w:pStyle w:val="ListParagraph"/>
+        <w:pStyle w:val="oancuaDanhsach"/>
         <w:numPr>
           <w:ilvl w:val="1"/>
           <w:numId w:val="12"/>
@@ -2902,7 +2897,7 @@
     </w:p>
     <w:p>
       <w:pPr>
-        <w:pStyle w:val="ListParagraph"/>
+        <w:pStyle w:val="oancuaDanhsach"/>
         <w:numPr>
           <w:ilvl w:val="2"/>
           <w:numId w:val="12"/>
@@ -2925,7 +2920,7 @@
     </w:p>
     <w:p>
       <w:pPr>
-        <w:pStyle w:val="ListParagraph"/>
+        <w:pStyle w:val="oancuaDanhsach"/>
         <w:numPr>
           <w:ilvl w:val="2"/>
           <w:numId w:val="12"/>
@@ -2948,7 +2943,7 @@
     </w:p>
     <w:p>
       <w:pPr>
-        <w:pStyle w:val="ListParagraph"/>
+        <w:pStyle w:val="oancuaDanhsach"/>
         <w:numPr>
           <w:ilvl w:val="2"/>
           <w:numId w:val="41"/>
@@ -4134,7 +4129,7 @@
         </w:trPr>
         <w:tc>
           <w:tcPr>
-            <w:tcW w:w="1701" w:type="dxa"/>
+            <w:tcW w:w="1688" w:type="dxa"/>
             <w:vMerge w:val="restart"/>
             <w:tcBorders>
               <w:top w:val="single" w:sz="4" w:space="0" w:color="000000"/>
@@ -4176,7 +4171,7 @@
         </w:tc>
         <w:tc>
           <w:tcPr>
-            <w:tcW w:w="4678" w:type="dxa"/>
+            <w:tcW w:w="4630" w:type="dxa"/>
             <w:vMerge w:val="restart"/>
             <w:tcBorders>
               <w:top w:val="single" w:sz="4" w:space="0" w:color="000000"/>
@@ -4240,7 +4235,7 @@
         </w:tc>
         <w:tc>
           <w:tcPr>
-            <w:tcW w:w="2835" w:type="dxa"/>
+            <w:tcW w:w="2811" w:type="dxa"/>
             <w:tcBorders>
               <w:top w:val="single" w:sz="4" w:space="0" w:color="000000"/>
               <w:left w:val="single" w:sz="4" w:space="0" w:color="000000"/>
@@ -4287,7 +4282,7 @@
         </w:trPr>
         <w:tc>
           <w:tcPr>
-            <w:tcW w:w="1701" w:type="dxa"/>
+            <w:tcW w:w="1688" w:type="dxa"/>
             <w:vMerge/>
             <w:tcBorders>
               <w:top w:val="single" w:sz="4" w:space="0" w:color="000000"/>
@@ -4312,7 +4307,7 @@
         </w:tc>
         <w:tc>
           <w:tcPr>
-            <w:tcW w:w="4678" w:type="dxa"/>
+            <w:tcW w:w="4630" w:type="dxa"/>
             <w:vMerge/>
             <w:tcBorders>
               <w:top w:val="single" w:sz="4" w:space="0" w:color="000000"/>
@@ -4337,7 +4332,7 @@
         </w:tc>
         <w:tc>
           <w:tcPr>
-            <w:tcW w:w="2835" w:type="dxa"/>
+            <w:tcW w:w="2811" w:type="dxa"/>
             <w:tcBorders>
               <w:top w:val="single" w:sz="4" w:space="0" w:color="000000"/>
               <w:left w:val="single" w:sz="4" w:space="0" w:color="000000"/>
@@ -4396,7 +4391,7 @@
       <w:tr>
         <w:tc>
           <w:tcPr>
-            <w:tcW w:w="1701" w:type="dxa"/>
+            <w:tcW w:w="1688" w:type="dxa"/>
             <w:tcBorders>
               <w:top w:val="single" w:sz="4" w:space="0" w:color="000000"/>
               <w:left w:val="single" w:sz="4" w:space="0" w:color="BFBFBF"/>
@@ -4436,7 +4431,7 @@
         </w:tc>
         <w:tc>
           <w:tcPr>
-            <w:tcW w:w="7513" w:type="dxa"/>
+            <w:tcW w:w="7441" w:type="dxa"/>
             <w:gridSpan w:val="2"/>
             <w:tcBorders>
               <w:top w:val="single" w:sz="4" w:space="0" w:color="000000"/>
@@ -4478,7 +4473,7 @@
       <w:tr>
         <w:tc>
           <w:tcPr>
-            <w:tcW w:w="1701" w:type="dxa"/>
+            <w:tcW w:w="1688" w:type="dxa"/>
             <w:tcBorders>
               <w:top w:val="single" w:sz="4" w:space="0" w:color="BFBFBF"/>
               <w:left w:val="single" w:sz="4" w:space="0" w:color="BFBFBF"/>
@@ -4519,7 +4514,7 @@
         </w:tc>
         <w:tc>
           <w:tcPr>
-            <w:tcW w:w="7513" w:type="dxa"/>
+            <w:tcW w:w="7441" w:type="dxa"/>
             <w:gridSpan w:val="2"/>
             <w:tcBorders>
               <w:top w:val="single" w:sz="4" w:space="0" w:color="BFBFBF"/>
@@ -4569,7 +4564,13 @@
               </w:numPr>
             </w:pPr>
             <w:r>
-              <w:t>Nhân viên xem xét khả năng của tài xế, tìm xe còn trống</w:t>
+              <w:t>Nhân viên xem xét khả năng của tài xế (</w:t>
+            </w:r>
+            <w:r>
+              <w:t>khả năng chạy đường ngắn/dài, bằng lái thuộc loại D/E/F, có chạy được ban đêm hay không, chạy được tuyế</w:t>
+            </w:r>
+            <w:r>
+              <w:t>n này hay không)</w:t>
             </w:r>
           </w:p>
           <w:p>
@@ -4581,7 +4582,13 @@
               </w:numPr>
             </w:pPr>
             <w:r>
-              <w:t>Nhân viên lên kế hoạch mở chuyến</w:t>
+              <w:t>Nhân viên tìm xe còn trống (</w:t>
+            </w:r>
+            <w:r>
+              <w:t>thuộc loại xe giường nằm/ghế ngồi, số lượng ghế, biển số</w:t>
+            </w:r>
+            <w:r>
+              <w:t xml:space="preserve"> xe)</w:t>
             </w:r>
           </w:p>
           <w:p>
@@ -4593,7 +4600,7 @@
               </w:numPr>
             </w:pPr>
             <w:r>
-              <w:t>Nhân viên trình bày kế hoạch mở chuyến cho ban giám đốc xem xét</w:t>
+              <w:t>Nhân viên lên kế hoạch mở chuyến</w:t>
             </w:r>
           </w:p>
           <w:p>
@@ -4605,6 +4612,18 @@
               </w:numPr>
             </w:pPr>
             <w:r>
+              <w:t>Nhân viên trình bày kế hoạch mở chuyến cho ban giám đốc xem xét</w:t>
+            </w:r>
+          </w:p>
+          <w:p>
+            <w:pPr>
+              <w:pStyle w:val="MyTable1"/>
+              <w:numPr>
+                <w:ilvl w:val="0"/>
+                <w:numId w:val="34"/>
+              </w:numPr>
+            </w:pPr>
+            <w:r>
               <w:t>Ban giám đốc duyệt và ra quyết định mở chuyến.</w:t>
             </w:r>
           </w:p>
@@ -4613,7 +4632,7 @@
       <w:tr>
         <w:tc>
           <w:tcPr>
-            <w:tcW w:w="1701" w:type="dxa"/>
+            <w:tcW w:w="1688" w:type="dxa"/>
             <w:tcBorders>
               <w:top w:val="single" w:sz="4" w:space="0" w:color="BFBFBF"/>
               <w:left w:val="single" w:sz="4" w:space="0" w:color="BFBFBF"/>
@@ -4653,7 +4672,7 @@
         </w:tc>
         <w:tc>
           <w:tcPr>
-            <w:tcW w:w="7513" w:type="dxa"/>
+            <w:tcW w:w="7441" w:type="dxa"/>
             <w:gridSpan w:val="2"/>
             <w:tcBorders>
               <w:top w:val="single" w:sz="4" w:space="0" w:color="BFBFBF"/>
@@ -4685,7 +4704,31 @@
                 <w:sz w:val="24"/>
                 <w:szCs w:val="24"/>
               </w:rPr>
-              <w:t>Trường hợp bước 5: Nếu giám đốc không phê duyệt kế hoạch mở chuyến, nhân viên phải quay lại bước 4 lập kế hoạch mở chuyến mới.</w:t>
+              <w:t>Trường hợp bước 7</w:t>
+            </w:r>
+            <w:r>
+              <w:rPr>
+                <w:rFonts w:ascii="Times New Roman" w:eastAsia="Times New Roman" w:hAnsi="Times New Roman" w:cs="Times New Roman"/>
+                <w:sz w:val="24"/>
+                <w:szCs w:val="24"/>
+              </w:rPr>
+              <w:t>: Nếu giám đốc không phê duyệt kế hoạch mở chuyến</w:t>
+            </w:r>
+            <w:r>
+              <w:rPr>
+                <w:rFonts w:ascii="Times New Roman" w:eastAsia="Times New Roman" w:hAnsi="Times New Roman" w:cs="Times New Roman"/>
+                <w:sz w:val="24"/>
+                <w:szCs w:val="24"/>
+              </w:rPr>
+              <w:t>, nhân viên phải quay lại bước 5</w:t>
+            </w:r>
+            <w:r>
+              <w:rPr>
+                <w:rFonts w:ascii="Times New Roman" w:eastAsia="Times New Roman" w:hAnsi="Times New Roman" w:cs="Times New Roman"/>
+                <w:sz w:val="24"/>
+                <w:szCs w:val="24"/>
+              </w:rPr>
+              <w:t xml:space="preserve"> lập kế hoạch mở chuyến mới.</w:t>
             </w:r>
           </w:p>
         </w:tc>
@@ -5149,7 +5192,7 @@
               </w:numPr>
             </w:pPr>
             <w:r>
-              <w:t>Ban giám đốc đề nghị những chuyến cần sửa</w:t>
+              <w:t>Ban giám đốc đề nghị những chuyến cần sửa (ngày giờ xuất phát, đổi xe, đổi tài xế)</w:t>
             </w:r>
           </w:p>
           <w:p>
@@ -5173,7 +5216,17 @@
               </w:numPr>
             </w:pPr>
             <w:r>
-              <w:t>Nhân viên xem xét khả năng của tài xế, tìm xe còn trống</w:t>
+              <w:t>Nhân viên xem xét khả năng của tài xế (</w:t>
+            </w:r>
+            <w:r>
+              <w:t xml:space="preserve">khả năng chạy đường ngắn/dài, bằng lái thuộc loại D/E/F, có chạy được ban đêm hay </w:t>
+            </w:r>
+            <w:r>
+              <w:lastRenderedPageBreak/>
+              <w:t>không, chạy được tuyến này hay không</w:t>
+            </w:r>
+            <w:r>
+              <w:t>)</w:t>
             </w:r>
           </w:p>
           <w:p>
@@ -5185,7 +5238,16 @@
               </w:numPr>
             </w:pPr>
             <w:r>
-              <w:t>Nhân viên lên kế hoạch sửa lại những chuyến được yêu cầu</w:t>
+              <w:t>Nhân viên t</w:t>
+            </w:r>
+            <w:r>
+              <w:t>ìm xe còn trống (</w:t>
+            </w:r>
+            <w:r>
+              <w:t>thuộc loại xe giường nằm/ghế ngồi, số lượng ghế, biển số</w:t>
+            </w:r>
+            <w:r>
+              <w:t xml:space="preserve"> xe)</w:t>
             </w:r>
           </w:p>
           <w:p>
@@ -5197,7 +5259,7 @@
               </w:numPr>
             </w:pPr>
             <w:r>
-              <w:t>Nhân viên trình bày kế hoạch sửa chuyến cho ban giám đốc xem xét</w:t>
+              <w:t>Nhân viên lên kế hoạch sửa lại những chuyến được yêu cầu</w:t>
             </w:r>
           </w:p>
           <w:p>
@@ -5209,8 +5271,22 @@
               </w:numPr>
             </w:pPr>
             <w:r>
+              <w:t>Nhân viên trình bày kế hoạch sửa chuyến cho ban giám đốc xem xét</w:t>
+            </w:r>
+          </w:p>
+          <w:p>
+            <w:pPr>
+              <w:pStyle w:val="MyTable1"/>
+              <w:numPr>
+                <w:ilvl w:val="0"/>
+                <w:numId w:val="35"/>
+              </w:numPr>
+            </w:pPr>
+            <w:r>
               <w:t>Ban giám đốc duyệt và ra quyết định sửa chuyến.</w:t>
             </w:r>
+            <w:bookmarkStart w:id="0" w:name="_GoBack"/>
+            <w:bookmarkEnd w:id="0"/>
           </w:p>
         </w:tc>
       </w:tr>
@@ -5290,7 +5366,31 @@
                 <w:sz w:val="24"/>
                 <w:szCs w:val="24"/>
               </w:rPr>
-              <w:t>Trường hợp bước 6: Nếu giám đốc không phê duyệt kế hoạch sửa chuyến, nhân viên phải quay lại bước 5 lập kế hoạch sửa chuyến mới.</w:t>
+              <w:t>Trường hợp bước 8</w:t>
+            </w:r>
+            <w:r>
+              <w:rPr>
+                <w:rFonts w:ascii="Times New Roman" w:eastAsia="Times New Roman" w:hAnsi="Times New Roman" w:cs="Times New Roman"/>
+                <w:sz w:val="24"/>
+                <w:szCs w:val="24"/>
+              </w:rPr>
+              <w:t>: Nếu giám đốc không phê duyệt kế hoạch sửa chuyến</w:t>
+            </w:r>
+            <w:r>
+              <w:rPr>
+                <w:rFonts w:ascii="Times New Roman" w:eastAsia="Times New Roman" w:hAnsi="Times New Roman" w:cs="Times New Roman"/>
+                <w:sz w:val="24"/>
+                <w:szCs w:val="24"/>
+              </w:rPr>
+              <w:t>, nhân viên phải quay lại bước 6</w:t>
+            </w:r>
+            <w:r>
+              <w:rPr>
+                <w:rFonts w:ascii="Times New Roman" w:eastAsia="Times New Roman" w:hAnsi="Times New Roman" w:cs="Times New Roman"/>
+                <w:sz w:val="24"/>
+                <w:szCs w:val="24"/>
+              </w:rPr>
+              <w:t xml:space="preserve"> lập kế hoạch sửa chuyến mới.</w:t>
             </w:r>
           </w:p>
         </w:tc>
@@ -5298,7 +5398,7 @@
     </w:tbl>
     <w:p>
       <w:pPr>
-        <w:pStyle w:val="ListParagraph"/>
+        <w:pStyle w:val="oancuaDanhsach"/>
         <w:numPr>
           <w:ilvl w:val="0"/>
           <w:numId w:val="38"/>
@@ -5313,7 +5413,7 @@
     </w:p>
     <w:p>
       <w:pPr>
-        <w:pStyle w:val="ListParagraph"/>
+        <w:pStyle w:val="oancuaDanhsach"/>
         <w:numPr>
           <w:ilvl w:val="0"/>
           <w:numId w:val="38"/>
@@ -5328,7 +5428,7 @@
     </w:p>
     <w:p>
       <w:pPr>
-        <w:pStyle w:val="ListParagraph"/>
+        <w:pStyle w:val="oancuaDanhsach"/>
         <w:numPr>
           <w:ilvl w:val="0"/>
           <w:numId w:val="38"/>
@@ -5343,7 +5443,7 @@
     </w:p>
     <w:p>
       <w:pPr>
-        <w:pStyle w:val="ListParagraph"/>
+        <w:pStyle w:val="oancuaDanhsach"/>
         <w:numPr>
           <w:ilvl w:val="1"/>
           <w:numId w:val="38"/>
@@ -5358,7 +5458,7 @@
     </w:p>
     <w:p>
       <w:pPr>
-        <w:pStyle w:val="ListParagraph"/>
+        <w:pStyle w:val="oancuaDanhsach"/>
         <w:numPr>
           <w:ilvl w:val="1"/>
           <w:numId w:val="38"/>
@@ -5373,7 +5473,7 @@
     </w:p>
     <w:p>
       <w:pPr>
-        <w:pStyle w:val="ListParagraph"/>
+        <w:pStyle w:val="oancuaDanhsach"/>
         <w:numPr>
           <w:ilvl w:val="2"/>
           <w:numId w:val="38"/>
@@ -5388,7 +5488,7 @@
     </w:p>
     <w:p>
       <w:pPr>
-        <w:pStyle w:val="ListParagraph"/>
+        <w:pStyle w:val="oancuaDanhsach"/>
         <w:numPr>
           <w:ilvl w:val="2"/>
           <w:numId w:val="38"/>
@@ -5403,7 +5503,7 @@
     </w:p>
     <w:p>
       <w:pPr>
-        <w:pStyle w:val="ListParagraph"/>
+        <w:pStyle w:val="oancuaDanhsach"/>
         <w:numPr>
           <w:ilvl w:val="2"/>
           <w:numId w:val="38"/>
@@ -5418,7 +5518,7 @@
     </w:p>
     <w:p>
       <w:pPr>
-        <w:pStyle w:val="ListParagraph"/>
+        <w:pStyle w:val="oancuaDanhsach"/>
         <w:numPr>
           <w:ilvl w:val="2"/>
           <w:numId w:val="38"/>
@@ -5433,7 +5533,7 @@
     </w:p>
     <w:p>
       <w:pPr>
-        <w:pStyle w:val="ListParagraph"/>
+        <w:pStyle w:val="oancuaDanhsach"/>
         <w:numPr>
           <w:ilvl w:val="2"/>
           <w:numId w:val="38"/>
@@ -5448,7 +5548,7 @@
     </w:p>
     <w:p>
       <w:pPr>
-        <w:pStyle w:val="ListParagraph"/>
+        <w:pStyle w:val="oancuaDanhsach"/>
         <w:numPr>
           <w:ilvl w:val="2"/>
           <w:numId w:val="38"/>
@@ -5463,7 +5563,7 @@
     </w:p>
     <w:p>
       <w:pPr>
-        <w:pStyle w:val="ListParagraph"/>
+        <w:pStyle w:val="oancuaDanhsach"/>
         <w:numPr>
           <w:ilvl w:val="2"/>
           <w:numId w:val="38"/>
@@ -5478,7 +5578,7 @@
     </w:p>
     <w:p>
       <w:pPr>
-        <w:pStyle w:val="ListParagraph"/>
+        <w:pStyle w:val="oancuaDanhsach"/>
         <w:numPr>
           <w:ilvl w:val="2"/>
           <w:numId w:val="38"/>
@@ -5493,7 +5593,7 @@
     </w:p>
     <w:p>
       <w:pPr>
-        <w:pStyle w:val="ListParagraph"/>
+        <w:pStyle w:val="oancuaDanhsach"/>
         <w:numPr>
           <w:ilvl w:val="2"/>
           <w:numId w:val="38"/>
@@ -5508,7 +5608,7 @@
     </w:p>
     <w:p>
       <w:pPr>
-        <w:pStyle w:val="ListParagraph"/>
+        <w:pStyle w:val="oancuaDanhsach"/>
         <w:numPr>
           <w:ilvl w:val="2"/>
           <w:numId w:val="38"/>
@@ -5523,7 +5623,7 @@
     </w:p>
     <w:p>
       <w:pPr>
-        <w:pStyle w:val="ListParagraph"/>
+        <w:pStyle w:val="oancuaDanhsach"/>
         <w:numPr>
           <w:ilvl w:val="2"/>
           <w:numId w:val="38"/>
@@ -5538,7 +5638,7 @@
     </w:p>
     <w:p>
       <w:pPr>
-        <w:pStyle w:val="ListParagraph"/>
+        <w:pStyle w:val="oancuaDanhsach"/>
         <w:numPr>
           <w:ilvl w:val="2"/>
           <w:numId w:val="38"/>
@@ -5553,7 +5653,7 @@
     </w:p>
     <w:p>
       <w:pPr>
-        <w:pStyle w:val="ListParagraph"/>
+        <w:pStyle w:val="oancuaDanhsach"/>
         <w:numPr>
           <w:ilvl w:val="2"/>
           <w:numId w:val="41"/>
@@ -6303,7 +6403,7 @@
     </w:tbl>
     <w:p>
       <w:pPr>
-        <w:pStyle w:val="ListParagraph"/>
+        <w:pStyle w:val="oancuaDanhsach"/>
         <w:numPr>
           <w:ilvl w:val="0"/>
           <w:numId w:val="8"/>
@@ -6327,7 +6427,7 @@
     </w:p>
     <w:p>
       <w:pPr>
-        <w:pStyle w:val="ListParagraph"/>
+        <w:pStyle w:val="oancuaDanhsach"/>
         <w:numPr>
           <w:ilvl w:val="2"/>
           <w:numId w:val="8"/>
@@ -6350,7 +6450,7 @@
     </w:p>
     <w:p>
       <w:pPr>
-        <w:pStyle w:val="ListParagraph"/>
+        <w:pStyle w:val="oancuaDanhsach"/>
         <w:numPr>
           <w:ilvl w:val="2"/>
           <w:numId w:val="41"/>
@@ -6631,7 +6731,6 @@
               <w:cnfStyle w:val="000000100000" w:firstRow="0" w:lastRow="0" w:firstColumn="0" w:lastColumn="0" w:oddVBand="0" w:evenVBand="0" w:oddHBand="1" w:evenHBand="0" w:firstRowFirstColumn="0" w:firstRowLastColumn="0" w:lastRowFirstColumn="0" w:lastRowLastColumn="0"/>
             </w:pPr>
             <w:r>
-              <w:lastRenderedPageBreak/>
               <w:t>Ban Giám đốc kiểm tra lại thông tin</w:t>
             </w:r>
           </w:p>
@@ -6661,7 +6760,6 @@
               <w:pStyle w:val="MyTable1"/>
             </w:pPr>
             <w:r>
-              <w:lastRenderedPageBreak/>
               <w:t>Dòng thay thế</w:t>
             </w:r>
           </w:p>
@@ -7291,7 +7389,7 @@
     </w:p>
     <w:p>
       <w:pPr>
-        <w:pStyle w:val="ListParagraph"/>
+        <w:pStyle w:val="oancuaDanhsach"/>
         <w:numPr>
           <w:ilvl w:val="0"/>
           <w:numId w:val="42"/>
@@ -7316,7 +7414,7 @@
     </w:p>
     <w:p>
       <w:pPr>
-        <w:pStyle w:val="ListParagraph"/>
+        <w:pStyle w:val="oancuaDanhsach"/>
         <w:numPr>
           <w:ilvl w:val="0"/>
           <w:numId w:val="42"/>
@@ -7341,7 +7439,7 @@
     </w:p>
     <w:p>
       <w:pPr>
-        <w:pStyle w:val="ListParagraph"/>
+        <w:pStyle w:val="oancuaDanhsach"/>
         <w:numPr>
           <w:ilvl w:val="0"/>
           <w:numId w:val="42"/>
@@ -7366,7 +7464,7 @@
     </w:p>
     <w:p>
       <w:pPr>
-        <w:pStyle w:val="ListParagraph"/>
+        <w:pStyle w:val="oancuaDanhsach"/>
         <w:numPr>
           <w:ilvl w:val="1"/>
           <w:numId w:val="42"/>
@@ -7391,7 +7489,7 @@
     </w:p>
     <w:p>
       <w:pPr>
-        <w:pStyle w:val="ListParagraph"/>
+        <w:pStyle w:val="oancuaDanhsach"/>
         <w:numPr>
           <w:ilvl w:val="1"/>
           <w:numId w:val="42"/>
@@ -7416,7 +7514,7 @@
     </w:p>
     <w:p>
       <w:pPr>
-        <w:pStyle w:val="ListParagraph"/>
+        <w:pStyle w:val="oancuaDanhsach"/>
         <w:numPr>
           <w:ilvl w:val="1"/>
           <w:numId w:val="42"/>
@@ -7455,7 +7553,7 @@
     </w:p>
     <w:tbl>
       <w:tblPr>
-        <w:tblStyle w:val="TableGrid"/>
+        <w:tblStyle w:val="LiBang"/>
         <w:tblW w:w="0" w:type="auto"/>
         <w:tblInd w:w="360" w:type="dxa"/>
         <w:tblLayout w:type="fixed"/>
@@ -7476,6 +7574,7 @@
               <w:pStyle w:val="MyTable1"/>
             </w:pPr>
             <w:r>
+              <w:lastRenderedPageBreak/>
               <w:t>Use case</w:t>
             </w:r>
           </w:p>
@@ -7582,7 +7681,6 @@
               <w:pStyle w:val="MyTable1"/>
             </w:pPr>
             <w:r>
-              <w:lastRenderedPageBreak/>
               <w:t>Mô tả</w:t>
             </w:r>
           </w:p>
@@ -7616,10 +7714,10 @@
                   <v:path o:extrusionok="f" gradientshapeok="t" o:connecttype="rect"/>
                   <o:lock v:ext="edit" aspectratio="t"/>
                 </v:shapetype>
-                <v:shape id="_x0000_i1025" type="#_x0000_t75" style="width:367.5pt;height:327pt" o:ole="">
+                <v:shape id="_x0000_i1025" type="#_x0000_t75" style="width:367.8pt;height:327pt" o:ole="">
                   <v:imagedata r:id="rId8" o:title=""/>
                 </v:shape>
-                <o:OLEObject Type="Embed" ProgID="PBrush" ShapeID="_x0000_i1025" DrawAspect="Content" ObjectID="_1568472715" r:id="rId9"/>
+                <o:OLEObject Type="Embed" ProgID="PBrush" ShapeID="_x0000_i1025" DrawAspect="Content" ObjectID="_1568473226" r:id="rId9"/>
               </w:object>
             </w:r>
           </w:p>
@@ -7642,7 +7740,7 @@
     </w:p>
     <w:tbl>
       <w:tblPr>
-        <w:tblStyle w:val="TableGrid"/>
+        <w:tblStyle w:val="LiBang"/>
         <w:tblW w:w="0" w:type="auto"/>
         <w:tblInd w:w="360" w:type="dxa"/>
         <w:tblLayout w:type="fixed"/>
@@ -7842,7 +7940,7 @@
     </w:p>
     <w:tbl>
       <w:tblPr>
-        <w:tblStyle w:val="TableGrid"/>
+        <w:tblStyle w:val="LiBang"/>
         <w:tblW w:w="0" w:type="auto"/>
         <w:tblInd w:w="360" w:type="dxa"/>
         <w:tblLayout w:type="fixed"/>
@@ -8049,7 +8147,7 @@
     </w:p>
     <w:tbl>
       <w:tblPr>
-        <w:tblStyle w:val="TableGrid"/>
+        <w:tblStyle w:val="LiBang"/>
         <w:tblW w:w="0" w:type="auto"/>
         <w:tblInd w:w="360" w:type="dxa"/>
         <w:tblLook w:val="04A0" w:firstRow="1" w:lastRow="0" w:firstColumn="1" w:lastColumn="0" w:noHBand="0" w:noVBand="1"/>
@@ -8234,7 +8332,7 @@
     </w:tbl>
     <w:p>
       <w:pPr>
-        <w:pStyle w:val="ListParagraph"/>
+        <w:pStyle w:val="oancuaDanhsach"/>
         <w:numPr>
           <w:ilvl w:val="0"/>
           <w:numId w:val="13"/>
@@ -8257,7 +8355,7 @@
     </w:p>
     <w:p>
       <w:pPr>
-        <w:pStyle w:val="ListParagraph"/>
+        <w:pStyle w:val="oancuaDanhsach"/>
         <w:numPr>
           <w:ilvl w:val="0"/>
           <w:numId w:val="13"/>
@@ -8280,7 +8378,7 @@
     </w:p>
     <w:p>
       <w:pPr>
-        <w:pStyle w:val="ListParagraph"/>
+        <w:pStyle w:val="oancuaDanhsach"/>
         <w:numPr>
           <w:ilvl w:val="0"/>
           <w:numId w:val="13"/>
@@ -8303,7 +8401,7 @@
     </w:p>
     <w:p>
       <w:pPr>
-        <w:pStyle w:val="ListParagraph"/>
+        <w:pStyle w:val="oancuaDanhsach"/>
         <w:numPr>
           <w:ilvl w:val="1"/>
           <w:numId w:val="13"/>
@@ -8326,7 +8424,7 @@
     </w:p>
     <w:p>
       <w:pPr>
-        <w:pStyle w:val="ListParagraph"/>
+        <w:pStyle w:val="oancuaDanhsach"/>
         <w:numPr>
           <w:ilvl w:val="1"/>
           <w:numId w:val="13"/>
@@ -8349,7 +8447,7 @@
     </w:p>
     <w:p>
       <w:pPr>
-        <w:pStyle w:val="ListParagraph"/>
+        <w:pStyle w:val="oancuaDanhsach"/>
         <w:numPr>
           <w:ilvl w:val="1"/>
           <w:numId w:val="13"/>
@@ -8372,7 +8470,7 @@
     </w:p>
     <w:p>
       <w:pPr>
-        <w:pStyle w:val="ListParagraph"/>
+        <w:pStyle w:val="oancuaDanhsach"/>
         <w:numPr>
           <w:ilvl w:val="2"/>
           <w:numId w:val="13"/>
@@ -8395,7 +8493,7 @@
     </w:p>
     <w:p>
       <w:pPr>
-        <w:pStyle w:val="ListParagraph"/>
+        <w:pStyle w:val="oancuaDanhsach"/>
         <w:numPr>
           <w:ilvl w:val="2"/>
           <w:numId w:val="13"/>
@@ -8418,7 +8516,7 @@
     </w:p>
     <w:p>
       <w:pPr>
-        <w:pStyle w:val="ListParagraph"/>
+        <w:pStyle w:val="oancuaDanhsach"/>
         <w:numPr>
           <w:ilvl w:val="2"/>
           <w:numId w:val="42"/>
@@ -8442,7 +8540,7 @@
     </w:p>
     <w:tbl>
       <w:tblPr>
-        <w:tblStyle w:val="TableGrid"/>
+        <w:tblStyle w:val="LiBang"/>
         <w:tblW w:w="0" w:type="auto"/>
         <w:tblInd w:w="360" w:type="dxa"/>
         <w:tblLayout w:type="fixed"/>
@@ -8648,7 +8746,7 @@
     </w:p>
     <w:tbl>
       <w:tblPr>
-        <w:tblStyle w:val="TableGrid"/>
+        <w:tblStyle w:val="LiBang"/>
         <w:tblW w:w="0" w:type="auto"/>
         <w:tblInd w:w="360" w:type="dxa"/>
         <w:tblLayout w:type="fixed"/>
@@ -8836,8 +8934,6 @@
             </w:r>
           </w:p>
         </w:tc>
-        <w:bookmarkStart w:id="0" w:name="_GoBack"/>
-        <w:bookmarkEnd w:id="0"/>
       </w:tr>
     </w:tbl>
     <w:p>
@@ -8856,7 +8952,7 @@
     </w:p>
     <w:tbl>
       <w:tblPr>
-        <w:tblStyle w:val="TableGrid"/>
+        <w:tblStyle w:val="LiBang"/>
         <w:tblW w:w="0" w:type="auto"/>
         <w:tblInd w:w="360" w:type="dxa"/>
         <w:tblLayout w:type="fixed"/>
@@ -9056,7 +9152,7 @@
     </w:p>
     <w:tbl>
       <w:tblPr>
-        <w:tblStyle w:val="TableGrid"/>
+        <w:tblStyle w:val="LiBang"/>
         <w:tblW w:w="0" w:type="auto"/>
         <w:tblInd w:w="360" w:type="dxa"/>
         <w:tblLayout w:type="fixed"/>
@@ -9259,7 +9355,7 @@
     </w:p>
     <w:tbl>
       <w:tblPr>
-        <w:tblStyle w:val="TableGrid"/>
+        <w:tblStyle w:val="LiBang"/>
         <w:tblW w:w="0" w:type="auto"/>
         <w:tblInd w:w="360" w:type="dxa"/>
         <w:tblLayout w:type="fixed"/>
@@ -9598,7 +9694,7 @@
     </w:p>
     <w:tbl>
       <w:tblPr>
-        <w:tblStyle w:val="TableGrid"/>
+        <w:tblStyle w:val="LiBang"/>
         <w:tblW w:w="0" w:type="auto"/>
         <w:tblInd w:w="360" w:type="dxa"/>
         <w:tblLayout w:type="fixed"/>
@@ -9803,7 +9899,7 @@
     </w:p>
     <w:tbl>
       <w:tblPr>
-        <w:tblStyle w:val="TableGrid"/>
+        <w:tblStyle w:val="LiBang"/>
         <w:tblW w:w="0" w:type="auto"/>
         <w:tblInd w:w="360" w:type="dxa"/>
         <w:tblLayout w:type="fixed"/>
@@ -9995,7 +10091,7 @@
     </w:tbl>
     <w:p>
       <w:pPr>
-        <w:pStyle w:val="ListParagraph"/>
+        <w:pStyle w:val="oancuaDanhsach"/>
         <w:numPr>
           <w:ilvl w:val="0"/>
           <w:numId w:val="40"/>
@@ -10018,7 +10114,7 @@
     </w:p>
     <w:p>
       <w:pPr>
-        <w:pStyle w:val="ListParagraph"/>
+        <w:pStyle w:val="oancuaDanhsach"/>
         <w:numPr>
           <w:ilvl w:val="0"/>
           <w:numId w:val="40"/>
@@ -10041,7 +10137,7 @@
     </w:p>
     <w:p>
       <w:pPr>
-        <w:pStyle w:val="ListParagraph"/>
+        <w:pStyle w:val="oancuaDanhsach"/>
         <w:numPr>
           <w:ilvl w:val="0"/>
           <w:numId w:val="40"/>
@@ -10064,7 +10160,7 @@
     </w:p>
     <w:p>
       <w:pPr>
-        <w:pStyle w:val="ListParagraph"/>
+        <w:pStyle w:val="oancuaDanhsach"/>
         <w:numPr>
           <w:ilvl w:val="1"/>
           <w:numId w:val="40"/>
@@ -10087,7 +10183,7 @@
     </w:p>
     <w:p>
       <w:pPr>
-        <w:pStyle w:val="ListParagraph"/>
+        <w:pStyle w:val="oancuaDanhsach"/>
         <w:numPr>
           <w:ilvl w:val="1"/>
           <w:numId w:val="40"/>
@@ -10110,7 +10206,7 @@
     </w:p>
     <w:p>
       <w:pPr>
-        <w:pStyle w:val="ListParagraph"/>
+        <w:pStyle w:val="oancuaDanhsach"/>
         <w:numPr>
           <w:ilvl w:val="1"/>
           <w:numId w:val="40"/>
@@ -10133,7 +10229,7 @@
     </w:p>
     <w:p>
       <w:pPr>
-        <w:pStyle w:val="ListParagraph"/>
+        <w:pStyle w:val="oancuaDanhsach"/>
         <w:numPr>
           <w:ilvl w:val="2"/>
           <w:numId w:val="40"/>
@@ -10156,7 +10252,7 @@
     </w:p>
     <w:p>
       <w:pPr>
-        <w:pStyle w:val="ListParagraph"/>
+        <w:pStyle w:val="oancuaDanhsach"/>
         <w:numPr>
           <w:ilvl w:val="2"/>
           <w:numId w:val="40"/>
@@ -10179,7 +10275,7 @@
     </w:p>
     <w:p>
       <w:pPr>
-        <w:pStyle w:val="ListParagraph"/>
+        <w:pStyle w:val="oancuaDanhsach"/>
         <w:numPr>
           <w:ilvl w:val="2"/>
           <w:numId w:val="40"/>
@@ -10202,7 +10298,7 @@
     </w:p>
     <w:p>
       <w:pPr>
-        <w:pStyle w:val="ListParagraph"/>
+        <w:pStyle w:val="oancuaDanhsach"/>
         <w:numPr>
           <w:ilvl w:val="2"/>
           <w:numId w:val="40"/>
@@ -10225,7 +10321,7 @@
     </w:p>
     <w:p>
       <w:pPr>
-        <w:pStyle w:val="ListParagraph"/>
+        <w:pStyle w:val="oancuaDanhsach"/>
         <w:numPr>
           <w:ilvl w:val="2"/>
           <w:numId w:val="40"/>
@@ -10248,7 +10344,7 @@
     </w:p>
     <w:p>
       <w:pPr>
-        <w:pStyle w:val="ListParagraph"/>
+        <w:pStyle w:val="oancuaDanhsach"/>
         <w:numPr>
           <w:ilvl w:val="2"/>
           <w:numId w:val="40"/>
@@ -10271,7 +10367,7 @@
     </w:p>
     <w:p>
       <w:pPr>
-        <w:pStyle w:val="ListParagraph"/>
+        <w:pStyle w:val="oancuaDanhsach"/>
         <w:numPr>
           <w:ilvl w:val="2"/>
           <w:numId w:val="40"/>
@@ -10294,7 +10390,7 @@
     </w:p>
     <w:p>
       <w:pPr>
-        <w:pStyle w:val="ListParagraph"/>
+        <w:pStyle w:val="oancuaDanhsach"/>
         <w:numPr>
           <w:ilvl w:val="2"/>
           <w:numId w:val="40"/>
@@ -10317,7 +10413,7 @@
     </w:p>
     <w:p>
       <w:pPr>
-        <w:pStyle w:val="ListParagraph"/>
+        <w:pStyle w:val="oancuaDanhsach"/>
         <w:numPr>
           <w:ilvl w:val="2"/>
           <w:numId w:val="40"/>
@@ -10340,7 +10436,7 @@
     </w:p>
     <w:p>
       <w:pPr>
-        <w:pStyle w:val="ListParagraph"/>
+        <w:pStyle w:val="oancuaDanhsach"/>
         <w:numPr>
           <w:ilvl w:val="2"/>
           <w:numId w:val="40"/>
@@ -10373,7 +10469,7 @@
     </w:p>
     <w:p>
       <w:pPr>
-        <w:pStyle w:val="ListParagraph"/>
+        <w:pStyle w:val="oancuaDanhsach"/>
         <w:numPr>
           <w:ilvl w:val="0"/>
           <w:numId w:val="19"/>
@@ -10396,7 +10492,7 @@
     </w:p>
     <w:p>
       <w:pPr>
-        <w:pStyle w:val="ListParagraph"/>
+        <w:pStyle w:val="oancuaDanhsach"/>
         <w:numPr>
           <w:ilvl w:val="0"/>
           <w:numId w:val="22"/>
@@ -10419,7 +10515,7 @@
     </w:p>
     <w:p>
       <w:pPr>
-        <w:pStyle w:val="ListParagraph"/>
+        <w:pStyle w:val="oancuaDanhsach"/>
         <w:numPr>
           <w:ilvl w:val="0"/>
           <w:numId w:val="22"/>
@@ -10442,7 +10538,7 @@
     </w:p>
     <w:p>
       <w:pPr>
-        <w:pStyle w:val="ListParagraph"/>
+        <w:pStyle w:val="oancuaDanhsach"/>
         <w:numPr>
           <w:ilvl w:val="0"/>
           <w:numId w:val="22"/>
@@ -10465,7 +10561,7 @@
     </w:p>
     <w:p>
       <w:pPr>
-        <w:pStyle w:val="ListParagraph"/>
+        <w:pStyle w:val="oancuaDanhsach"/>
         <w:numPr>
           <w:ilvl w:val="0"/>
           <w:numId w:val="22"/>
@@ -10488,7 +10584,7 @@
     </w:p>
     <w:p>
       <w:pPr>
-        <w:pStyle w:val="ListParagraph"/>
+        <w:pStyle w:val="oancuaDanhsach"/>
         <w:numPr>
           <w:ilvl w:val="0"/>
           <w:numId w:val="14"/>
@@ -10511,7 +10607,7 @@
     </w:p>
     <w:p>
       <w:pPr>
-        <w:pStyle w:val="ListParagraph"/>
+        <w:pStyle w:val="oancuaDanhsach"/>
         <w:numPr>
           <w:ilvl w:val="0"/>
           <w:numId w:val="14"/>
@@ -10534,7 +10630,7 @@
     </w:p>
     <w:p>
       <w:pPr>
-        <w:pStyle w:val="ListParagraph"/>
+        <w:pStyle w:val="oancuaDanhsach"/>
         <w:numPr>
           <w:ilvl w:val="0"/>
           <w:numId w:val="14"/>
@@ -10557,7 +10653,7 @@
     </w:p>
     <w:p>
       <w:pPr>
-        <w:pStyle w:val="ListParagraph"/>
+        <w:pStyle w:val="oancuaDanhsach"/>
         <w:numPr>
           <w:ilvl w:val="0"/>
           <w:numId w:val="14"/>
@@ -10580,7 +10676,7 @@
     </w:p>
     <w:p>
       <w:pPr>
-        <w:pStyle w:val="ListParagraph"/>
+        <w:pStyle w:val="oancuaDanhsach"/>
         <w:numPr>
           <w:ilvl w:val="1"/>
           <w:numId w:val="14"/>
@@ -10603,7 +10699,7 @@
     </w:p>
     <w:p>
       <w:pPr>
-        <w:pStyle w:val="ListParagraph"/>
+        <w:pStyle w:val="oancuaDanhsach"/>
         <w:numPr>
           <w:ilvl w:val="0"/>
           <w:numId w:val="46"/>
@@ -10628,7 +10724,7 @@
     </w:p>
     <w:p>
       <w:pPr>
-        <w:pStyle w:val="ListParagraph"/>
+        <w:pStyle w:val="oancuaDanhsach"/>
         <w:numPr>
           <w:ilvl w:val="0"/>
           <w:numId w:val="46"/>
@@ -10653,7 +10749,7 @@
     </w:p>
     <w:p>
       <w:pPr>
-        <w:pStyle w:val="ListParagraph"/>
+        <w:pStyle w:val="oancuaDanhsach"/>
         <w:numPr>
           <w:ilvl w:val="0"/>
           <w:numId w:val="46"/>
@@ -10678,7 +10774,7 @@
     </w:p>
     <w:p>
       <w:pPr>
-        <w:pStyle w:val="ListParagraph"/>
+        <w:pStyle w:val="oancuaDanhsach"/>
         <w:numPr>
           <w:ilvl w:val="0"/>
           <w:numId w:val="46"/>
@@ -10718,7 +10814,7 @@
     </w:p>
     <w:tbl>
       <w:tblPr>
-        <w:tblStyle w:val="TableGrid"/>
+        <w:tblStyle w:val="LiBang"/>
         <w:tblW w:w="0" w:type="auto"/>
         <w:tblInd w:w="360" w:type="dxa"/>
         <w:tblLook w:val="04A0" w:firstRow="1" w:lastRow="0" w:firstColumn="1" w:lastColumn="0" w:noHBand="0" w:noVBand="1"/>
@@ -10848,15 +10944,7 @@
               <w:pStyle w:val="MyTable1"/>
             </w:pPr>
             <w:r>
-              <w:t xml:space="preserve">Cho phép hiển thị danh sách tất cả các tuyến còn tồn tại trên thực tế. Danh sách hiển thị gồm: trạm bắt đầu, trạm kết thúc, chiều dài tuyến, thời gian ước </w:t>
-            </w:r>
-            <w:proofErr w:type="gramStart"/>
-            <w:r>
-              <w:t>lượng,…</w:t>
-            </w:r>
-            <w:proofErr w:type="gramEnd"/>
-            <w:r>
-              <w:t xml:space="preserve"> Hỗ trợ tính năng sắp xếp danh sách tuyến theo một số tiêu chí nhất định.</w:t>
+              <w:t>Cho phép hiển thị danh sách tất cả các tuyến còn tồn tại trên thực tế. Danh sách hiển thị gồm: trạm bắt đầu, trạm kết thúc, chiều dài tuyến, thời gian ước lượng,… Hỗ trợ tính năng sắp xếp danh sách tuyến theo một số tiêu chí nhất định.</w:t>
             </w:r>
           </w:p>
         </w:tc>
@@ -10892,7 +10980,7 @@
     </w:p>
     <w:tbl>
       <w:tblPr>
-        <w:tblStyle w:val="TableGrid"/>
+        <w:tblStyle w:val="LiBang"/>
         <w:tblW w:w="0" w:type="auto"/>
         <w:tblInd w:w="360" w:type="dxa"/>
         <w:tblLook w:val="04A0" w:firstRow="1" w:lastRow="0" w:firstColumn="1" w:lastColumn="0" w:noHBand="0" w:noVBand="1"/>
@@ -11031,7 +11119,7 @@
     </w:p>
     <w:tbl>
       <w:tblPr>
-        <w:tblStyle w:val="TableGrid"/>
+        <w:tblStyle w:val="LiBang"/>
         <w:tblW w:w="0" w:type="auto"/>
         <w:tblInd w:w="360" w:type="dxa"/>
         <w:tblLook w:val="04A0" w:firstRow="1" w:lastRow="0" w:firstColumn="1" w:lastColumn="0" w:noHBand="0" w:noVBand="1"/>
@@ -11131,13 +11219,8 @@
               <w:pStyle w:val="MyTable1"/>
             </w:pPr>
             <w:r>
-              <w:t xml:space="preserve">Thêm tuyến mới khi mở tuyến thành công. Nhập vào các thông tin như trạm bắt đầu, trạm kết thúc, lộ trình </w:t>
-            </w:r>
-            <w:proofErr w:type="gramStart"/>
-            <w:r>
-              <w:t>tuyến,…</w:t>
-            </w:r>
-            <w:proofErr w:type="gramEnd"/>
+              <w:t>Thêm tuyến mới khi mở tuyến thành công. Nhập vào các thông tin như trạm bắt đầu, trạm kết thúc, lộ trình tuyến,…</w:t>
+            </w:r>
           </w:p>
         </w:tc>
       </w:tr>
@@ -11159,7 +11242,7 @@
     </w:p>
     <w:tbl>
       <w:tblPr>
-        <w:tblStyle w:val="TableGrid"/>
+        <w:tblStyle w:val="LiBang"/>
         <w:tblW w:w="0" w:type="auto"/>
         <w:tblInd w:w="360" w:type="dxa"/>
         <w:tblLook w:val="04A0" w:firstRow="1" w:lastRow="0" w:firstColumn="1" w:lastColumn="0" w:noHBand="0" w:noVBand="1"/>
@@ -11282,7 +11365,7 @@
     </w:p>
     <w:tbl>
       <w:tblPr>
-        <w:tblStyle w:val="TableGrid"/>
+        <w:tblStyle w:val="LiBang"/>
         <w:tblW w:w="0" w:type="auto"/>
         <w:tblInd w:w="360" w:type="dxa"/>
         <w:tblLook w:val="04A0" w:firstRow="1" w:lastRow="0" w:firstColumn="1" w:lastColumn="0" w:noHBand="0" w:noVBand="1"/>
@@ -11382,13 +11465,8 @@
               <w:pStyle w:val="MyTable1"/>
             </w:pPr>
             <w:r>
-              <w:t xml:space="preserve">Sửa tuyến trên hệ thống dựa vào các thay đổi về tuyến trên thực tế. Các thay đổi bao gồm: các trạm thuộc tuyến, các chuyến thuộc tuyến, thời gian ước </w:t>
-            </w:r>
-            <w:proofErr w:type="gramStart"/>
-            <w:r>
-              <w:t>lượng,…</w:t>
-            </w:r>
-            <w:proofErr w:type="gramEnd"/>
+              <w:t>Sửa tuyến trên hệ thống dựa vào các thay đổi về tuyến trên thực tế. Các thay đổi bao gồm: các trạm thuộc tuyến, các chuyến thuộc tuyến, thời gian ước lượng,…</w:t>
+            </w:r>
           </w:p>
         </w:tc>
       </w:tr>
@@ -11410,7 +11488,7 @@
     </w:p>
     <w:tbl>
       <w:tblPr>
-        <w:tblStyle w:val="TableGrid"/>
+        <w:tblStyle w:val="LiBang"/>
         <w:tblW w:w="0" w:type="auto"/>
         <w:tblInd w:w="360" w:type="dxa"/>
         <w:tblLook w:val="04A0" w:firstRow="1" w:lastRow="0" w:firstColumn="1" w:lastColumn="0" w:noHBand="0" w:noVBand="1"/>
@@ -11516,7 +11594,7 @@
     </w:p>
     <w:tbl>
       <w:tblPr>
-        <w:tblStyle w:val="TableGrid"/>
+        <w:tblStyle w:val="LiBang"/>
         <w:tblW w:w="0" w:type="auto"/>
         <w:tblInd w:w="360" w:type="dxa"/>
         <w:tblLook w:val="04A0" w:firstRow="1" w:lastRow="0" w:firstColumn="1" w:lastColumn="0" w:noHBand="0" w:noVBand="1"/>
@@ -11642,7 +11720,7 @@
     </w:p>
     <w:tbl>
       <w:tblPr>
-        <w:tblStyle w:val="TableGrid"/>
+        <w:tblStyle w:val="LiBang"/>
         <w:tblW w:w="0" w:type="auto"/>
         <w:tblInd w:w="360" w:type="dxa"/>
         <w:tblLook w:val="04A0" w:firstRow="1" w:lastRow="0" w:firstColumn="1" w:lastColumn="0" w:noHBand="0" w:noVBand="1"/>
@@ -11756,7 +11834,7 @@
     </w:p>
     <w:tbl>
       <w:tblPr>
-        <w:tblStyle w:val="TableGrid"/>
+        <w:tblStyle w:val="LiBang"/>
         <w:tblW w:w="0" w:type="auto"/>
         <w:tblInd w:w="360" w:type="dxa"/>
         <w:tblLook w:val="04A0" w:firstRow="1" w:lastRow="0" w:firstColumn="1" w:lastColumn="0" w:noHBand="0" w:noVBand="1"/>
@@ -11871,7 +11949,7 @@
     </w:p>
     <w:tbl>
       <w:tblPr>
-        <w:tblStyle w:val="TableGrid"/>
+        <w:tblStyle w:val="LiBang"/>
         <w:tblW w:w="0" w:type="auto"/>
         <w:tblInd w:w="360" w:type="dxa"/>
         <w:tblLook w:val="04A0" w:firstRow="1" w:lastRow="0" w:firstColumn="1" w:lastColumn="0" w:noHBand="0" w:noVBand="1"/>
@@ -11985,7 +12063,7 @@
     </w:p>
     <w:tbl>
       <w:tblPr>
-        <w:tblStyle w:val="TableGrid"/>
+        <w:tblStyle w:val="LiBang"/>
         <w:tblW w:w="0" w:type="auto"/>
         <w:tblInd w:w="360" w:type="dxa"/>
         <w:tblLook w:val="04A0" w:firstRow="1" w:lastRow="0" w:firstColumn="1" w:lastColumn="0" w:noHBand="0" w:noVBand="1"/>
@@ -12090,7 +12168,7 @@
     </w:p>
     <w:tbl>
       <w:tblPr>
-        <w:tblStyle w:val="TableGrid"/>
+        <w:tblStyle w:val="LiBang"/>
         <w:tblW w:w="0" w:type="auto"/>
         <w:tblInd w:w="360" w:type="dxa"/>
         <w:tblLook w:val="04A0" w:firstRow="1" w:lastRow="0" w:firstColumn="1" w:lastColumn="0" w:noHBand="0" w:noVBand="1"/>
@@ -12195,7 +12273,7 @@
     </w:p>
     <w:tbl>
       <w:tblPr>
-        <w:tblStyle w:val="TableGrid"/>
+        <w:tblStyle w:val="LiBang"/>
         <w:tblW w:w="0" w:type="auto"/>
         <w:tblInd w:w="360" w:type="dxa"/>
         <w:tblLook w:val="04A0" w:firstRow="1" w:lastRow="0" w:firstColumn="1" w:lastColumn="0" w:noHBand="0" w:noVBand="1"/>
@@ -12301,7 +12379,7 @@
     </w:p>
     <w:tbl>
       <w:tblPr>
-        <w:tblStyle w:val="TableGrid"/>
+        <w:tblStyle w:val="LiBang"/>
         <w:tblW w:w="0" w:type="auto"/>
         <w:tblInd w:w="360" w:type="dxa"/>
         <w:tblLook w:val="04A0" w:firstRow="1" w:lastRow="0" w:firstColumn="1" w:lastColumn="0" w:noHBand="0" w:noVBand="1"/>
@@ -12394,7 +12472,7 @@
     </w:tbl>
     <w:p>
       <w:pPr>
-        <w:pStyle w:val="ListParagraph"/>
+        <w:pStyle w:val="oancuaDanhsach"/>
         <w:numPr>
           <w:ilvl w:val="0"/>
           <w:numId w:val="15"/>
@@ -12417,7 +12495,7 @@
     </w:p>
     <w:p>
       <w:pPr>
-        <w:pStyle w:val="ListParagraph"/>
+        <w:pStyle w:val="oancuaDanhsach"/>
         <w:numPr>
           <w:ilvl w:val="0"/>
           <w:numId w:val="15"/>
@@ -12440,7 +12518,7 @@
     </w:p>
     <w:p>
       <w:pPr>
-        <w:pStyle w:val="ListParagraph"/>
+        <w:pStyle w:val="oancuaDanhsach"/>
         <w:numPr>
           <w:ilvl w:val="0"/>
           <w:numId w:val="15"/>
@@ -12463,7 +12541,7 @@
     </w:p>
     <w:p>
       <w:pPr>
-        <w:pStyle w:val="ListParagraph"/>
+        <w:pStyle w:val="oancuaDanhsach"/>
         <w:numPr>
           <w:ilvl w:val="0"/>
           <w:numId w:val="15"/>
@@ -12486,7 +12564,7 @@
     </w:p>
     <w:p>
       <w:pPr>
-        <w:pStyle w:val="ListParagraph"/>
+        <w:pStyle w:val="oancuaDanhsach"/>
         <w:numPr>
           <w:ilvl w:val="1"/>
           <w:numId w:val="15"/>
@@ -12509,7 +12587,7 @@
     </w:p>
     <w:p>
       <w:pPr>
-        <w:pStyle w:val="ListParagraph"/>
+        <w:pStyle w:val="oancuaDanhsach"/>
         <w:numPr>
           <w:ilvl w:val="1"/>
           <w:numId w:val="15"/>
@@ -12532,7 +12610,7 @@
     </w:p>
     <w:p>
       <w:pPr>
-        <w:pStyle w:val="ListParagraph"/>
+        <w:pStyle w:val="oancuaDanhsach"/>
         <w:numPr>
           <w:ilvl w:val="1"/>
           <w:numId w:val="15"/>
@@ -12555,7 +12633,7 @@
     </w:p>
     <w:p>
       <w:pPr>
-        <w:pStyle w:val="ListParagraph"/>
+        <w:pStyle w:val="oancuaDanhsach"/>
         <w:numPr>
           <w:ilvl w:val="0"/>
           <w:numId w:val="23"/>
@@ -12578,7 +12656,7 @@
     </w:p>
     <w:p>
       <w:pPr>
-        <w:pStyle w:val="ListParagraph"/>
+        <w:pStyle w:val="oancuaDanhsach"/>
         <w:numPr>
           <w:ilvl w:val="0"/>
           <w:numId w:val="23"/>
@@ -12601,7 +12679,7 @@
     </w:p>
     <w:p>
       <w:pPr>
-        <w:pStyle w:val="ListParagraph"/>
+        <w:pStyle w:val="oancuaDanhsach"/>
         <w:numPr>
           <w:ilvl w:val="0"/>
           <w:numId w:val="23"/>
@@ -12624,7 +12702,7 @@
     </w:p>
     <w:p>
       <w:pPr>
-        <w:pStyle w:val="ListParagraph"/>
+        <w:pStyle w:val="oancuaDanhsach"/>
         <w:numPr>
           <w:ilvl w:val="0"/>
           <w:numId w:val="23"/>
@@ -12647,7 +12725,7 @@
     </w:p>
     <w:p>
       <w:pPr>
-        <w:pStyle w:val="ListParagraph"/>
+        <w:pStyle w:val="oancuaDanhsach"/>
         <w:numPr>
           <w:ilvl w:val="1"/>
           <w:numId w:val="23"/>
@@ -12670,7 +12748,7 @@
     </w:p>
     <w:p>
       <w:pPr>
-        <w:pStyle w:val="ListParagraph"/>
+        <w:pStyle w:val="oancuaDanhsach"/>
         <w:numPr>
           <w:ilvl w:val="1"/>
           <w:numId w:val="23"/>
@@ -12693,7 +12771,7 @@
     </w:p>
     <w:p>
       <w:pPr>
-        <w:pStyle w:val="ListParagraph"/>
+        <w:pStyle w:val="oancuaDanhsach"/>
         <w:numPr>
           <w:ilvl w:val="1"/>
           <w:numId w:val="23"/>
@@ -12716,7 +12794,7 @@
     </w:p>
     <w:p>
       <w:pPr>
-        <w:pStyle w:val="ListParagraph"/>
+        <w:pStyle w:val="oancuaDanhsach"/>
         <w:numPr>
           <w:ilvl w:val="1"/>
           <w:numId w:val="23"/>
@@ -12739,7 +12817,7 @@
     </w:p>
     <w:p>
       <w:pPr>
-        <w:pStyle w:val="ListParagraph"/>
+        <w:pStyle w:val="oancuaDanhsach"/>
         <w:numPr>
           <w:ilvl w:val="1"/>
           <w:numId w:val="23"/>
@@ -12762,7 +12840,7 @@
     </w:p>
     <w:p>
       <w:pPr>
-        <w:pStyle w:val="ListParagraph"/>
+        <w:pStyle w:val="oancuaDanhsach"/>
         <w:numPr>
           <w:ilvl w:val="1"/>
           <w:numId w:val="23"/>
@@ -12785,7 +12863,7 @@
     </w:p>
     <w:p>
       <w:pPr>
-        <w:pStyle w:val="ListParagraph"/>
+        <w:pStyle w:val="oancuaDanhsach"/>
         <w:numPr>
           <w:ilvl w:val="1"/>
           <w:numId w:val="23"/>
@@ -12808,7 +12886,7 @@
     </w:p>
     <w:p>
       <w:pPr>
-        <w:pStyle w:val="ListParagraph"/>
+        <w:pStyle w:val="oancuaDanhsach"/>
         <w:numPr>
           <w:ilvl w:val="1"/>
           <w:numId w:val="23"/>
@@ -12831,7 +12909,7 @@
     </w:p>
     <w:p>
       <w:pPr>
-        <w:pStyle w:val="ListParagraph"/>
+        <w:pStyle w:val="oancuaDanhsach"/>
         <w:numPr>
           <w:ilvl w:val="1"/>
           <w:numId w:val="23"/>
@@ -12854,7 +12932,7 @@
     </w:p>
     <w:p>
       <w:pPr>
-        <w:pStyle w:val="ListParagraph"/>
+        <w:pStyle w:val="oancuaDanhsach"/>
         <w:numPr>
           <w:ilvl w:val="1"/>
           <w:numId w:val="23"/>
@@ -12877,7 +12955,7 @@
     </w:p>
     <w:p>
       <w:pPr>
-        <w:pStyle w:val="ListParagraph"/>
+        <w:pStyle w:val="oancuaDanhsach"/>
         <w:numPr>
           <w:ilvl w:val="1"/>
           <w:numId w:val="23"/>
@@ -12900,7 +12978,7 @@
     </w:p>
     <w:p>
       <w:pPr>
-        <w:pStyle w:val="ListParagraph"/>
+        <w:pStyle w:val="oancuaDanhsach"/>
         <w:numPr>
           <w:ilvl w:val="1"/>
           <w:numId w:val="23"/>
@@ -12923,7 +13001,7 @@
     </w:p>
     <w:p>
       <w:pPr>
-        <w:pStyle w:val="ListParagraph"/>
+        <w:pStyle w:val="oancuaDanhsach"/>
         <w:numPr>
           <w:ilvl w:val="1"/>
           <w:numId w:val="23"/>
@@ -12946,7 +13024,7 @@
     </w:p>
     <w:p>
       <w:pPr>
-        <w:pStyle w:val="ListParagraph"/>
+        <w:pStyle w:val="oancuaDanhsach"/>
         <w:numPr>
           <w:ilvl w:val="1"/>
           <w:numId w:val="23"/>
@@ -12969,7 +13047,7 @@
     </w:p>
     <w:p>
       <w:pPr>
-        <w:pStyle w:val="ListParagraph"/>
+        <w:pStyle w:val="oancuaDanhsach"/>
         <w:numPr>
           <w:ilvl w:val="1"/>
           <w:numId w:val="23"/>
@@ -12992,7 +13070,7 @@
     </w:p>
     <w:p>
       <w:pPr>
-        <w:pStyle w:val="ListParagraph"/>
+        <w:pStyle w:val="oancuaDanhsach"/>
         <w:numPr>
           <w:ilvl w:val="1"/>
           <w:numId w:val="23"/>
@@ -13015,7 +13093,7 @@
     </w:p>
     <w:p>
       <w:pPr>
-        <w:pStyle w:val="ListParagraph"/>
+        <w:pStyle w:val="oancuaDanhsach"/>
         <w:numPr>
           <w:ilvl w:val="1"/>
           <w:numId w:val="23"/>
@@ -13038,7 +13116,7 @@
     </w:p>
     <w:p>
       <w:pPr>
-        <w:pStyle w:val="ListParagraph"/>
+        <w:pStyle w:val="oancuaDanhsach"/>
         <w:numPr>
           <w:ilvl w:val="1"/>
           <w:numId w:val="23"/>
@@ -13061,7 +13139,7 @@
     </w:p>
     <w:p>
       <w:pPr>
-        <w:pStyle w:val="ListParagraph"/>
+        <w:pStyle w:val="oancuaDanhsach"/>
         <w:numPr>
           <w:ilvl w:val="1"/>
           <w:numId w:val="23"/>
@@ -13099,7 +13177,7 @@
     </w:p>
     <w:tbl>
       <w:tblPr>
-        <w:tblStyle w:val="TableGrid"/>
+        <w:tblStyle w:val="LiBang"/>
         <w:tblW w:w="0" w:type="auto"/>
         <w:tblInd w:w="360" w:type="dxa"/>
         <w:tblLook w:val="04A0" w:firstRow="1" w:lastRow="0" w:firstColumn="1" w:lastColumn="0" w:noHBand="0" w:noVBand="1"/>
@@ -13189,7 +13267,7 @@
     </w:tbl>
     <w:p>
       <w:pPr>
-        <w:pStyle w:val="ListParagraph"/>
+        <w:pStyle w:val="oancuaDanhsach"/>
         <w:numPr>
           <w:ilvl w:val="0"/>
           <w:numId w:val="24"/>
@@ -13212,7 +13290,7 @@
     </w:p>
     <w:p>
       <w:pPr>
-        <w:pStyle w:val="ListParagraph"/>
+        <w:pStyle w:val="oancuaDanhsach"/>
         <w:numPr>
           <w:ilvl w:val="0"/>
           <w:numId w:val="24"/>
@@ -13235,7 +13313,7 @@
     </w:p>
     <w:p>
       <w:pPr>
-        <w:pStyle w:val="ListParagraph"/>
+        <w:pStyle w:val="oancuaDanhsach"/>
         <w:numPr>
           <w:ilvl w:val="0"/>
           <w:numId w:val="24"/>
@@ -13258,7 +13336,7 @@
     </w:p>
     <w:p>
       <w:pPr>
-        <w:pStyle w:val="ListParagraph"/>
+        <w:pStyle w:val="oancuaDanhsach"/>
         <w:numPr>
           <w:ilvl w:val="0"/>
           <w:numId w:val="24"/>
@@ -13281,7 +13359,7 @@
     </w:p>
     <w:p>
       <w:pPr>
-        <w:pStyle w:val="ListParagraph"/>
+        <w:pStyle w:val="oancuaDanhsach"/>
         <w:numPr>
           <w:ilvl w:val="1"/>
           <w:numId w:val="24"/>
@@ -13304,7 +13382,7 @@
     </w:p>
     <w:p>
       <w:pPr>
-        <w:pStyle w:val="ListParagraph"/>
+        <w:pStyle w:val="oancuaDanhsach"/>
         <w:numPr>
           <w:ilvl w:val="1"/>
           <w:numId w:val="24"/>
@@ -13327,7 +13405,7 @@
     </w:p>
     <w:p>
       <w:pPr>
-        <w:pStyle w:val="ListParagraph"/>
+        <w:pStyle w:val="oancuaDanhsach"/>
         <w:numPr>
           <w:ilvl w:val="1"/>
           <w:numId w:val="24"/>
@@ -13350,7 +13428,7 @@
     </w:p>
     <w:p>
       <w:pPr>
-        <w:pStyle w:val="ListParagraph"/>
+        <w:pStyle w:val="oancuaDanhsach"/>
         <w:numPr>
           <w:ilvl w:val="1"/>
           <w:numId w:val="24"/>
@@ -13373,7 +13451,7 @@
     </w:p>
     <w:p>
       <w:pPr>
-        <w:pStyle w:val="ListParagraph"/>
+        <w:pStyle w:val="oancuaDanhsach"/>
         <w:numPr>
           <w:ilvl w:val="1"/>
           <w:numId w:val="24"/>
@@ -13396,7 +13474,7 @@
     </w:p>
     <w:p>
       <w:pPr>
-        <w:pStyle w:val="ListParagraph"/>
+        <w:pStyle w:val="oancuaDanhsach"/>
         <w:numPr>
           <w:ilvl w:val="1"/>
           <w:numId w:val="24"/>
@@ -13419,7 +13497,7 @@
     </w:p>
     <w:p>
       <w:pPr>
-        <w:pStyle w:val="ListParagraph"/>
+        <w:pStyle w:val="oancuaDanhsach"/>
         <w:numPr>
           <w:ilvl w:val="1"/>
           <w:numId w:val="24"/>
@@ -13442,7 +13520,7 @@
     </w:p>
     <w:p>
       <w:pPr>
-        <w:pStyle w:val="ListParagraph"/>
+        <w:pStyle w:val="oancuaDanhsach"/>
         <w:numPr>
           <w:ilvl w:val="1"/>
           <w:numId w:val="24"/>
@@ -13465,7 +13543,7 @@
     </w:p>
     <w:p>
       <w:pPr>
-        <w:pStyle w:val="ListParagraph"/>
+        <w:pStyle w:val="oancuaDanhsach"/>
         <w:numPr>
           <w:ilvl w:val="1"/>
           <w:numId w:val="24"/>
@@ -13488,7 +13566,7 @@
     </w:p>
     <w:p>
       <w:pPr>
-        <w:pStyle w:val="ListParagraph"/>
+        <w:pStyle w:val="oancuaDanhsach"/>
         <w:numPr>
           <w:ilvl w:val="1"/>
           <w:numId w:val="24"/>
@@ -13511,7 +13589,7 @@
     </w:p>
     <w:p>
       <w:pPr>
-        <w:pStyle w:val="ListParagraph"/>
+        <w:pStyle w:val="oancuaDanhsach"/>
         <w:numPr>
           <w:ilvl w:val="1"/>
           <w:numId w:val="24"/>
@@ -13534,7 +13612,7 @@
     </w:p>
     <w:p>
       <w:pPr>
-        <w:pStyle w:val="ListParagraph"/>
+        <w:pStyle w:val="oancuaDanhsach"/>
         <w:numPr>
           <w:ilvl w:val="1"/>
           <w:numId w:val="24"/>
@@ -13557,7 +13635,7 @@
     </w:p>
     <w:p>
       <w:pPr>
-        <w:pStyle w:val="ListParagraph"/>
+        <w:pStyle w:val="oancuaDanhsach"/>
         <w:numPr>
           <w:ilvl w:val="1"/>
           <w:numId w:val="24"/>
@@ -13580,7 +13658,7 @@
     </w:p>
     <w:p>
       <w:pPr>
-        <w:pStyle w:val="ListParagraph"/>
+        <w:pStyle w:val="oancuaDanhsach"/>
         <w:numPr>
           <w:ilvl w:val="1"/>
           <w:numId w:val="24"/>
@@ -13603,7 +13681,7 @@
     </w:p>
     <w:p>
       <w:pPr>
-        <w:pStyle w:val="ListParagraph"/>
+        <w:pStyle w:val="oancuaDanhsach"/>
         <w:numPr>
           <w:ilvl w:val="1"/>
           <w:numId w:val="24"/>
@@ -13626,7 +13704,7 @@
     </w:p>
     <w:p>
       <w:pPr>
-        <w:pStyle w:val="ListParagraph"/>
+        <w:pStyle w:val="oancuaDanhsach"/>
         <w:numPr>
           <w:ilvl w:val="1"/>
           <w:numId w:val="24"/>
@@ -13649,7 +13727,7 @@
     </w:p>
     <w:p>
       <w:pPr>
-        <w:pStyle w:val="ListParagraph"/>
+        <w:pStyle w:val="oancuaDanhsach"/>
         <w:numPr>
           <w:ilvl w:val="1"/>
           <w:numId w:val="24"/>
@@ -13672,7 +13750,7 @@
     </w:p>
     <w:p>
       <w:pPr>
-        <w:pStyle w:val="ListParagraph"/>
+        <w:pStyle w:val="oancuaDanhsach"/>
         <w:numPr>
           <w:ilvl w:val="1"/>
           <w:numId w:val="24"/>
@@ -13695,7 +13773,7 @@
     </w:p>
     <w:p>
       <w:pPr>
-        <w:pStyle w:val="ListParagraph"/>
+        <w:pStyle w:val="oancuaDanhsach"/>
         <w:numPr>
           <w:ilvl w:val="1"/>
           <w:numId w:val="24"/>
@@ -13718,7 +13796,7 @@
     </w:p>
     <w:p>
       <w:pPr>
-        <w:pStyle w:val="ListParagraph"/>
+        <w:pStyle w:val="oancuaDanhsach"/>
         <w:numPr>
           <w:ilvl w:val="1"/>
           <w:numId w:val="24"/>
@@ -13756,7 +13834,7 @@
     </w:p>
     <w:tbl>
       <w:tblPr>
-        <w:tblStyle w:val="TableGrid"/>
+        <w:tblStyle w:val="LiBang"/>
         <w:tblW w:w="0" w:type="auto"/>
         <w:tblInd w:w="360" w:type="dxa"/>
         <w:tblLook w:val="04A0" w:firstRow="1" w:lastRow="0" w:firstColumn="1" w:lastColumn="0" w:noHBand="0" w:noVBand="1"/>
@@ -13902,7 +13980,7 @@
     </w:p>
     <w:tbl>
       <w:tblPr>
-        <w:tblStyle w:val="TableGrid"/>
+        <w:tblStyle w:val="LiBang"/>
         <w:tblW w:w="0" w:type="auto"/>
         <w:tblInd w:w="360" w:type="dxa"/>
         <w:tblLook w:val="04A0" w:firstRow="1" w:lastRow="0" w:firstColumn="1" w:lastColumn="0" w:noHBand="0" w:noVBand="1"/>
@@ -14027,7 +14105,7 @@
     </w:p>
     <w:tbl>
       <w:tblPr>
-        <w:tblStyle w:val="TableGrid"/>
+        <w:tblStyle w:val="LiBang"/>
         <w:tblW w:w="0" w:type="auto"/>
         <w:tblInd w:w="360" w:type="dxa"/>
         <w:tblLook w:val="04A0" w:firstRow="1" w:lastRow="0" w:firstColumn="1" w:lastColumn="0" w:noHBand="0" w:noVBand="1"/>
@@ -14151,7 +14229,7 @@
     </w:p>
     <w:tbl>
       <w:tblPr>
-        <w:tblStyle w:val="TableGrid"/>
+        <w:tblStyle w:val="LiBang"/>
         <w:tblW w:w="0" w:type="auto"/>
         <w:tblInd w:w="360" w:type="dxa"/>
         <w:tblLook w:val="04A0" w:firstRow="1" w:lastRow="0" w:firstColumn="1" w:lastColumn="0" w:noHBand="0" w:noVBand="1"/>
@@ -14278,7 +14356,7 @@
     </w:p>
     <w:tbl>
       <w:tblPr>
-        <w:tblStyle w:val="TableGrid"/>
+        <w:tblStyle w:val="LiBang"/>
         <w:tblW w:w="0" w:type="auto"/>
         <w:tblInd w:w="360" w:type="dxa"/>
         <w:tblLook w:val="04A0" w:firstRow="1" w:lastRow="0" w:firstColumn="1" w:lastColumn="0" w:noHBand="0" w:noVBand="1"/>
@@ -14379,13 +14457,8 @@
               <w:pStyle w:val="MyTable1"/>
             </w:pPr>
             <w:r>
-              <w:t xml:space="preserve">Tìm đường đi ngắn nhất giữa các trạm, bên cạnh đó phải xem xét các yếu tố giá trị khác như: tỉ lệ đón khách, tỉ lệ kẹt </w:t>
-            </w:r>
-            <w:proofErr w:type="gramStart"/>
-            <w:r>
-              <w:t>xe,…</w:t>
-            </w:r>
-            <w:proofErr w:type="gramEnd"/>
+              <w:t>Tìm đường đi ngắn nhất giữa các trạm, bên cạnh đó phải xem xét các yếu tố giá trị khác như: tỉ lệ đón khách, tỉ lệ kẹt xe,…</w:t>
+            </w:r>
           </w:p>
         </w:tc>
       </w:tr>
@@ -14413,7 +14486,7 @@
     </w:p>
     <w:tbl>
       <w:tblPr>
-        <w:tblStyle w:val="TableGrid"/>
+        <w:tblStyle w:val="LiBang"/>
         <w:tblW w:w="0" w:type="auto"/>
         <w:tblInd w:w="360" w:type="dxa"/>
         <w:tblLook w:val="04A0" w:firstRow="1" w:lastRow="0" w:firstColumn="1" w:lastColumn="0" w:noHBand="0" w:noVBand="1"/>
@@ -14537,7 +14610,7 @@
     </w:p>
     <w:tbl>
       <w:tblPr>
-        <w:tblStyle w:val="TableGrid"/>
+        <w:tblStyle w:val="LiBang"/>
         <w:tblW w:w="0" w:type="auto"/>
         <w:tblInd w:w="360" w:type="dxa"/>
         <w:tblLook w:val="04A0" w:firstRow="1" w:lastRow="0" w:firstColumn="1" w:lastColumn="0" w:noHBand="0" w:noVBand="1"/>
@@ -14657,7 +14730,7 @@
     </w:p>
     <w:tbl>
       <w:tblPr>
-        <w:tblStyle w:val="TableGrid"/>
+        <w:tblStyle w:val="LiBang"/>
         <w:tblW w:w="0" w:type="auto"/>
         <w:tblInd w:w="360" w:type="dxa"/>
         <w:tblLook w:val="04A0" w:firstRow="1" w:lastRow="0" w:firstColumn="1" w:lastColumn="0" w:noHBand="0" w:noVBand="1"/>
@@ -14771,7 +14844,7 @@
     </w:p>
     <w:tbl>
       <w:tblPr>
-        <w:tblStyle w:val="TableGrid"/>
+        <w:tblStyle w:val="LiBang"/>
         <w:tblW w:w="0" w:type="auto"/>
         <w:tblInd w:w="360" w:type="dxa"/>
         <w:tblLook w:val="04A0" w:firstRow="1" w:lastRow="0" w:firstColumn="1" w:lastColumn="0" w:noHBand="0" w:noVBand="1"/>
@@ -14879,7 +14952,7 @@
     </w:p>
     <w:tbl>
       <w:tblPr>
-        <w:tblStyle w:val="TableGrid"/>
+        <w:tblStyle w:val="LiBang"/>
         <w:tblW w:w="0" w:type="auto"/>
         <w:tblInd w:w="360" w:type="dxa"/>
         <w:tblLook w:val="04A0" w:firstRow="1" w:lastRow="0" w:firstColumn="1" w:lastColumn="0" w:noHBand="0" w:noVBand="1"/>
@@ -14988,7 +15061,7 @@
     </w:p>
     <w:tbl>
       <w:tblPr>
-        <w:tblStyle w:val="TableGrid"/>
+        <w:tblStyle w:val="LiBang"/>
         <w:tblW w:w="0" w:type="auto"/>
         <w:tblInd w:w="360" w:type="dxa"/>
         <w:tblLook w:val="04A0" w:firstRow="1" w:lastRow="0" w:firstColumn="1" w:lastColumn="0" w:noHBand="0" w:noVBand="1"/>
@@ -15096,7 +15169,7 @@
     </w:p>
     <w:tbl>
       <w:tblPr>
-        <w:tblStyle w:val="TableGrid"/>
+        <w:tblStyle w:val="LiBang"/>
         <w:tblW w:w="0" w:type="auto"/>
         <w:tblInd w:w="360" w:type="dxa"/>
         <w:tblLook w:val="04A0" w:firstRow="1" w:lastRow="0" w:firstColumn="1" w:lastColumn="0" w:noHBand="0" w:noVBand="1"/>
@@ -15189,7 +15262,7 @@
     </w:tbl>
     <w:p>
       <w:pPr>
-        <w:pStyle w:val="ListParagraph"/>
+        <w:pStyle w:val="oancuaDanhsach"/>
         <w:numPr>
           <w:ilvl w:val="0"/>
           <w:numId w:val="47"/>
@@ -15214,7 +15287,7 @@
     </w:p>
     <w:p>
       <w:pPr>
-        <w:pStyle w:val="ListParagraph"/>
+        <w:pStyle w:val="oancuaDanhsach"/>
         <w:numPr>
           <w:ilvl w:val="0"/>
           <w:numId w:val="47"/>
@@ -15239,7 +15312,7 @@
     </w:p>
     <w:p>
       <w:pPr>
-        <w:pStyle w:val="ListParagraph"/>
+        <w:pStyle w:val="oancuaDanhsach"/>
         <w:numPr>
           <w:ilvl w:val="0"/>
           <w:numId w:val="47"/>
@@ -15264,7 +15337,7 @@
     </w:p>
     <w:p>
       <w:pPr>
-        <w:pStyle w:val="ListParagraph"/>
+        <w:pStyle w:val="oancuaDanhsach"/>
         <w:numPr>
           <w:ilvl w:val="0"/>
           <w:numId w:val="47"/>
@@ -15289,7 +15362,7 @@
     </w:p>
     <w:p>
       <w:pPr>
-        <w:pStyle w:val="ListParagraph"/>
+        <w:pStyle w:val="oancuaDanhsach"/>
         <w:numPr>
           <w:ilvl w:val="1"/>
           <w:numId w:val="47"/>
@@ -15314,7 +15387,7 @@
     </w:p>
     <w:p>
       <w:pPr>
-        <w:pStyle w:val="ListParagraph"/>
+        <w:pStyle w:val="oancuaDanhsach"/>
         <w:numPr>
           <w:ilvl w:val="1"/>
           <w:numId w:val="47"/>
@@ -15339,7 +15412,7 @@
     </w:p>
     <w:p>
       <w:pPr>
-        <w:pStyle w:val="ListParagraph"/>
+        <w:pStyle w:val="oancuaDanhsach"/>
         <w:numPr>
           <w:ilvl w:val="1"/>
           <w:numId w:val="47"/>
@@ -15364,7 +15437,7 @@
     </w:p>
     <w:p>
       <w:pPr>
-        <w:pStyle w:val="ListParagraph"/>
+        <w:pStyle w:val="oancuaDanhsach"/>
         <w:numPr>
           <w:ilvl w:val="1"/>
           <w:numId w:val="47"/>
@@ -15389,7 +15462,7 @@
     </w:p>
     <w:p>
       <w:pPr>
-        <w:pStyle w:val="ListParagraph"/>
+        <w:pStyle w:val="oancuaDanhsach"/>
         <w:numPr>
           <w:ilvl w:val="1"/>
           <w:numId w:val="47"/>
@@ -15414,7 +15487,7 @@
     </w:p>
     <w:p>
       <w:pPr>
-        <w:pStyle w:val="ListParagraph"/>
+        <w:pStyle w:val="oancuaDanhsach"/>
         <w:numPr>
           <w:ilvl w:val="1"/>
           <w:numId w:val="47"/>
@@ -15439,7 +15512,7 @@
     </w:p>
     <w:p>
       <w:pPr>
-        <w:pStyle w:val="ListParagraph"/>
+        <w:pStyle w:val="oancuaDanhsach"/>
         <w:numPr>
           <w:ilvl w:val="1"/>
           <w:numId w:val="47"/>
@@ -15464,7 +15537,7 @@
     </w:p>
     <w:p>
       <w:pPr>
-        <w:pStyle w:val="ListParagraph"/>
+        <w:pStyle w:val="oancuaDanhsach"/>
         <w:numPr>
           <w:ilvl w:val="1"/>
           <w:numId w:val="47"/>
@@ -15489,7 +15562,7 @@
     </w:p>
     <w:p>
       <w:pPr>
-        <w:pStyle w:val="ListParagraph"/>
+        <w:pStyle w:val="oancuaDanhsach"/>
         <w:numPr>
           <w:ilvl w:val="1"/>
           <w:numId w:val="47"/>
@@ -15514,7 +15587,7 @@
     </w:p>
     <w:p>
       <w:pPr>
-        <w:pStyle w:val="ListParagraph"/>
+        <w:pStyle w:val="oancuaDanhsach"/>
         <w:numPr>
           <w:ilvl w:val="1"/>
           <w:numId w:val="47"/>
@@ -15539,7 +15612,7 @@
     </w:p>
     <w:p>
       <w:pPr>
-        <w:pStyle w:val="ListParagraph"/>
+        <w:pStyle w:val="oancuaDanhsach"/>
         <w:numPr>
           <w:ilvl w:val="1"/>
           <w:numId w:val="47"/>
@@ -15564,7 +15637,7 @@
     </w:p>
     <w:p>
       <w:pPr>
-        <w:pStyle w:val="ListParagraph"/>
+        <w:pStyle w:val="oancuaDanhsach"/>
         <w:numPr>
           <w:ilvl w:val="1"/>
           <w:numId w:val="47"/>
@@ -15589,7 +15662,7 @@
     </w:p>
     <w:p>
       <w:pPr>
-        <w:pStyle w:val="ListParagraph"/>
+        <w:pStyle w:val="oancuaDanhsach"/>
         <w:numPr>
           <w:ilvl w:val="1"/>
           <w:numId w:val="47"/>
@@ -15614,7 +15687,7 @@
     </w:p>
     <w:p>
       <w:pPr>
-        <w:pStyle w:val="ListParagraph"/>
+        <w:pStyle w:val="oancuaDanhsach"/>
         <w:numPr>
           <w:ilvl w:val="1"/>
           <w:numId w:val="47"/>
@@ -15639,7 +15712,7 @@
     </w:p>
     <w:p>
       <w:pPr>
-        <w:pStyle w:val="ListParagraph"/>
+        <w:pStyle w:val="oancuaDanhsach"/>
         <w:numPr>
           <w:ilvl w:val="1"/>
           <w:numId w:val="47"/>
@@ -15664,7 +15737,7 @@
     </w:p>
     <w:p>
       <w:pPr>
-        <w:pStyle w:val="ListParagraph"/>
+        <w:pStyle w:val="oancuaDanhsach"/>
         <w:numPr>
           <w:ilvl w:val="1"/>
           <w:numId w:val="47"/>
@@ -15689,7 +15762,7 @@
     </w:p>
     <w:p>
       <w:pPr>
-        <w:pStyle w:val="ListParagraph"/>
+        <w:pStyle w:val="oancuaDanhsach"/>
         <w:numPr>
           <w:ilvl w:val="1"/>
           <w:numId w:val="47"/>
@@ -15714,7 +15787,7 @@
     </w:p>
     <w:p>
       <w:pPr>
-        <w:pStyle w:val="ListParagraph"/>
+        <w:pStyle w:val="oancuaDanhsach"/>
         <w:numPr>
           <w:ilvl w:val="1"/>
           <w:numId w:val="47"/>
@@ -15739,7 +15812,7 @@
     </w:p>
     <w:p>
       <w:pPr>
-        <w:pStyle w:val="ListParagraph"/>
+        <w:pStyle w:val="oancuaDanhsach"/>
         <w:numPr>
           <w:ilvl w:val="1"/>
           <w:numId w:val="47"/>
@@ -15764,7 +15837,7 @@
     </w:p>
     <w:p>
       <w:pPr>
-        <w:pStyle w:val="ListParagraph"/>
+        <w:pStyle w:val="oancuaDanhsach"/>
         <w:numPr>
           <w:ilvl w:val="1"/>
           <w:numId w:val="47"/>
@@ -15789,7 +15862,7 @@
     </w:p>
     <w:p>
       <w:pPr>
-        <w:pStyle w:val="ListParagraph"/>
+        <w:pStyle w:val="oancuaDanhsach"/>
         <w:numPr>
           <w:ilvl w:val="1"/>
           <w:numId w:val="47"/>
@@ -15814,7 +15887,7 @@
     </w:p>
     <w:p>
       <w:pPr>
-        <w:pStyle w:val="ListParagraph"/>
+        <w:pStyle w:val="oancuaDanhsach"/>
         <w:numPr>
           <w:ilvl w:val="1"/>
           <w:numId w:val="47"/>
@@ -15839,7 +15912,7 @@
     </w:p>
     <w:p>
       <w:pPr>
-        <w:pStyle w:val="ListParagraph"/>
+        <w:pStyle w:val="oancuaDanhsach"/>
         <w:numPr>
           <w:ilvl w:val="1"/>
           <w:numId w:val="47"/>
@@ -15864,7 +15937,7 @@
     </w:p>
     <w:p>
       <w:pPr>
-        <w:pStyle w:val="ListParagraph"/>
+        <w:pStyle w:val="oancuaDanhsach"/>
         <w:numPr>
           <w:ilvl w:val="1"/>
           <w:numId w:val="47"/>
@@ -15889,7 +15962,7 @@
     </w:p>
     <w:p>
       <w:pPr>
-        <w:pStyle w:val="ListParagraph"/>
+        <w:pStyle w:val="oancuaDanhsach"/>
         <w:numPr>
           <w:ilvl w:val="1"/>
           <w:numId w:val="47"/>
@@ -15914,7 +15987,7 @@
     </w:p>
     <w:p>
       <w:pPr>
-        <w:pStyle w:val="ListParagraph"/>
+        <w:pStyle w:val="oancuaDanhsach"/>
         <w:numPr>
           <w:ilvl w:val="1"/>
           <w:numId w:val="47"/>
@@ -15939,7 +16012,7 @@
     </w:p>
     <w:p>
       <w:pPr>
-        <w:pStyle w:val="ListParagraph"/>
+        <w:pStyle w:val="oancuaDanhsach"/>
         <w:numPr>
           <w:ilvl w:val="1"/>
           <w:numId w:val="47"/>
@@ -15979,7 +16052,7 @@
     </w:p>
     <w:tbl>
       <w:tblPr>
-        <w:tblStyle w:val="TableGrid"/>
+        <w:tblStyle w:val="LiBang"/>
         <w:tblW w:w="0" w:type="auto"/>
         <w:tblInd w:w="360" w:type="dxa"/>
         <w:tblLook w:val="04A0" w:firstRow="1" w:lastRow="0" w:firstColumn="1" w:lastColumn="0" w:noHBand="0" w:noVBand="1"/>
@@ -16113,7 +16186,7 @@
     </w:p>
     <w:tbl>
       <w:tblPr>
-        <w:tblStyle w:val="TableGrid"/>
+        <w:tblStyle w:val="LiBang"/>
         <w:tblW w:w="0" w:type="auto"/>
         <w:tblInd w:w="360" w:type="dxa"/>
         <w:tblLook w:val="04A0" w:firstRow="1" w:lastRow="0" w:firstColumn="1" w:lastColumn="0" w:noHBand="0" w:noVBand="1"/>
@@ -16239,7 +16312,7 @@
     </w:p>
     <w:tbl>
       <w:tblPr>
-        <w:tblStyle w:val="TableGrid"/>
+        <w:tblStyle w:val="LiBang"/>
         <w:tblW w:w="0" w:type="auto"/>
         <w:tblInd w:w="360" w:type="dxa"/>
         <w:tblLook w:val="04A0" w:firstRow="1" w:lastRow="0" w:firstColumn="1" w:lastColumn="0" w:noHBand="0" w:noVBand="1"/>
@@ -16364,15 +16437,7 @@
               <w:ind w:left="52"/>
             </w:pPr>
             <w:r>
-              <w:t xml:space="preserve">Quản lí thông tin của các trạm dừng chân: thời gian lập trạm, địa điểm, tỉ lệ đón </w:t>
-            </w:r>
-            <w:proofErr w:type="gramStart"/>
-            <w:r>
-              <w:t>khách,...</w:t>
-            </w:r>
-            <w:proofErr w:type="gramEnd"/>
-            <w:r>
-              <w:t xml:space="preserve"> Trong đó còn cho phép quản lí thông tin đường đi qua các trạm để tìm đường đi ngắn nhất hoặc những đường đi phù hợp khi xảy ra những trường hợp không mong muốn đối với những đường đi đã được lên lịch trình.</w:t>
+              <w:t>Quản lí thông tin của các trạm dừng chân: thời gian lập trạm, địa điểm, tỉ lệ đón khách,... Trong đó còn cho phép quản lí thông tin đường đi qua các trạm để tìm đường đi ngắn nhất hoặc những đường đi phù hợp khi xảy ra những trường hợp không mong muốn đối với những đường đi đã được lên lịch trình.</w:t>
             </w:r>
           </w:p>
         </w:tc>
@@ -16622,7 +16687,7 @@
     <w:lvl w:ilvl="0">
       <w:start w:val="1"/>
       <w:numFmt w:val="upperRoman"/>
-      <w:pStyle w:val="Heading1"/>
+      <w:pStyle w:val="u1"/>
       <w:lvlText w:val="Article %1."/>
       <w:lvlJc w:val="left"/>
       <w:pPr>
@@ -16632,7 +16697,7 @@
     <w:lvl w:ilvl="1">
       <w:start w:val="1"/>
       <w:numFmt w:val="decimalZero"/>
-      <w:pStyle w:val="Heading2"/>
+      <w:pStyle w:val="u2"/>
       <w:isLgl/>
       <w:lvlText w:val="Section %1.%2"/>
       <w:lvlJc w:val="left"/>
@@ -16643,7 +16708,7 @@
     <w:lvl w:ilvl="2">
       <w:start w:val="1"/>
       <w:numFmt w:val="lowerLetter"/>
-      <w:pStyle w:val="Heading3"/>
+      <w:pStyle w:val="u3"/>
       <w:lvlText w:val="(%3)"/>
       <w:lvlJc w:val="left"/>
       <w:pPr>
@@ -16653,7 +16718,7 @@
     <w:lvl w:ilvl="3">
       <w:start w:val="1"/>
       <w:numFmt w:val="lowerRoman"/>
-      <w:pStyle w:val="Heading4"/>
+      <w:pStyle w:val="u4"/>
       <w:lvlText w:val="(%4)"/>
       <w:lvlJc w:val="right"/>
       <w:pPr>
@@ -16663,7 +16728,7 @@
     <w:lvl w:ilvl="4">
       <w:start w:val="1"/>
       <w:numFmt w:val="decimal"/>
-      <w:pStyle w:val="Heading5"/>
+      <w:pStyle w:val="u5"/>
       <w:lvlText w:val="%5)"/>
       <w:lvlJc w:val="left"/>
       <w:pPr>
@@ -16673,7 +16738,7 @@
     <w:lvl w:ilvl="5">
       <w:start w:val="1"/>
       <w:numFmt w:val="lowerLetter"/>
-      <w:pStyle w:val="Heading6"/>
+      <w:pStyle w:val="u6"/>
       <w:lvlText w:val="%6)"/>
       <w:lvlJc w:val="left"/>
       <w:pPr>
@@ -16683,7 +16748,7 @@
     <w:lvl w:ilvl="6">
       <w:start w:val="1"/>
       <w:numFmt w:val="lowerRoman"/>
-      <w:pStyle w:val="Heading7"/>
+      <w:pStyle w:val="u7"/>
       <w:lvlText w:val="%7)"/>
       <w:lvlJc w:val="right"/>
       <w:pPr>
@@ -16693,7 +16758,7 @@
     <w:lvl w:ilvl="7">
       <w:start w:val="1"/>
       <w:numFmt w:val="lowerLetter"/>
-      <w:pStyle w:val="Heading8"/>
+      <w:pStyle w:val="u8"/>
       <w:lvlText w:val="%8."/>
       <w:lvlJc w:val="left"/>
       <w:pPr>
@@ -16703,7 +16768,7 @@
     <w:lvl w:ilvl="8">
       <w:start w:val="1"/>
       <w:numFmt w:val="lowerRoman"/>
-      <w:pStyle w:val="Heading9"/>
+      <w:pStyle w:val="u9"/>
       <w:lvlText w:val="%9."/>
       <w:lvlJc w:val="right"/>
       <w:pPr>
@@ -21812,15 +21877,15 @@
     <w:lsdException w:name="Hashtag" w:semiHidden="1" w:unhideWhenUsed="1"/>
     <w:lsdException w:name="Unresolved Mention" w:semiHidden="1" w:unhideWhenUsed="1"/>
   </w:latentStyles>
-  <w:style w:type="paragraph" w:default="1" w:styleId="Normal">
+  <w:style w:type="paragraph" w:default="1" w:styleId="Binhthng">
     <w:name w:val="Normal"/>
     <w:qFormat/>
   </w:style>
-  <w:style w:type="paragraph" w:styleId="Heading1">
+  <w:style w:type="paragraph" w:styleId="u1">
     <w:name w:val="heading 1"/>
-    <w:basedOn w:val="Normal"/>
-    <w:next w:val="Normal"/>
-    <w:link w:val="Heading1Char"/>
+    <w:basedOn w:val="Binhthng"/>
+    <w:next w:val="Binhthng"/>
+    <w:link w:val="u1Char"/>
     <w:uiPriority w:val="9"/>
     <w:qFormat/>
     <w:rsid w:val="00A854C4"/>
@@ -21842,11 +21907,11 @@
       <w:szCs w:val="28"/>
     </w:rPr>
   </w:style>
-  <w:style w:type="paragraph" w:styleId="Heading2">
+  <w:style w:type="paragraph" w:styleId="u2">
     <w:name w:val="heading 2"/>
-    <w:basedOn w:val="Normal"/>
-    <w:next w:val="Normal"/>
-    <w:link w:val="Heading2Char"/>
+    <w:basedOn w:val="Binhthng"/>
+    <w:next w:val="Binhthng"/>
+    <w:link w:val="u2Char"/>
     <w:uiPriority w:val="9"/>
     <w:unhideWhenUsed/>
     <w:qFormat/>
@@ -21870,11 +21935,11 @@
       <w:szCs w:val="26"/>
     </w:rPr>
   </w:style>
-  <w:style w:type="paragraph" w:styleId="Heading3">
+  <w:style w:type="paragraph" w:styleId="u3">
     <w:name w:val="heading 3"/>
-    <w:basedOn w:val="Normal"/>
-    <w:next w:val="Normal"/>
-    <w:link w:val="Heading3Char"/>
+    <w:basedOn w:val="Binhthng"/>
+    <w:next w:val="Binhthng"/>
+    <w:link w:val="u3Char"/>
     <w:uiPriority w:val="9"/>
     <w:semiHidden/>
     <w:unhideWhenUsed/>
@@ -21897,11 +21962,11 @@
       <w:color w:val="4F81BD" w:themeColor="accent1"/>
     </w:rPr>
   </w:style>
-  <w:style w:type="paragraph" w:styleId="Heading4">
+  <w:style w:type="paragraph" w:styleId="u4">
     <w:name w:val="heading 4"/>
-    <w:basedOn w:val="Normal"/>
-    <w:next w:val="Normal"/>
-    <w:link w:val="Heading4Char"/>
+    <w:basedOn w:val="Binhthng"/>
+    <w:next w:val="Binhthng"/>
+    <w:link w:val="u4Char"/>
     <w:uiPriority w:val="9"/>
     <w:semiHidden/>
     <w:unhideWhenUsed/>
@@ -21926,11 +21991,11 @@
       <w:color w:val="4F81BD" w:themeColor="accent1"/>
     </w:rPr>
   </w:style>
-  <w:style w:type="paragraph" w:styleId="Heading5">
+  <w:style w:type="paragraph" w:styleId="u5">
     <w:name w:val="heading 5"/>
-    <w:basedOn w:val="Normal"/>
-    <w:next w:val="Normal"/>
-    <w:link w:val="Heading5Char"/>
+    <w:basedOn w:val="Binhthng"/>
+    <w:next w:val="Binhthng"/>
+    <w:link w:val="u5Char"/>
     <w:uiPriority w:val="9"/>
     <w:semiHidden/>
     <w:unhideWhenUsed/>
@@ -21951,11 +22016,11 @@
       <w:color w:val="243F60" w:themeColor="accent1" w:themeShade="7F"/>
     </w:rPr>
   </w:style>
-  <w:style w:type="paragraph" w:styleId="Heading6">
+  <w:style w:type="paragraph" w:styleId="u6">
     <w:name w:val="heading 6"/>
-    <w:basedOn w:val="Normal"/>
-    <w:next w:val="Normal"/>
-    <w:link w:val="Heading6Char"/>
+    <w:basedOn w:val="Binhthng"/>
+    <w:next w:val="Binhthng"/>
+    <w:link w:val="u6Char"/>
     <w:uiPriority w:val="9"/>
     <w:semiHidden/>
     <w:unhideWhenUsed/>
@@ -21978,11 +22043,11 @@
       <w:color w:val="243F60" w:themeColor="accent1" w:themeShade="7F"/>
     </w:rPr>
   </w:style>
-  <w:style w:type="paragraph" w:styleId="Heading7">
+  <w:style w:type="paragraph" w:styleId="u7">
     <w:name w:val="heading 7"/>
-    <w:basedOn w:val="Normal"/>
-    <w:next w:val="Normal"/>
-    <w:link w:val="Heading7Char"/>
+    <w:basedOn w:val="Binhthng"/>
+    <w:next w:val="Binhthng"/>
+    <w:link w:val="u7Char"/>
     <w:uiPriority w:val="9"/>
     <w:semiHidden/>
     <w:unhideWhenUsed/>
@@ -22005,11 +22070,11 @@
       <w:color w:val="404040" w:themeColor="text1" w:themeTint="BF"/>
     </w:rPr>
   </w:style>
-  <w:style w:type="paragraph" w:styleId="Heading8">
+  <w:style w:type="paragraph" w:styleId="u8">
     <w:name w:val="heading 8"/>
-    <w:basedOn w:val="Normal"/>
-    <w:next w:val="Normal"/>
-    <w:link w:val="Heading8Char"/>
+    <w:basedOn w:val="Binhthng"/>
+    <w:next w:val="Binhthng"/>
+    <w:link w:val="u8Char"/>
     <w:uiPriority w:val="9"/>
     <w:semiHidden/>
     <w:unhideWhenUsed/>
@@ -22032,11 +22097,11 @@
       <w:szCs w:val="20"/>
     </w:rPr>
   </w:style>
-  <w:style w:type="paragraph" w:styleId="Heading9">
+  <w:style w:type="paragraph" w:styleId="u9">
     <w:name w:val="heading 9"/>
-    <w:basedOn w:val="Normal"/>
-    <w:next w:val="Normal"/>
-    <w:link w:val="Heading9Char"/>
+    <w:basedOn w:val="Binhthng"/>
+    <w:next w:val="Binhthng"/>
+    <w:link w:val="u9Char"/>
     <w:uiPriority w:val="9"/>
     <w:semiHidden/>
     <w:unhideWhenUsed/>
@@ -22061,13 +22126,13 @@
       <w:szCs w:val="20"/>
     </w:rPr>
   </w:style>
-  <w:style w:type="character" w:default="1" w:styleId="DefaultParagraphFont">
+  <w:style w:type="character" w:default="1" w:styleId="Phngmcinhcuaoanvn">
     <w:name w:val="Default Paragraph Font"/>
     <w:uiPriority w:val="1"/>
     <w:semiHidden/>
     <w:unhideWhenUsed/>
   </w:style>
-  <w:style w:type="table" w:default="1" w:styleId="TableNormal">
+  <w:style w:type="table" w:default="1" w:styleId="BangThngthng">
     <w:name w:val="Normal Table"/>
     <w:uiPriority w:val="99"/>
     <w:semiHidden/>
@@ -22082,17 +22147,17 @@
       </w:tblCellMar>
     </w:tblPr>
   </w:style>
-  <w:style w:type="numbering" w:default="1" w:styleId="NoList">
+  <w:style w:type="numbering" w:default="1" w:styleId="Khngco">
     <w:name w:val="No List"/>
     <w:uiPriority w:val="99"/>
     <w:semiHidden/>
     <w:unhideWhenUsed/>
   </w:style>
-  <w:style w:type="paragraph" w:styleId="Title">
+  <w:style w:type="paragraph" w:styleId="Tiu">
     <w:name w:val="Title"/>
-    <w:basedOn w:val="Normal"/>
-    <w:next w:val="Normal"/>
-    <w:link w:val="TitleChar"/>
+    <w:basedOn w:val="Binhthng"/>
+    <w:next w:val="Binhthng"/>
+    <w:link w:val="TiuChar"/>
     <w:uiPriority w:val="10"/>
     <w:qFormat/>
     <w:rsid w:val="00AF7766"/>
@@ -22113,10 +22178,10 @@
       <w:lang w:eastAsia="ja-JP"/>
     </w:rPr>
   </w:style>
-  <w:style w:type="character" w:customStyle="1" w:styleId="TitleChar">
-    <w:name w:val="Title Char"/>
-    <w:basedOn w:val="DefaultParagraphFont"/>
-    <w:link w:val="Title"/>
+  <w:style w:type="character" w:customStyle="1" w:styleId="TiuChar">
+    <w:name w:val="Tiêu đề Char"/>
+    <w:basedOn w:val="Phngmcinhcuaoanvn"/>
+    <w:link w:val="Tiu"/>
     <w:uiPriority w:val="10"/>
     <w:rsid w:val="00AF7766"/>
     <w:rPr>
@@ -22129,11 +22194,11 @@
       <w:lang w:eastAsia="ja-JP"/>
     </w:rPr>
   </w:style>
-  <w:style w:type="paragraph" w:styleId="Subtitle">
+  <w:style w:type="paragraph" w:styleId="Tiuphu">
     <w:name w:val="Subtitle"/>
-    <w:basedOn w:val="Normal"/>
-    <w:next w:val="Normal"/>
-    <w:link w:val="SubtitleChar"/>
+    <w:basedOn w:val="Binhthng"/>
+    <w:next w:val="Binhthng"/>
+    <w:link w:val="TiuphuChar"/>
     <w:uiPriority w:val="11"/>
     <w:qFormat/>
     <w:rsid w:val="00AF7766"/>
@@ -22154,10 +22219,10 @@
       <w:lang w:eastAsia="ja-JP"/>
     </w:rPr>
   </w:style>
-  <w:style w:type="character" w:customStyle="1" w:styleId="SubtitleChar">
-    <w:name w:val="Subtitle Char"/>
-    <w:basedOn w:val="DefaultParagraphFont"/>
-    <w:link w:val="Subtitle"/>
+  <w:style w:type="character" w:customStyle="1" w:styleId="TiuphuChar">
+    <w:name w:val="Tiêu đề phụ Char"/>
+    <w:basedOn w:val="Phngmcinhcuaoanvn"/>
+    <w:link w:val="Tiuphu"/>
     <w:uiPriority w:val="11"/>
     <w:rsid w:val="00AF7766"/>
     <w:rPr>
@@ -22171,10 +22236,10 @@
       <w:lang w:eastAsia="ja-JP"/>
     </w:rPr>
   </w:style>
-  <w:style w:type="paragraph" w:styleId="BalloonText">
+  <w:style w:type="paragraph" w:styleId="Bongchuthich">
     <w:name w:val="Balloon Text"/>
-    <w:basedOn w:val="Normal"/>
-    <w:link w:val="BalloonTextChar"/>
+    <w:basedOn w:val="Binhthng"/>
+    <w:link w:val="BongchuthichChar"/>
     <w:uiPriority w:val="99"/>
     <w:semiHidden/>
     <w:unhideWhenUsed/>
@@ -22188,10 +22253,10 @@
       <w:szCs w:val="16"/>
     </w:rPr>
   </w:style>
-  <w:style w:type="character" w:customStyle="1" w:styleId="BalloonTextChar">
-    <w:name w:val="Balloon Text Char"/>
-    <w:basedOn w:val="DefaultParagraphFont"/>
-    <w:link w:val="BalloonText"/>
+  <w:style w:type="character" w:customStyle="1" w:styleId="BongchuthichChar">
+    <w:name w:val="Bóng chú thích Char"/>
+    <w:basedOn w:val="Phngmcinhcuaoanvn"/>
+    <w:link w:val="Bongchuthich"/>
     <w:uiPriority w:val="99"/>
     <w:semiHidden/>
     <w:rsid w:val="00AF7766"/>
@@ -22201,9 +22266,9 @@
       <w:szCs w:val="16"/>
     </w:rPr>
   </w:style>
-  <w:style w:type="paragraph" w:styleId="NoSpacing">
+  <w:style w:type="paragraph" w:styleId="KhngDncch">
     <w:name w:val="No Spacing"/>
-    <w:link w:val="NoSpacingChar"/>
+    <w:link w:val="KhngDncchChar"/>
     <w:uiPriority w:val="1"/>
     <w:qFormat/>
     <w:rsid w:val="00990E65"/>
@@ -22215,10 +22280,10 @@
       <w:lang w:eastAsia="ja-JP"/>
     </w:rPr>
   </w:style>
-  <w:style w:type="character" w:customStyle="1" w:styleId="NoSpacingChar">
-    <w:name w:val="No Spacing Char"/>
-    <w:basedOn w:val="DefaultParagraphFont"/>
-    <w:link w:val="NoSpacing"/>
+  <w:style w:type="character" w:customStyle="1" w:styleId="KhngDncchChar">
+    <w:name w:val="Không Dãn cách Char"/>
+    <w:basedOn w:val="Phngmcinhcuaoanvn"/>
+    <w:link w:val="KhngDncch"/>
     <w:uiPriority w:val="1"/>
     <w:rsid w:val="00990E65"/>
     <w:rPr>
@@ -22226,10 +22291,10 @@
       <w:lang w:eastAsia="ja-JP"/>
     </w:rPr>
   </w:style>
-  <w:style w:type="paragraph" w:styleId="ListParagraph">
+  <w:style w:type="paragraph" w:styleId="oancuaDanhsach">
     <w:name w:val="List Paragraph"/>
-    <w:basedOn w:val="Normal"/>
-    <w:link w:val="ListParagraphChar"/>
+    <w:basedOn w:val="Binhthng"/>
+    <w:link w:val="oancuaDanhsachChar"/>
     <w:uiPriority w:val="34"/>
     <w:qFormat/>
     <w:rsid w:val="00990E65"/>
@@ -22240,7 +22305,7 @@
   </w:style>
   <w:style w:type="paragraph" w:customStyle="1" w:styleId="Title1">
     <w:name w:val="Title 1"/>
-    <w:basedOn w:val="ListParagraph"/>
+    <w:basedOn w:val="oancuaDanhsach"/>
     <w:link w:val="Title1Char"/>
     <w:autoRedefine/>
     <w:rsid w:val="00E45923"/>
@@ -22257,7 +22322,7 @@
   </w:style>
   <w:style w:type="paragraph" w:customStyle="1" w:styleId="Paragrap">
     <w:name w:val="Paragrap"/>
-    <w:basedOn w:val="Normal"/>
+    <w:basedOn w:val="Binhthng"/>
     <w:link w:val="ParagrapChar"/>
     <w:qFormat/>
     <w:rsid w:val="00990E65"/>
@@ -22272,16 +22337,16 @@
       <w:szCs w:val="26"/>
     </w:rPr>
   </w:style>
-  <w:style w:type="character" w:customStyle="1" w:styleId="ListParagraphChar">
-    <w:name w:val="List Paragraph Char"/>
-    <w:basedOn w:val="DefaultParagraphFont"/>
-    <w:link w:val="ListParagraph"/>
+  <w:style w:type="character" w:customStyle="1" w:styleId="oancuaDanhsachChar">
+    <w:name w:val="Đoạn của Danh sách Char"/>
+    <w:basedOn w:val="Phngmcinhcuaoanvn"/>
+    <w:link w:val="oancuaDanhsach"/>
     <w:uiPriority w:val="34"/>
     <w:rsid w:val="00990E65"/>
   </w:style>
   <w:style w:type="character" w:customStyle="1" w:styleId="Title1Char">
     <w:name w:val="Title 1 Char"/>
-    <w:basedOn w:val="ListParagraphChar"/>
+    <w:basedOn w:val="oancuaDanhsachChar"/>
     <w:link w:val="Title1"/>
     <w:rsid w:val="00E45923"/>
     <w:rPr>
@@ -22292,9 +22357,9 @@
       <w:szCs w:val="28"/>
     </w:rPr>
   </w:style>
-  <w:style w:type="table" w:styleId="TableGrid">
+  <w:style w:type="table" w:styleId="LiBang">
     <w:name w:val="Table Grid"/>
-    <w:basedOn w:val="TableNormal"/>
+    <w:basedOn w:val="BangThngthng"/>
     <w:uiPriority w:val="59"/>
     <w:rsid w:val="003141E2"/>
     <w:pPr>
@@ -22313,7 +22378,7 @@
   </w:style>
   <w:style w:type="character" w:customStyle="1" w:styleId="ParagrapChar">
     <w:name w:val="Paragrap Char"/>
-    <w:basedOn w:val="DefaultParagraphFont"/>
+    <w:basedOn w:val="Phngmcinhcuaoanvn"/>
     <w:link w:val="Paragrap"/>
     <w:rsid w:val="00990E65"/>
     <w:rPr>
@@ -22385,10 +22450,10 @@
       <w:szCs w:val="24"/>
     </w:rPr>
   </w:style>
-  <w:style w:type="character" w:customStyle="1" w:styleId="Heading1Char">
-    <w:name w:val="Heading 1 Char"/>
-    <w:basedOn w:val="DefaultParagraphFont"/>
-    <w:link w:val="Heading1"/>
+  <w:style w:type="character" w:customStyle="1" w:styleId="u1Char">
+    <w:name w:val="Đầu đề 1 Char"/>
+    <w:basedOn w:val="Phngmcinhcuaoanvn"/>
+    <w:link w:val="u1"/>
     <w:uiPriority w:val="9"/>
     <w:rsid w:val="00A854C4"/>
     <w:rPr>
@@ -22411,10 +22476,10 @@
       <w:szCs w:val="26"/>
     </w:rPr>
   </w:style>
-  <w:style w:type="character" w:customStyle="1" w:styleId="Heading2Char">
-    <w:name w:val="Heading 2 Char"/>
-    <w:basedOn w:val="DefaultParagraphFont"/>
-    <w:link w:val="Heading2"/>
+  <w:style w:type="character" w:customStyle="1" w:styleId="u2Char">
+    <w:name w:val="Đầu đề 2 Char"/>
+    <w:basedOn w:val="Phngmcinhcuaoanvn"/>
+    <w:link w:val="u2"/>
     <w:uiPriority w:val="9"/>
     <w:rsid w:val="00715417"/>
     <w:rPr>
@@ -22426,10 +22491,10 @@
       <w:szCs w:val="26"/>
     </w:rPr>
   </w:style>
-  <w:style w:type="character" w:customStyle="1" w:styleId="Heading3Char">
-    <w:name w:val="Heading 3 Char"/>
-    <w:basedOn w:val="DefaultParagraphFont"/>
-    <w:link w:val="Heading3"/>
+  <w:style w:type="character" w:customStyle="1" w:styleId="u3Char">
+    <w:name w:val="Đầu đề 3 Char"/>
+    <w:basedOn w:val="Phngmcinhcuaoanvn"/>
+    <w:link w:val="u3"/>
     <w:uiPriority w:val="9"/>
     <w:semiHidden/>
     <w:rsid w:val="00715417"/>
@@ -22440,10 +22505,10 @@
       <w:color w:val="4F81BD" w:themeColor="accent1"/>
     </w:rPr>
   </w:style>
-  <w:style w:type="character" w:customStyle="1" w:styleId="Heading4Char">
-    <w:name w:val="Heading 4 Char"/>
-    <w:basedOn w:val="DefaultParagraphFont"/>
-    <w:link w:val="Heading4"/>
+  <w:style w:type="character" w:customStyle="1" w:styleId="u4Char">
+    <w:name w:val="Đầu đề 4 Char"/>
+    <w:basedOn w:val="Phngmcinhcuaoanvn"/>
+    <w:link w:val="u4"/>
     <w:uiPriority w:val="9"/>
     <w:semiHidden/>
     <w:rsid w:val="00715417"/>
@@ -22456,10 +22521,10 @@
       <w:color w:val="4F81BD" w:themeColor="accent1"/>
     </w:rPr>
   </w:style>
-  <w:style w:type="character" w:customStyle="1" w:styleId="Heading5Char">
-    <w:name w:val="Heading 5 Char"/>
-    <w:basedOn w:val="DefaultParagraphFont"/>
-    <w:link w:val="Heading5"/>
+  <w:style w:type="character" w:customStyle="1" w:styleId="u5Char">
+    <w:name w:val="Đầu đề 5 Char"/>
+    <w:basedOn w:val="Phngmcinhcuaoanvn"/>
+    <w:link w:val="u5"/>
     <w:uiPriority w:val="9"/>
     <w:semiHidden/>
     <w:rsid w:val="00715417"/>
@@ -22468,10 +22533,10 @@
       <w:color w:val="243F60" w:themeColor="accent1" w:themeShade="7F"/>
     </w:rPr>
   </w:style>
-  <w:style w:type="character" w:customStyle="1" w:styleId="Heading6Char">
-    <w:name w:val="Heading 6 Char"/>
-    <w:basedOn w:val="DefaultParagraphFont"/>
-    <w:link w:val="Heading6"/>
+  <w:style w:type="character" w:customStyle="1" w:styleId="u6Char">
+    <w:name w:val="Đầu đề 6 Char"/>
+    <w:basedOn w:val="Phngmcinhcuaoanvn"/>
+    <w:link w:val="u6"/>
     <w:uiPriority w:val="9"/>
     <w:semiHidden/>
     <w:rsid w:val="00715417"/>
@@ -22482,10 +22547,10 @@
       <w:color w:val="243F60" w:themeColor="accent1" w:themeShade="7F"/>
     </w:rPr>
   </w:style>
-  <w:style w:type="character" w:customStyle="1" w:styleId="Heading7Char">
-    <w:name w:val="Heading 7 Char"/>
-    <w:basedOn w:val="DefaultParagraphFont"/>
-    <w:link w:val="Heading7"/>
+  <w:style w:type="character" w:customStyle="1" w:styleId="u7Char">
+    <w:name w:val="Đầu đề 7 Char"/>
+    <w:basedOn w:val="Phngmcinhcuaoanvn"/>
+    <w:link w:val="u7"/>
     <w:uiPriority w:val="9"/>
     <w:semiHidden/>
     <w:rsid w:val="00715417"/>
@@ -22496,10 +22561,10 @@
       <w:color w:val="404040" w:themeColor="text1" w:themeTint="BF"/>
     </w:rPr>
   </w:style>
-  <w:style w:type="character" w:customStyle="1" w:styleId="Heading8Char">
-    <w:name w:val="Heading 8 Char"/>
-    <w:basedOn w:val="DefaultParagraphFont"/>
-    <w:link w:val="Heading8"/>
+  <w:style w:type="character" w:customStyle="1" w:styleId="u8Char">
+    <w:name w:val="Đầu đề 8 Char"/>
+    <w:basedOn w:val="Phngmcinhcuaoanvn"/>
+    <w:link w:val="u8"/>
     <w:uiPriority w:val="9"/>
     <w:semiHidden/>
     <w:rsid w:val="00715417"/>
@@ -22510,10 +22575,10 @@
       <w:szCs w:val="20"/>
     </w:rPr>
   </w:style>
-  <w:style w:type="character" w:customStyle="1" w:styleId="Heading9Char">
-    <w:name w:val="Heading 9 Char"/>
-    <w:basedOn w:val="DefaultParagraphFont"/>
-    <w:link w:val="Heading9"/>
+  <w:style w:type="character" w:customStyle="1" w:styleId="u9Char">
+    <w:name w:val="Đầu đề 9 Char"/>
+    <w:basedOn w:val="Phngmcinhcuaoanvn"/>
+    <w:link w:val="u9"/>
     <w:uiPriority w:val="9"/>
     <w:semiHidden/>
     <w:rsid w:val="00715417"/>
@@ -22528,7 +22593,7 @@
   </w:style>
   <w:style w:type="paragraph" w:customStyle="1" w:styleId="Title12">
     <w:name w:val="Title 1.2"/>
-    <w:basedOn w:val="Heading2"/>
+    <w:basedOn w:val="u2"/>
     <w:link w:val="Title12Char"/>
     <w:rsid w:val="00715417"/>
     <w:pPr>
@@ -22555,7 +22620,7 @@
   </w:style>
   <w:style w:type="character" w:customStyle="1" w:styleId="Title12Char">
     <w:name w:val="Title 1.2 Char"/>
-    <w:basedOn w:val="Heading2Char"/>
+    <w:basedOn w:val="u2Char"/>
     <w:link w:val="Title12"/>
     <w:rsid w:val="00715417"/>
     <w:rPr>
@@ -22608,7 +22673,7 @@
   </w:style>
   <w:style w:type="paragraph" w:customStyle="1" w:styleId="TuStyle-Title1">
     <w:name w:val="Tu Style - Title 1"/>
-    <w:basedOn w:val="ListParagraph"/>
+    <w:basedOn w:val="oancuaDanhsach"/>
     <w:link w:val="TuStyle-Title1Char"/>
     <w:qFormat/>
     <w:rsid w:val="004E1149"/>
@@ -22664,7 +22729,7 @@
   </w:style>
   <w:style w:type="character" w:customStyle="1" w:styleId="TuStyle-Title1Char">
     <w:name w:val="Tu Style - Title 1 Char"/>
-    <w:basedOn w:val="ListParagraphChar"/>
+    <w:basedOn w:val="oancuaDanhsachChar"/>
     <w:link w:val="TuStyle-Title1"/>
     <w:rsid w:val="004E1149"/>
     <w:rPr>
@@ -22682,10 +22747,10 @@
       </w14:textFill>
     </w:rPr>
   </w:style>
-  <w:style w:type="paragraph" w:styleId="TOCHeading">
+  <w:style w:type="paragraph" w:styleId="uMucluc">
     <w:name w:val="TOC Heading"/>
-    <w:basedOn w:val="Heading1"/>
-    <w:next w:val="Normal"/>
+    <w:basedOn w:val="u1"/>
+    <w:next w:val="Binhthng"/>
     <w:uiPriority w:val="39"/>
     <w:semiHidden/>
     <w:unhideWhenUsed/>
@@ -22721,10 +22786,10 @@
       </w14:textFill>
     </w:rPr>
   </w:style>
-  <w:style w:type="paragraph" w:styleId="TOC1">
+  <w:style w:type="paragraph" w:styleId="Mucluc1">
     <w:name w:val="toc 1"/>
-    <w:basedOn w:val="Normal"/>
-    <w:next w:val="Normal"/>
+    <w:basedOn w:val="Binhthng"/>
+    <w:next w:val="Binhthng"/>
     <w:autoRedefine/>
     <w:uiPriority w:val="39"/>
     <w:unhideWhenUsed/>
@@ -22742,10 +22807,10 @@
       <w:szCs w:val="24"/>
     </w:rPr>
   </w:style>
-  <w:style w:type="paragraph" w:styleId="TOC2">
+  <w:style w:type="paragraph" w:styleId="Mucluc2">
     <w:name w:val="toc 2"/>
-    <w:basedOn w:val="Normal"/>
-    <w:next w:val="Normal"/>
+    <w:basedOn w:val="Binhthng"/>
+    <w:next w:val="Binhthng"/>
     <w:autoRedefine/>
     <w:uiPriority w:val="39"/>
     <w:unhideWhenUsed/>
@@ -22762,10 +22827,10 @@
       <w:szCs w:val="20"/>
     </w:rPr>
   </w:style>
-  <w:style w:type="paragraph" w:styleId="TOC3">
+  <w:style w:type="paragraph" w:styleId="Mucluc3">
     <w:name w:val="toc 3"/>
-    <w:basedOn w:val="Normal"/>
-    <w:next w:val="Normal"/>
+    <w:basedOn w:val="Binhthng"/>
+    <w:next w:val="Binhthng"/>
     <w:autoRedefine/>
     <w:uiPriority w:val="39"/>
     <w:unhideWhenUsed/>
@@ -22780,10 +22845,10 @@
       <w:szCs w:val="20"/>
     </w:rPr>
   </w:style>
-  <w:style w:type="paragraph" w:styleId="TOC4">
+  <w:style w:type="paragraph" w:styleId="Mucluc4">
     <w:name w:val="toc 4"/>
-    <w:basedOn w:val="Normal"/>
-    <w:next w:val="Normal"/>
+    <w:basedOn w:val="Binhthng"/>
+    <w:next w:val="Binhthng"/>
     <w:autoRedefine/>
     <w:uiPriority w:val="39"/>
     <w:unhideWhenUsed/>
@@ -22798,10 +22863,10 @@
       <w:szCs w:val="20"/>
     </w:rPr>
   </w:style>
-  <w:style w:type="paragraph" w:styleId="TOC5">
+  <w:style w:type="paragraph" w:styleId="Mucluc5">
     <w:name w:val="toc 5"/>
-    <w:basedOn w:val="Normal"/>
-    <w:next w:val="Normal"/>
+    <w:basedOn w:val="Binhthng"/>
+    <w:next w:val="Binhthng"/>
     <w:autoRedefine/>
     <w:uiPriority w:val="39"/>
     <w:unhideWhenUsed/>
@@ -22816,10 +22881,10 @@
       <w:szCs w:val="20"/>
     </w:rPr>
   </w:style>
-  <w:style w:type="paragraph" w:styleId="TOC6">
+  <w:style w:type="paragraph" w:styleId="Mucluc6">
     <w:name w:val="toc 6"/>
-    <w:basedOn w:val="Normal"/>
-    <w:next w:val="Normal"/>
+    <w:basedOn w:val="Binhthng"/>
+    <w:next w:val="Binhthng"/>
     <w:autoRedefine/>
     <w:uiPriority w:val="39"/>
     <w:unhideWhenUsed/>
@@ -22834,10 +22899,10 @@
       <w:szCs w:val="20"/>
     </w:rPr>
   </w:style>
-  <w:style w:type="paragraph" w:styleId="TOC7">
+  <w:style w:type="paragraph" w:styleId="Mucluc7">
     <w:name w:val="toc 7"/>
-    <w:basedOn w:val="Normal"/>
-    <w:next w:val="Normal"/>
+    <w:basedOn w:val="Binhthng"/>
+    <w:next w:val="Binhthng"/>
     <w:autoRedefine/>
     <w:uiPriority w:val="39"/>
     <w:unhideWhenUsed/>
@@ -22852,10 +22917,10 @@
       <w:szCs w:val="20"/>
     </w:rPr>
   </w:style>
-  <w:style w:type="paragraph" w:styleId="TOC8">
+  <w:style w:type="paragraph" w:styleId="Mucluc8">
     <w:name w:val="toc 8"/>
-    <w:basedOn w:val="Normal"/>
-    <w:next w:val="Normal"/>
+    <w:basedOn w:val="Binhthng"/>
+    <w:next w:val="Binhthng"/>
     <w:autoRedefine/>
     <w:uiPriority w:val="39"/>
     <w:unhideWhenUsed/>
@@ -22870,10 +22935,10 @@
       <w:szCs w:val="20"/>
     </w:rPr>
   </w:style>
-  <w:style w:type="paragraph" w:styleId="TOC9">
+  <w:style w:type="paragraph" w:styleId="Mucluc9">
     <w:name w:val="toc 9"/>
-    <w:basedOn w:val="Normal"/>
-    <w:next w:val="Normal"/>
+    <w:basedOn w:val="Binhthng"/>
+    <w:next w:val="Binhthng"/>
     <w:autoRedefine/>
     <w:uiPriority w:val="39"/>
     <w:unhideWhenUsed/>
@@ -22890,7 +22955,7 @@
   </w:style>
   <w:style w:type="table" w:customStyle="1" w:styleId="PlainTable11">
     <w:name w:val="Plain Table 11"/>
-    <w:basedOn w:val="TableNormal"/>
+    <w:basedOn w:val="BangThngthng"/>
     <w:uiPriority w:val="41"/>
     <w:rsid w:val="00545225"/>
     <w:pPr>
@@ -22957,9 +23022,9 @@
       </w:tcPr>
     </w:tblStylePr>
   </w:style>
-  <w:style w:type="paragraph" w:styleId="NormalWeb">
+  <w:style w:type="paragraph" w:styleId="ThngthngWeb">
     <w:name w:val="Normal (Web)"/>
-    <w:basedOn w:val="Normal"/>
+    <w:basedOn w:val="Binhthng"/>
     <w:uiPriority w:val="99"/>
     <w:semiHidden/>
     <w:unhideWhenUsed/>
@@ -23090,6 +23155,7 @@
   </w:font>
   <w:font w:name="DengXian Light">
     <w:altName w:val="等线 Light"/>
+    <w:panose1 w:val="02010600030101010101"/>
     <w:charset w:val="86"/>
     <w:family w:val="auto"/>
     <w:pitch w:val="variable"/>
@@ -23142,6 +23208,7 @@
     <w:rsid w:val="006F2E6D"/>
     <w:rsid w:val="00726003"/>
     <w:rsid w:val="0072639F"/>
+    <w:rsid w:val="00763858"/>
     <w:rsid w:val="007B3F5E"/>
     <w:rsid w:val="00875216"/>
     <w:rsid w:val="008B3B8E"/>
@@ -23181,8 +23248,8 @@
   </m:mathPr>
   <w:themeFontLang w:val="en-US" w:eastAsia="zh-CN"/>
   <w:clrSchemeMapping w:bg1="light1" w:t1="dark1" w:bg2="light2" w:t2="dark2" w:accent1="accent1" w:accent2="accent2" w:accent3="accent3" w:accent4="accent4" w:accent5="accent5" w:accent6="accent6" w:hyperlink="hyperlink" w:followedHyperlink="followedHyperlink"/>
-  <w:decimalSymbol w:val=","/>
-  <w:listSeparator w:val=";"/>
+  <w:decimalSymbol w:val="."/>
+  <w:listSeparator w:val=","/>
 </w:settings>
 </file>
 
@@ -23580,17 +23647,17 @@
     <w:lsdException w:name="Hashtag" w:semiHidden="1" w:unhideWhenUsed="1"/>
     <w:lsdException w:name="Unresolved Mention" w:semiHidden="1" w:unhideWhenUsed="1"/>
   </w:latentStyles>
-  <w:style w:type="paragraph" w:default="1" w:styleId="Normal">
+  <w:style w:type="paragraph" w:default="1" w:styleId="Binhthng">
     <w:name w:val="Normal"/>
     <w:qFormat/>
   </w:style>
-  <w:style w:type="character" w:default="1" w:styleId="DefaultParagraphFont">
+  <w:style w:type="character" w:default="1" w:styleId="Phngmcinhcuaoanvn">
     <w:name w:val="Default Paragraph Font"/>
     <w:uiPriority w:val="1"/>
     <w:semiHidden/>
     <w:unhideWhenUsed/>
   </w:style>
-  <w:style w:type="table" w:default="1" w:styleId="TableNormal">
+  <w:style w:type="table" w:default="1" w:styleId="BangThngthng">
     <w:name w:val="Normal Table"/>
     <w:uiPriority w:val="99"/>
     <w:semiHidden/>
@@ -23605,7 +23672,7 @@
       </w:tblCellMar>
     </w:tblPr>
   </w:style>
-  <w:style w:type="numbering" w:default="1" w:styleId="NoList">
+  <w:style w:type="numbering" w:default="1" w:styleId="Khngco">
     <w:name w:val="No List"/>
     <w:uiPriority w:val="99"/>
     <w:semiHidden/>
@@ -23980,7 +24047,7 @@
 </file>
 
 <file path=customXml/itemProps2.xml><?xml version="1.0" encoding="utf-8"?>
-<ds:datastoreItem xmlns:ds="http://schemas.openxmlformats.org/officeDocument/2006/customXml" ds:itemID="{5FCB21C0-95A7-435B-B638-F9520EB123D9}">
+<ds:datastoreItem xmlns:ds="http://schemas.openxmlformats.org/officeDocument/2006/customXml" ds:itemID="{0E095E99-3E49-4F44-9D45-5320DA926AB0}">
   <ds:schemaRefs>
     <ds:schemaRef ds:uri="http://schemas.openxmlformats.org/officeDocument/2006/bibliography"/>
   </ds:schemaRefs>

</xml_diff>

<commit_message>
sửa use case sửa tuyến
</commit_message>
<xml_diff>
--- a/01_Document/Phân tích yêu cầu/SRS-C43-Quản-lý-xe-khách.docx
+++ b/01_Document/Phân tích yêu cầu/SRS-C43-Quản-lý-xe-khách.docx
@@ -1,6 +1,6 @@
 
 <file path=word/document.xml><?xml version="1.0" encoding="utf-8"?>
-<w:document xmlns:wpc="http://schemas.microsoft.com/office/word/2010/wordprocessingCanvas" xmlns:cx="http://schemas.microsoft.com/office/drawing/2014/chartex" xmlns:cx1="http://schemas.microsoft.com/office/drawing/2015/9/8/chartex" xmlns:cx2="http://schemas.microsoft.com/office/drawing/2015/10/21/chartex" xmlns:cx3="http://schemas.microsoft.com/office/drawing/2016/5/9/chartex" xmlns:cx4="http://schemas.microsoft.com/office/drawing/2016/5/10/chartex" xmlns:cx5="http://schemas.microsoft.com/office/drawing/2016/5/11/chartex" xmlns:cx6="http://schemas.microsoft.com/office/drawing/2016/5/12/chartex" xmlns:cx7="http://schemas.microsoft.com/office/drawing/2016/5/13/chartex" xmlns:cx8="http://schemas.microsoft.com/office/drawing/2016/5/14/chartex" xmlns:mc="http://schemas.openxmlformats.org/markup-compatibility/2006" xmlns:aink="http://schemas.microsoft.com/office/drawing/2016/ink" xmlns:am3d="http://schemas.microsoft.com/office/drawing/2017/model3d" xmlns:o="urn:schemas-microsoft-com:office:office" xmlns:r="http://schemas.openxmlformats.org/officeDocument/2006/relationships" xmlns:m="http://schemas.openxmlformats.org/officeDocument/2006/math" xmlns:v="urn:schemas-microsoft-com:vml" xmlns:wp14="http://schemas.microsoft.com/office/word/2010/wordprocessingDrawing" xmlns:wp="http://schemas.openxmlformats.org/drawingml/2006/wordprocessingDrawing" xmlns:w10="urn:schemas-microsoft-com:office:word" xmlns:w="http://schemas.openxmlformats.org/wordprocessingml/2006/main" xmlns:w14="http://schemas.microsoft.com/office/word/2010/wordml" xmlns:w15="http://schemas.microsoft.com/office/word/2012/wordml" xmlns:w16cid="http://schemas.microsoft.com/office/word/2016/wordml/cid" xmlns:w16se="http://schemas.microsoft.com/office/word/2015/wordml/symex" xmlns:wpg="http://schemas.microsoft.com/office/word/2010/wordprocessingGroup" xmlns:wpi="http://schemas.microsoft.com/office/word/2010/wordprocessingInk" xmlns:wne="http://schemas.microsoft.com/office/word/2006/wordml" xmlns:wps="http://schemas.microsoft.com/office/word/2010/wordprocessingShape" mc:Ignorable="w14 w15 w16se w16cid wp14">
+<w:document xmlns:wpc="http://schemas.microsoft.com/office/word/2010/wordprocessingCanvas" xmlns:mc="http://schemas.openxmlformats.org/markup-compatibility/2006" xmlns:o="urn:schemas-microsoft-com:office:office" xmlns:r="http://schemas.openxmlformats.org/officeDocument/2006/relationships" xmlns:m="http://schemas.openxmlformats.org/officeDocument/2006/math" xmlns:v="urn:schemas-microsoft-com:vml" xmlns:wp14="http://schemas.microsoft.com/office/word/2010/wordprocessingDrawing" xmlns:wp="http://schemas.openxmlformats.org/drawingml/2006/wordprocessingDrawing" xmlns:w10="urn:schemas-microsoft-com:office:word" xmlns:w="http://schemas.openxmlformats.org/wordprocessingml/2006/main" xmlns:w14="http://schemas.microsoft.com/office/word/2010/wordml" xmlns:w15="http://schemas.microsoft.com/office/word/2012/wordml" xmlns:wpg="http://schemas.microsoft.com/office/word/2010/wordprocessingGroup" xmlns:wpi="http://schemas.microsoft.com/office/word/2010/wordprocessingInk" xmlns:wne="http://schemas.microsoft.com/office/word/2006/wordml" xmlns:wps="http://schemas.microsoft.com/office/word/2010/wordprocessingShape" mc:Ignorable="w14 w15 wp14">
   <w:body>
     <w:sdt>
       <w:sdtPr>
@@ -69,7 +69,7 @@
                   </w:tcPr>
                   <w:p>
                     <w:pPr>
-                      <w:pStyle w:val="KhngDncch"/>
+                      <w:pStyle w:val="NoSpacing"/>
                       <w:jc w:val="center"/>
                       <w:rPr>
                         <w:rFonts w:ascii="Times New Roman" w:eastAsiaTheme="majorEastAsia" w:hAnsi="Times New Roman" w:cs="Times New Roman"/>
@@ -134,7 +134,7 @@
                   </w:tcPr>
                   <w:p>
                     <w:pPr>
-                      <w:pStyle w:val="KhngDncch"/>
+                      <w:pStyle w:val="NoSpacing"/>
                       <w:jc w:val="center"/>
                       <w:rPr>
                         <w:rFonts w:ascii="Times New Roman" w:eastAsiaTheme="majorEastAsia" w:hAnsi="Times New Roman" w:cs="Times New Roman"/>
@@ -184,7 +184,7 @@
                   </w:tcPr>
                   <w:p>
                     <w:pPr>
-                      <w:pStyle w:val="KhngDncch"/>
+                      <w:pStyle w:val="NoSpacing"/>
                       <w:jc w:val="center"/>
                       <w:rPr>
                         <w:rFonts w:asciiTheme="majorHAnsi" w:eastAsiaTheme="majorEastAsia" w:hAnsiTheme="majorHAnsi" w:cstheme="majorBidi"/>
@@ -217,7 +217,7 @@
               </w:tcPr>
               <w:p>
                 <w:pPr>
-                  <w:pStyle w:val="KhngDncch"/>
+                  <w:pStyle w:val="NoSpacing"/>
                   <w:jc w:val="center"/>
                 </w:pPr>
               </w:p>
@@ -249,7 +249,7 @@
                   </w:tcPr>
                   <w:p>
                     <w:pPr>
-                      <w:pStyle w:val="KhngDncch"/>
+                      <w:pStyle w:val="NoSpacing"/>
                       <w:jc w:val="center"/>
                       <w:rPr>
                         <w:rFonts w:ascii="Times New Roman" w:hAnsi="Times New Roman" w:cs="Times New Roman"/>
@@ -318,7 +318,7 @@
                   </w:tcPr>
                   <w:p>
                     <w:pPr>
-                      <w:pStyle w:val="KhngDncch"/>
+                      <w:pStyle w:val="NoSpacing"/>
                       <w:jc w:val="center"/>
                       <w:rPr>
                         <w:rFonts w:ascii="Times New Roman" w:hAnsi="Times New Roman" w:cs="Times New Roman"/>
@@ -357,7 +357,7 @@
         </w:p>
         <w:tbl>
           <w:tblPr>
-            <w:tblStyle w:val="LiBang"/>
+            <w:tblStyle w:val="TableGrid"/>
             <w:tblW w:w="0" w:type="auto"/>
             <w:tblInd w:w="360" w:type="dxa"/>
             <w:tblLook w:val="04E0" w:firstRow="1" w:lastRow="1" w:firstColumn="1" w:lastColumn="0" w:noHBand="0" w:noVBand="1"/>
@@ -489,7 +489,7 @@
               </w:tcPr>
               <w:p>
                 <w:pPr>
-                  <w:pStyle w:val="KhngDncch"/>
+                  <w:pStyle w:val="NoSpacing"/>
                 </w:pPr>
               </w:p>
             </w:tc>
@@ -497,7 +497,7 @@
         </w:tbl>
         <w:tbl>
           <w:tblPr>
-            <w:tblStyle w:val="LiBang"/>
+            <w:tblStyle w:val="TableGrid"/>
             <w:tblW w:w="9558" w:type="dxa"/>
             <w:tblInd w:w="360" w:type="dxa"/>
             <w:tblLook w:val="04A0" w:firstRow="1" w:lastRow="0" w:firstColumn="1" w:lastColumn="0" w:noHBand="0" w:noVBand="1"/>
@@ -759,6 +759,88 @@
               </w:p>
             </w:tc>
           </w:tr>
+          <w:tr>
+            <w:tc>
+              <w:tcPr>
+                <w:tcW w:w="828" w:type="dxa"/>
+              </w:tcPr>
+              <w:p>
+                <w:pPr>
+                  <w:pStyle w:val="MyTable1"/>
+                </w:pPr>
+                <w:r>
+                  <w:t>DT-3</w:t>
+                </w:r>
+              </w:p>
+            </w:tc>
+            <w:tc>
+              <w:tcPr>
+                <w:tcW w:w="1620" w:type="dxa"/>
+              </w:tcPr>
+              <w:p>
+                <w:pPr>
+                  <w:pStyle w:val="MyTable1"/>
+                </w:pPr>
+                <w:r>
+                  <w:t>Đặc tả yêu cầu</w:t>
+                </w:r>
+              </w:p>
+            </w:tc>
+            <w:tc>
+              <w:tcPr>
+                <w:tcW w:w="1620" w:type="dxa"/>
+              </w:tcPr>
+              <w:p>
+                <w:pPr>
+                  <w:pStyle w:val="MyTable1"/>
+                </w:pPr>
+                <w:r>
+                  <w:t>3.2.2 Use case Sửa tuyến, 3.2.3 Use case Hủy tuyến</w:t>
+                </w:r>
+              </w:p>
+            </w:tc>
+            <w:tc>
+              <w:tcPr>
+                <w:tcW w:w="810" w:type="dxa"/>
+              </w:tcPr>
+              <w:p>
+                <w:pPr>
+                  <w:pStyle w:val="MyTable1"/>
+                </w:pPr>
+                <w:r>
+                  <w:t>1.1</w:t>
+                </w:r>
+              </w:p>
+            </w:tc>
+            <w:tc>
+              <w:tcPr>
+                <w:tcW w:w="1530" w:type="dxa"/>
+              </w:tcPr>
+              <w:p>
+                <w:pPr>
+                  <w:pStyle w:val="MyTable1"/>
+                </w:pPr>
+                <w:r>
+                  <w:t>Thảo Nguyên</w:t>
+                </w:r>
+              </w:p>
+            </w:tc>
+            <w:tc>
+              <w:tcPr>
+                <w:tcW w:w="3150" w:type="dxa"/>
+              </w:tcPr>
+              <w:p>
+                <w:pPr>
+                  <w:pStyle w:val="MyTable1"/>
+                </w:pPr>
+                <w:r>
+                  <w:t>Bổ sung mô tả &amp; activity diagram cho use case sửa tuyến, hủy tuyến</w:t>
+                </w:r>
+                <w:bookmarkStart w:id="0" w:name="_GoBack"/>
+                <w:bookmarkEnd w:id="0"/>
+              </w:p>
+            </w:tc>
+          </w:tr>
         </w:tbl>
         <w:p>
           <w:pPr>
@@ -786,7 +868,7 @@
     </w:p>
     <w:p>
       <w:pPr>
-        <w:pStyle w:val="oancuaDanhsach"/>
+        <w:pStyle w:val="ListParagraph"/>
         <w:numPr>
           <w:ilvl w:val="0"/>
           <w:numId w:val="11"/>
@@ -809,7 +891,7 @@
     </w:p>
     <w:p>
       <w:pPr>
-        <w:pStyle w:val="oancuaDanhsach"/>
+        <w:pStyle w:val="ListParagraph"/>
         <w:numPr>
           <w:ilvl w:val="0"/>
           <w:numId w:val="11"/>
@@ -832,7 +914,7 @@
     </w:p>
     <w:p>
       <w:pPr>
-        <w:pStyle w:val="oancuaDanhsach"/>
+        <w:pStyle w:val="ListParagraph"/>
         <w:numPr>
           <w:ilvl w:val="0"/>
           <w:numId w:val="11"/>
@@ -868,7 +950,7 @@
     </w:p>
     <w:tbl>
       <w:tblPr>
-        <w:tblStyle w:val="LiBang"/>
+        <w:tblStyle w:val="TableGrid"/>
         <w:tblpPr w:leftFromText="180" w:rightFromText="180" w:vertAnchor="text" w:horzAnchor="page" w:tblpX="1858" w:tblpY="212"/>
         <w:tblW w:w="0" w:type="auto"/>
         <w:tblLook w:val="04A0" w:firstRow="1" w:lastRow="0" w:firstColumn="1" w:lastColumn="0" w:noHBand="0" w:noVBand="1"/>
@@ -895,6 +977,7 @@
             <w:r>
               <w:rPr>
                 <w:noProof/>
+                <w:lang w:eastAsia="zh-CN"/>
               </w:rPr>
               <w:drawing>
                 <wp:inline distT="0" distB="0" distL="0" distR="0" wp14:anchorId="33EF5F3B" wp14:editId="012539BF">
@@ -966,7 +1049,7 @@
     </w:p>
     <w:p>
       <w:pPr>
-        <w:pStyle w:val="oancuaDanhsach"/>
+        <w:pStyle w:val="ListParagraph"/>
         <w:numPr>
           <w:ilvl w:val="1"/>
           <w:numId w:val="8"/>
@@ -989,7 +1072,7 @@
     </w:p>
     <w:p>
       <w:pPr>
-        <w:pStyle w:val="oancuaDanhsach"/>
+        <w:pStyle w:val="ListParagraph"/>
         <w:numPr>
           <w:ilvl w:val="0"/>
           <w:numId w:val="41"/>
@@ -1012,7 +1095,7 @@
     </w:p>
     <w:p>
       <w:pPr>
-        <w:pStyle w:val="oancuaDanhsach"/>
+        <w:pStyle w:val="ListParagraph"/>
         <w:numPr>
           <w:ilvl w:val="0"/>
           <w:numId w:val="41"/>
@@ -1035,7 +1118,7 @@
     </w:p>
     <w:p>
       <w:pPr>
-        <w:pStyle w:val="oancuaDanhsach"/>
+        <w:pStyle w:val="ListParagraph"/>
         <w:numPr>
           <w:ilvl w:val="0"/>
           <w:numId w:val="41"/>
@@ -1058,7 +1141,7 @@
     </w:p>
     <w:p>
       <w:pPr>
-        <w:pStyle w:val="oancuaDanhsach"/>
+        <w:pStyle w:val="ListParagraph"/>
         <w:numPr>
           <w:ilvl w:val="1"/>
           <w:numId w:val="41"/>
@@ -1081,7 +1164,7 @@
     </w:p>
     <w:p>
       <w:pPr>
-        <w:pStyle w:val="oancuaDanhsach"/>
+        <w:pStyle w:val="ListParagraph"/>
         <w:numPr>
           <w:ilvl w:val="1"/>
           <w:numId w:val="41"/>
@@ -1891,7 +1974,10 @@
               <w:cnfStyle w:val="000000100000" w:firstRow="0" w:lastRow="0" w:firstColumn="0" w:lastColumn="0" w:oddVBand="0" w:evenVBand="0" w:oddHBand="1" w:evenHBand="0" w:firstRowFirstColumn="0" w:firstRowLastColumn="0" w:lastRowFirstColumn="0" w:lastRowLastColumn="0"/>
             </w:pPr>
             <w:r>
-              <w:t>Nhân viên trình bày kết quả với ban quản lý</w:t>
+              <w:t>Nhân viên trình b</w:t>
+            </w:r>
+            <w:r>
+              <w:t>ày kết quả với ban giám đốc</w:t>
             </w:r>
           </w:p>
           <w:p>
@@ -1967,7 +2053,13 @@
               <w:cnfStyle w:val="000000000000" w:firstRow="0" w:lastRow="0" w:firstColumn="0" w:lastColumn="0" w:oddVBand="0" w:evenVBand="0" w:oddHBand="0" w:evenHBand="0" w:firstRowFirstColumn="0" w:firstRowLastColumn="0" w:lastRowFirstColumn="0" w:lastRowLastColumn="0"/>
             </w:pPr>
             <w:r>
-              <w:t>Trường hợp bước 4, nếu không phát sinh trạm mới, tiếp tục thực hiện bước 6</w:t>
+              <w:t>Trường hợp bước 3</w:t>
+            </w:r>
+            <w:r>
+              <w:t>, nếu không phát sinh trạm mới</w:t>
+            </w:r>
+            <w:r>
+              <w:t>, tiếp tục thực hiện bước 4</w:t>
             </w:r>
           </w:p>
           <w:p>
@@ -2690,7 +2782,7 @@
     </w:tbl>
     <w:p>
       <w:pPr>
-        <w:pStyle w:val="oancuaDanhsach"/>
+        <w:pStyle w:val="ListParagraph"/>
         <w:numPr>
           <w:ilvl w:val="1"/>
           <w:numId w:val="8"/>
@@ -2713,7 +2805,7 @@
     </w:p>
     <w:p>
       <w:pPr>
-        <w:pStyle w:val="oancuaDanhsach"/>
+        <w:pStyle w:val="ListParagraph"/>
         <w:numPr>
           <w:ilvl w:val="1"/>
           <w:numId w:val="8"/>
@@ -2736,7 +2828,7 @@
     </w:p>
     <w:p>
       <w:pPr>
-        <w:pStyle w:val="oancuaDanhsach"/>
+        <w:pStyle w:val="ListParagraph"/>
         <w:numPr>
           <w:ilvl w:val="2"/>
           <w:numId w:val="8"/>
@@ -2759,7 +2851,7 @@
     </w:p>
     <w:p>
       <w:pPr>
-        <w:pStyle w:val="oancuaDanhsach"/>
+        <w:pStyle w:val="ListParagraph"/>
         <w:numPr>
           <w:ilvl w:val="2"/>
           <w:numId w:val="8"/>
@@ -2782,7 +2874,7 @@
     </w:p>
     <w:p>
       <w:pPr>
-        <w:pStyle w:val="oancuaDanhsach"/>
+        <w:pStyle w:val="ListParagraph"/>
         <w:numPr>
           <w:ilvl w:val="0"/>
           <w:numId w:val="12"/>
@@ -2805,7 +2897,7 @@
     </w:p>
     <w:p>
       <w:pPr>
-        <w:pStyle w:val="oancuaDanhsach"/>
+        <w:pStyle w:val="ListParagraph"/>
         <w:numPr>
           <w:ilvl w:val="0"/>
           <w:numId w:val="12"/>
@@ -2828,7 +2920,7 @@
     </w:p>
     <w:p>
       <w:pPr>
-        <w:pStyle w:val="oancuaDanhsach"/>
+        <w:pStyle w:val="ListParagraph"/>
         <w:numPr>
           <w:ilvl w:val="0"/>
           <w:numId w:val="12"/>
@@ -2851,7 +2943,7 @@
     </w:p>
     <w:p>
       <w:pPr>
-        <w:pStyle w:val="oancuaDanhsach"/>
+        <w:pStyle w:val="ListParagraph"/>
         <w:numPr>
           <w:ilvl w:val="1"/>
           <w:numId w:val="12"/>
@@ -2874,7 +2966,7 @@
     </w:p>
     <w:p>
       <w:pPr>
-        <w:pStyle w:val="oancuaDanhsach"/>
+        <w:pStyle w:val="ListParagraph"/>
         <w:numPr>
           <w:ilvl w:val="1"/>
           <w:numId w:val="12"/>
@@ -2897,7 +2989,7 @@
     </w:p>
     <w:p>
       <w:pPr>
-        <w:pStyle w:val="oancuaDanhsach"/>
+        <w:pStyle w:val="ListParagraph"/>
         <w:numPr>
           <w:ilvl w:val="2"/>
           <w:numId w:val="12"/>
@@ -2920,7 +3012,7 @@
     </w:p>
     <w:p>
       <w:pPr>
-        <w:pStyle w:val="oancuaDanhsach"/>
+        <w:pStyle w:val="ListParagraph"/>
         <w:numPr>
           <w:ilvl w:val="2"/>
           <w:numId w:val="12"/>
@@ -2943,7 +3035,7 @@
     </w:p>
     <w:p>
       <w:pPr>
-        <w:pStyle w:val="oancuaDanhsach"/>
+        <w:pStyle w:val="ListParagraph"/>
         <w:numPr>
           <w:ilvl w:val="2"/>
           <w:numId w:val="41"/>
@@ -5238,10 +5330,7 @@
               </w:numPr>
             </w:pPr>
             <w:r>
-              <w:t>Nhân viên t</w:t>
-            </w:r>
-            <w:r>
-              <w:t>ìm xe còn trống (</w:t>
+              <w:t>Nhân viên tìm xe còn trống (</w:t>
             </w:r>
             <w:r>
               <w:t>thuộc loại xe giường nằm/ghế ngồi, số lượng ghế, biển số</w:t>
@@ -5285,8 +5374,6 @@
             <w:r>
               <w:t>Ban giám đốc duyệt và ra quyết định sửa chuyến.</w:t>
             </w:r>
-            <w:bookmarkStart w:id="0" w:name="_GoBack"/>
-            <w:bookmarkEnd w:id="0"/>
           </w:p>
         </w:tc>
       </w:tr>
@@ -5398,7 +5485,7 @@
     </w:tbl>
     <w:p>
       <w:pPr>
-        <w:pStyle w:val="oancuaDanhsach"/>
+        <w:pStyle w:val="ListParagraph"/>
         <w:numPr>
           <w:ilvl w:val="0"/>
           <w:numId w:val="38"/>
@@ -5413,7 +5500,7 @@
     </w:p>
     <w:p>
       <w:pPr>
-        <w:pStyle w:val="oancuaDanhsach"/>
+        <w:pStyle w:val="ListParagraph"/>
         <w:numPr>
           <w:ilvl w:val="0"/>
           <w:numId w:val="38"/>
@@ -5428,7 +5515,7 @@
     </w:p>
     <w:p>
       <w:pPr>
-        <w:pStyle w:val="oancuaDanhsach"/>
+        <w:pStyle w:val="ListParagraph"/>
         <w:numPr>
           <w:ilvl w:val="0"/>
           <w:numId w:val="38"/>
@@ -5443,7 +5530,7 @@
     </w:p>
     <w:p>
       <w:pPr>
-        <w:pStyle w:val="oancuaDanhsach"/>
+        <w:pStyle w:val="ListParagraph"/>
         <w:numPr>
           <w:ilvl w:val="1"/>
           <w:numId w:val="38"/>
@@ -5458,7 +5545,7 @@
     </w:p>
     <w:p>
       <w:pPr>
-        <w:pStyle w:val="oancuaDanhsach"/>
+        <w:pStyle w:val="ListParagraph"/>
         <w:numPr>
           <w:ilvl w:val="1"/>
           <w:numId w:val="38"/>
@@ -5473,7 +5560,7 @@
     </w:p>
     <w:p>
       <w:pPr>
-        <w:pStyle w:val="oancuaDanhsach"/>
+        <w:pStyle w:val="ListParagraph"/>
         <w:numPr>
           <w:ilvl w:val="2"/>
           <w:numId w:val="38"/>
@@ -5488,7 +5575,7 @@
     </w:p>
     <w:p>
       <w:pPr>
-        <w:pStyle w:val="oancuaDanhsach"/>
+        <w:pStyle w:val="ListParagraph"/>
         <w:numPr>
           <w:ilvl w:val="2"/>
           <w:numId w:val="38"/>
@@ -5503,7 +5590,7 @@
     </w:p>
     <w:p>
       <w:pPr>
-        <w:pStyle w:val="oancuaDanhsach"/>
+        <w:pStyle w:val="ListParagraph"/>
         <w:numPr>
           <w:ilvl w:val="2"/>
           <w:numId w:val="38"/>
@@ -5518,7 +5605,7 @@
     </w:p>
     <w:p>
       <w:pPr>
-        <w:pStyle w:val="oancuaDanhsach"/>
+        <w:pStyle w:val="ListParagraph"/>
         <w:numPr>
           <w:ilvl w:val="2"/>
           <w:numId w:val="38"/>
@@ -5533,7 +5620,7 @@
     </w:p>
     <w:p>
       <w:pPr>
-        <w:pStyle w:val="oancuaDanhsach"/>
+        <w:pStyle w:val="ListParagraph"/>
         <w:numPr>
           <w:ilvl w:val="2"/>
           <w:numId w:val="38"/>
@@ -5548,7 +5635,7 @@
     </w:p>
     <w:p>
       <w:pPr>
-        <w:pStyle w:val="oancuaDanhsach"/>
+        <w:pStyle w:val="ListParagraph"/>
         <w:numPr>
           <w:ilvl w:val="2"/>
           <w:numId w:val="38"/>
@@ -5563,7 +5650,7 @@
     </w:p>
     <w:p>
       <w:pPr>
-        <w:pStyle w:val="oancuaDanhsach"/>
+        <w:pStyle w:val="ListParagraph"/>
         <w:numPr>
           <w:ilvl w:val="2"/>
           <w:numId w:val="38"/>
@@ -5578,7 +5665,7 @@
     </w:p>
     <w:p>
       <w:pPr>
-        <w:pStyle w:val="oancuaDanhsach"/>
+        <w:pStyle w:val="ListParagraph"/>
         <w:numPr>
           <w:ilvl w:val="2"/>
           <w:numId w:val="38"/>
@@ -5593,7 +5680,7 @@
     </w:p>
     <w:p>
       <w:pPr>
-        <w:pStyle w:val="oancuaDanhsach"/>
+        <w:pStyle w:val="ListParagraph"/>
         <w:numPr>
           <w:ilvl w:val="2"/>
           <w:numId w:val="38"/>
@@ -5608,7 +5695,7 @@
     </w:p>
     <w:p>
       <w:pPr>
-        <w:pStyle w:val="oancuaDanhsach"/>
+        <w:pStyle w:val="ListParagraph"/>
         <w:numPr>
           <w:ilvl w:val="2"/>
           <w:numId w:val="38"/>
@@ -5623,7 +5710,7 @@
     </w:p>
     <w:p>
       <w:pPr>
-        <w:pStyle w:val="oancuaDanhsach"/>
+        <w:pStyle w:val="ListParagraph"/>
         <w:numPr>
           <w:ilvl w:val="2"/>
           <w:numId w:val="38"/>
@@ -5638,7 +5725,7 @@
     </w:p>
     <w:p>
       <w:pPr>
-        <w:pStyle w:val="oancuaDanhsach"/>
+        <w:pStyle w:val="ListParagraph"/>
         <w:numPr>
           <w:ilvl w:val="2"/>
           <w:numId w:val="38"/>
@@ -5653,7 +5740,7 @@
     </w:p>
     <w:p>
       <w:pPr>
-        <w:pStyle w:val="oancuaDanhsach"/>
+        <w:pStyle w:val="ListParagraph"/>
         <w:numPr>
           <w:ilvl w:val="2"/>
           <w:numId w:val="41"/>
@@ -6403,7 +6490,7 @@
     </w:tbl>
     <w:p>
       <w:pPr>
-        <w:pStyle w:val="oancuaDanhsach"/>
+        <w:pStyle w:val="ListParagraph"/>
         <w:numPr>
           <w:ilvl w:val="0"/>
           <w:numId w:val="8"/>
@@ -6427,7 +6514,7 @@
     </w:p>
     <w:p>
       <w:pPr>
-        <w:pStyle w:val="oancuaDanhsach"/>
+        <w:pStyle w:val="ListParagraph"/>
         <w:numPr>
           <w:ilvl w:val="2"/>
           <w:numId w:val="8"/>
@@ -6450,7 +6537,7 @@
     </w:p>
     <w:p>
       <w:pPr>
-        <w:pStyle w:val="oancuaDanhsach"/>
+        <w:pStyle w:val="ListParagraph"/>
         <w:numPr>
           <w:ilvl w:val="2"/>
           <w:numId w:val="41"/>
@@ -7389,7 +7476,7 @@
     </w:p>
     <w:p>
       <w:pPr>
-        <w:pStyle w:val="oancuaDanhsach"/>
+        <w:pStyle w:val="ListParagraph"/>
         <w:numPr>
           <w:ilvl w:val="0"/>
           <w:numId w:val="42"/>
@@ -7414,7 +7501,7 @@
     </w:p>
     <w:p>
       <w:pPr>
-        <w:pStyle w:val="oancuaDanhsach"/>
+        <w:pStyle w:val="ListParagraph"/>
         <w:numPr>
           <w:ilvl w:val="0"/>
           <w:numId w:val="42"/>
@@ -7439,7 +7526,7 @@
     </w:p>
     <w:p>
       <w:pPr>
-        <w:pStyle w:val="oancuaDanhsach"/>
+        <w:pStyle w:val="ListParagraph"/>
         <w:numPr>
           <w:ilvl w:val="0"/>
           <w:numId w:val="42"/>
@@ -7464,7 +7551,7 @@
     </w:p>
     <w:p>
       <w:pPr>
-        <w:pStyle w:val="oancuaDanhsach"/>
+        <w:pStyle w:val="ListParagraph"/>
         <w:numPr>
           <w:ilvl w:val="1"/>
           <w:numId w:val="42"/>
@@ -7489,7 +7576,7 @@
     </w:p>
     <w:p>
       <w:pPr>
-        <w:pStyle w:val="oancuaDanhsach"/>
+        <w:pStyle w:val="ListParagraph"/>
         <w:numPr>
           <w:ilvl w:val="1"/>
           <w:numId w:val="42"/>
@@ -7514,7 +7601,7 @@
     </w:p>
     <w:p>
       <w:pPr>
-        <w:pStyle w:val="oancuaDanhsach"/>
+        <w:pStyle w:val="ListParagraph"/>
         <w:numPr>
           <w:ilvl w:val="1"/>
           <w:numId w:val="42"/>
@@ -7553,7 +7640,7 @@
     </w:p>
     <w:tbl>
       <w:tblPr>
-        <w:tblStyle w:val="LiBang"/>
+        <w:tblStyle w:val="TableGrid"/>
         <w:tblW w:w="0" w:type="auto"/>
         <w:tblInd w:w="360" w:type="dxa"/>
         <w:tblLayout w:type="fixed"/>
@@ -7714,10 +7801,10 @@
                   <v:path o:extrusionok="f" gradientshapeok="t" o:connecttype="rect"/>
                   <o:lock v:ext="edit" aspectratio="t"/>
                 </v:shapetype>
-                <v:shape id="_x0000_i1025" type="#_x0000_t75" style="width:367.8pt;height:327pt" o:ole="">
+                <v:shape id="_x0000_i1025" type="#_x0000_t75" style="width:367.5pt;height:327pt" o:ole="">
                   <v:imagedata r:id="rId8" o:title=""/>
                 </v:shape>
-                <o:OLEObject Type="Embed" ProgID="PBrush" ShapeID="_x0000_i1025" DrawAspect="Content" ObjectID="_1568473226" r:id="rId9"/>
+                <o:OLEObject Type="Embed" ProgID="PBrush" ShapeID="_x0000_i1025" DrawAspect="Content" ObjectID="_1568478312" r:id="rId9"/>
               </w:object>
             </w:r>
           </w:p>
@@ -7740,7 +7827,7 @@
     </w:p>
     <w:tbl>
       <w:tblPr>
-        <w:tblStyle w:val="LiBang"/>
+        <w:tblStyle w:val="TableGrid"/>
         <w:tblW w:w="0" w:type="auto"/>
         <w:tblInd w:w="360" w:type="dxa"/>
         <w:tblLayout w:type="fixed"/>
@@ -7877,6 +7964,7 @@
             <w:r>
               <w:rPr>
                 <w:noProof/>
+                <w:lang w:eastAsia="zh-CN"/>
               </w:rPr>
               <w:drawing>
                 <wp:inline distT="0" distB="0" distL="0" distR="0" wp14:anchorId="0C2509AA" wp14:editId="03F077DC">
@@ -7940,7 +8028,7 @@
     </w:p>
     <w:tbl>
       <w:tblPr>
-        <w:tblStyle w:val="LiBang"/>
+        <w:tblStyle w:val="TableGrid"/>
         <w:tblW w:w="0" w:type="auto"/>
         <w:tblInd w:w="360" w:type="dxa"/>
         <w:tblLayout w:type="fixed"/>
@@ -8077,6 +8165,7 @@
             <w:r>
               <w:rPr>
                 <w:noProof/>
+                <w:lang w:eastAsia="zh-CN"/>
               </w:rPr>
               <w:drawing>
                 <wp:inline distT="0" distB="0" distL="0" distR="0" wp14:anchorId="3B32DB45" wp14:editId="2912CBEF">
@@ -8147,7 +8236,7 @@
     </w:p>
     <w:tbl>
       <w:tblPr>
-        <w:tblStyle w:val="LiBang"/>
+        <w:tblStyle w:val="TableGrid"/>
         <w:tblW w:w="0" w:type="auto"/>
         <w:tblInd w:w="360" w:type="dxa"/>
         <w:tblLook w:val="04A0" w:firstRow="1" w:lastRow="0" w:firstColumn="1" w:lastColumn="0" w:noHBand="0" w:noVBand="1"/>
@@ -8283,6 +8372,7 @@
             <w:r>
               <w:rPr>
                 <w:noProof/>
+                <w:lang w:eastAsia="zh-CN"/>
               </w:rPr>
               <w:drawing>
                 <wp:inline distT="0" distB="0" distL="0" distR="0" wp14:anchorId="51265428" wp14:editId="4677758C">
@@ -8332,7 +8422,7 @@
     </w:tbl>
     <w:p>
       <w:pPr>
-        <w:pStyle w:val="oancuaDanhsach"/>
+        <w:pStyle w:val="ListParagraph"/>
         <w:numPr>
           <w:ilvl w:val="0"/>
           <w:numId w:val="13"/>
@@ -8355,7 +8445,7 @@
     </w:p>
     <w:p>
       <w:pPr>
-        <w:pStyle w:val="oancuaDanhsach"/>
+        <w:pStyle w:val="ListParagraph"/>
         <w:numPr>
           <w:ilvl w:val="0"/>
           <w:numId w:val="13"/>
@@ -8378,7 +8468,7 @@
     </w:p>
     <w:p>
       <w:pPr>
-        <w:pStyle w:val="oancuaDanhsach"/>
+        <w:pStyle w:val="ListParagraph"/>
         <w:numPr>
           <w:ilvl w:val="0"/>
           <w:numId w:val="13"/>
@@ -8401,7 +8491,7 @@
     </w:p>
     <w:p>
       <w:pPr>
-        <w:pStyle w:val="oancuaDanhsach"/>
+        <w:pStyle w:val="ListParagraph"/>
         <w:numPr>
           <w:ilvl w:val="1"/>
           <w:numId w:val="13"/>
@@ -8424,7 +8514,7 @@
     </w:p>
     <w:p>
       <w:pPr>
-        <w:pStyle w:val="oancuaDanhsach"/>
+        <w:pStyle w:val="ListParagraph"/>
         <w:numPr>
           <w:ilvl w:val="1"/>
           <w:numId w:val="13"/>
@@ -8447,7 +8537,7 @@
     </w:p>
     <w:p>
       <w:pPr>
-        <w:pStyle w:val="oancuaDanhsach"/>
+        <w:pStyle w:val="ListParagraph"/>
         <w:numPr>
           <w:ilvl w:val="1"/>
           <w:numId w:val="13"/>
@@ -8470,7 +8560,7 @@
     </w:p>
     <w:p>
       <w:pPr>
-        <w:pStyle w:val="oancuaDanhsach"/>
+        <w:pStyle w:val="ListParagraph"/>
         <w:numPr>
           <w:ilvl w:val="2"/>
           <w:numId w:val="13"/>
@@ -8493,7 +8583,7 @@
     </w:p>
     <w:p>
       <w:pPr>
-        <w:pStyle w:val="oancuaDanhsach"/>
+        <w:pStyle w:val="ListParagraph"/>
         <w:numPr>
           <w:ilvl w:val="2"/>
           <w:numId w:val="13"/>
@@ -8516,7 +8606,7 @@
     </w:p>
     <w:p>
       <w:pPr>
-        <w:pStyle w:val="oancuaDanhsach"/>
+        <w:pStyle w:val="ListParagraph"/>
         <w:numPr>
           <w:ilvl w:val="2"/>
           <w:numId w:val="42"/>
@@ -8540,7 +8630,7 @@
     </w:p>
     <w:tbl>
       <w:tblPr>
-        <w:tblStyle w:val="LiBang"/>
+        <w:tblStyle w:val="TableGrid"/>
         <w:tblW w:w="0" w:type="auto"/>
         <w:tblInd w:w="360" w:type="dxa"/>
         <w:tblLayout w:type="fixed"/>
@@ -8677,6 +8767,7 @@
             <w:r>
               <w:rPr>
                 <w:noProof/>
+                <w:lang w:eastAsia="zh-CN"/>
               </w:rPr>
               <w:drawing>
                 <wp:inline distT="0" distB="0" distL="0" distR="0" wp14:anchorId="6FE54EBA" wp14:editId="4B0A31BA">
@@ -8746,7 +8837,7 @@
     </w:p>
     <w:tbl>
       <w:tblPr>
-        <w:tblStyle w:val="LiBang"/>
+        <w:tblStyle w:val="TableGrid"/>
         <w:tblW w:w="0" w:type="auto"/>
         <w:tblInd w:w="360" w:type="dxa"/>
         <w:tblLayout w:type="fixed"/>
@@ -8889,6 +8980,7 @@
             <w:r>
               <w:rPr>
                 <w:noProof/>
+                <w:lang w:eastAsia="zh-CN"/>
               </w:rPr>
               <w:drawing>
                 <wp:inline distT="0" distB="0" distL="0" distR="0">
@@ -8952,7 +9044,7 @@
     </w:p>
     <w:tbl>
       <w:tblPr>
-        <w:tblStyle w:val="LiBang"/>
+        <w:tblStyle w:val="TableGrid"/>
         <w:tblW w:w="0" w:type="auto"/>
         <w:tblInd w:w="360" w:type="dxa"/>
         <w:tblLayout w:type="fixed"/>
@@ -9089,6 +9181,7 @@
             <w:r>
               <w:rPr>
                 <w:noProof/>
+                <w:lang w:eastAsia="zh-CN"/>
               </w:rPr>
               <w:drawing>
                 <wp:inline distT="0" distB="0" distL="0" distR="0" wp14:anchorId="1DC27769" wp14:editId="486BC1A0">
@@ -9152,7 +9245,7 @@
     </w:p>
     <w:tbl>
       <w:tblPr>
-        <w:tblStyle w:val="LiBang"/>
+        <w:tblStyle w:val="TableGrid"/>
         <w:tblW w:w="0" w:type="auto"/>
         <w:tblInd w:w="360" w:type="dxa"/>
         <w:tblLayout w:type="fixed"/>
@@ -9289,6 +9382,7 @@
             <w:r>
               <w:rPr>
                 <w:noProof/>
+                <w:lang w:eastAsia="zh-CN"/>
               </w:rPr>
               <w:drawing>
                 <wp:inline distT="0" distB="0" distL="0" distR="0" wp14:anchorId="68EFDFBA" wp14:editId="5566E325">
@@ -9355,7 +9449,7 @@
     </w:p>
     <w:tbl>
       <w:tblPr>
-        <w:tblStyle w:val="LiBang"/>
+        <w:tblStyle w:val="TableGrid"/>
         <w:tblW w:w="0" w:type="auto"/>
         <w:tblInd w:w="360" w:type="dxa"/>
         <w:tblLayout w:type="fixed"/>
@@ -9492,6 +9586,7 @@
             <w:r>
               <w:rPr>
                 <w:noProof/>
+                <w:lang w:eastAsia="zh-CN"/>
               </w:rPr>
               <w:drawing>
                 <wp:inline distT="0" distB="0" distL="0" distR="0" wp14:anchorId="6724F6F4" wp14:editId="1022D9CB">
@@ -9694,7 +9789,7 @@
     </w:p>
     <w:tbl>
       <w:tblPr>
-        <w:tblStyle w:val="LiBang"/>
+        <w:tblStyle w:val="TableGrid"/>
         <w:tblW w:w="0" w:type="auto"/>
         <w:tblInd w:w="360" w:type="dxa"/>
         <w:tblLayout w:type="fixed"/>
@@ -9830,6 +9925,7 @@
             <w:r>
               <w:rPr>
                 <w:noProof/>
+                <w:lang w:eastAsia="zh-CN"/>
               </w:rPr>
               <w:drawing>
                 <wp:inline distT="0" distB="0" distL="0" distR="0" wp14:anchorId="2409EA7C" wp14:editId="2B755131">
@@ -9899,7 +9995,7 @@
     </w:p>
     <w:tbl>
       <w:tblPr>
-        <w:tblStyle w:val="LiBang"/>
+        <w:tblStyle w:val="TableGrid"/>
         <w:tblW w:w="0" w:type="auto"/>
         <w:tblInd w:w="360" w:type="dxa"/>
         <w:tblLayout w:type="fixed"/>
@@ -10042,6 +10138,7 @@
             <w:r>
               <w:rPr>
                 <w:noProof/>
+                <w:lang w:eastAsia="zh-CN"/>
               </w:rPr>
               <w:drawing>
                 <wp:inline distT="0" distB="0" distL="0" distR="0" wp14:anchorId="4EB89CD7" wp14:editId="1B65CE5B">
@@ -10091,7 +10188,7 @@
     </w:tbl>
     <w:p>
       <w:pPr>
-        <w:pStyle w:val="oancuaDanhsach"/>
+        <w:pStyle w:val="ListParagraph"/>
         <w:numPr>
           <w:ilvl w:val="0"/>
           <w:numId w:val="40"/>
@@ -10114,7 +10211,7 @@
     </w:p>
     <w:p>
       <w:pPr>
-        <w:pStyle w:val="oancuaDanhsach"/>
+        <w:pStyle w:val="ListParagraph"/>
         <w:numPr>
           <w:ilvl w:val="0"/>
           <w:numId w:val="40"/>
@@ -10137,7 +10234,7 @@
     </w:p>
     <w:p>
       <w:pPr>
-        <w:pStyle w:val="oancuaDanhsach"/>
+        <w:pStyle w:val="ListParagraph"/>
         <w:numPr>
           <w:ilvl w:val="0"/>
           <w:numId w:val="40"/>
@@ -10160,7 +10257,7 @@
     </w:p>
     <w:p>
       <w:pPr>
-        <w:pStyle w:val="oancuaDanhsach"/>
+        <w:pStyle w:val="ListParagraph"/>
         <w:numPr>
           <w:ilvl w:val="1"/>
           <w:numId w:val="40"/>
@@ -10183,7 +10280,7 @@
     </w:p>
     <w:p>
       <w:pPr>
-        <w:pStyle w:val="oancuaDanhsach"/>
+        <w:pStyle w:val="ListParagraph"/>
         <w:numPr>
           <w:ilvl w:val="1"/>
           <w:numId w:val="40"/>
@@ -10206,7 +10303,7 @@
     </w:p>
     <w:p>
       <w:pPr>
-        <w:pStyle w:val="oancuaDanhsach"/>
+        <w:pStyle w:val="ListParagraph"/>
         <w:numPr>
           <w:ilvl w:val="1"/>
           <w:numId w:val="40"/>
@@ -10229,7 +10326,7 @@
     </w:p>
     <w:p>
       <w:pPr>
-        <w:pStyle w:val="oancuaDanhsach"/>
+        <w:pStyle w:val="ListParagraph"/>
         <w:numPr>
           <w:ilvl w:val="2"/>
           <w:numId w:val="40"/>
@@ -10252,7 +10349,7 @@
     </w:p>
     <w:p>
       <w:pPr>
-        <w:pStyle w:val="oancuaDanhsach"/>
+        <w:pStyle w:val="ListParagraph"/>
         <w:numPr>
           <w:ilvl w:val="2"/>
           <w:numId w:val="40"/>
@@ -10275,7 +10372,7 @@
     </w:p>
     <w:p>
       <w:pPr>
-        <w:pStyle w:val="oancuaDanhsach"/>
+        <w:pStyle w:val="ListParagraph"/>
         <w:numPr>
           <w:ilvl w:val="2"/>
           <w:numId w:val="40"/>
@@ -10298,7 +10395,7 @@
     </w:p>
     <w:p>
       <w:pPr>
-        <w:pStyle w:val="oancuaDanhsach"/>
+        <w:pStyle w:val="ListParagraph"/>
         <w:numPr>
           <w:ilvl w:val="2"/>
           <w:numId w:val="40"/>
@@ -10321,7 +10418,7 @@
     </w:p>
     <w:p>
       <w:pPr>
-        <w:pStyle w:val="oancuaDanhsach"/>
+        <w:pStyle w:val="ListParagraph"/>
         <w:numPr>
           <w:ilvl w:val="2"/>
           <w:numId w:val="40"/>
@@ -10344,7 +10441,7 @@
     </w:p>
     <w:p>
       <w:pPr>
-        <w:pStyle w:val="oancuaDanhsach"/>
+        <w:pStyle w:val="ListParagraph"/>
         <w:numPr>
           <w:ilvl w:val="2"/>
           <w:numId w:val="40"/>
@@ -10367,7 +10464,7 @@
     </w:p>
     <w:p>
       <w:pPr>
-        <w:pStyle w:val="oancuaDanhsach"/>
+        <w:pStyle w:val="ListParagraph"/>
         <w:numPr>
           <w:ilvl w:val="2"/>
           <w:numId w:val="40"/>
@@ -10390,7 +10487,7 @@
     </w:p>
     <w:p>
       <w:pPr>
-        <w:pStyle w:val="oancuaDanhsach"/>
+        <w:pStyle w:val="ListParagraph"/>
         <w:numPr>
           <w:ilvl w:val="2"/>
           <w:numId w:val="40"/>
@@ -10413,7 +10510,7 @@
     </w:p>
     <w:p>
       <w:pPr>
-        <w:pStyle w:val="oancuaDanhsach"/>
+        <w:pStyle w:val="ListParagraph"/>
         <w:numPr>
           <w:ilvl w:val="2"/>
           <w:numId w:val="40"/>
@@ -10436,7 +10533,7 @@
     </w:p>
     <w:p>
       <w:pPr>
-        <w:pStyle w:val="oancuaDanhsach"/>
+        <w:pStyle w:val="ListParagraph"/>
         <w:numPr>
           <w:ilvl w:val="2"/>
           <w:numId w:val="40"/>
@@ -10469,7 +10566,7 @@
     </w:p>
     <w:p>
       <w:pPr>
-        <w:pStyle w:val="oancuaDanhsach"/>
+        <w:pStyle w:val="ListParagraph"/>
         <w:numPr>
           <w:ilvl w:val="0"/>
           <w:numId w:val="19"/>
@@ -10492,7 +10589,7 @@
     </w:p>
     <w:p>
       <w:pPr>
-        <w:pStyle w:val="oancuaDanhsach"/>
+        <w:pStyle w:val="ListParagraph"/>
         <w:numPr>
           <w:ilvl w:val="0"/>
           <w:numId w:val="22"/>
@@ -10515,7 +10612,7 @@
     </w:p>
     <w:p>
       <w:pPr>
-        <w:pStyle w:val="oancuaDanhsach"/>
+        <w:pStyle w:val="ListParagraph"/>
         <w:numPr>
           <w:ilvl w:val="0"/>
           <w:numId w:val="22"/>
@@ -10538,7 +10635,7 @@
     </w:p>
     <w:p>
       <w:pPr>
-        <w:pStyle w:val="oancuaDanhsach"/>
+        <w:pStyle w:val="ListParagraph"/>
         <w:numPr>
           <w:ilvl w:val="0"/>
           <w:numId w:val="22"/>
@@ -10561,7 +10658,7 @@
     </w:p>
     <w:p>
       <w:pPr>
-        <w:pStyle w:val="oancuaDanhsach"/>
+        <w:pStyle w:val="ListParagraph"/>
         <w:numPr>
           <w:ilvl w:val="0"/>
           <w:numId w:val="22"/>
@@ -10584,7 +10681,7 @@
     </w:p>
     <w:p>
       <w:pPr>
-        <w:pStyle w:val="oancuaDanhsach"/>
+        <w:pStyle w:val="ListParagraph"/>
         <w:numPr>
           <w:ilvl w:val="0"/>
           <w:numId w:val="14"/>
@@ -10607,7 +10704,7 @@
     </w:p>
     <w:p>
       <w:pPr>
-        <w:pStyle w:val="oancuaDanhsach"/>
+        <w:pStyle w:val="ListParagraph"/>
         <w:numPr>
           <w:ilvl w:val="0"/>
           <w:numId w:val="14"/>
@@ -10630,7 +10727,7 @@
     </w:p>
     <w:p>
       <w:pPr>
-        <w:pStyle w:val="oancuaDanhsach"/>
+        <w:pStyle w:val="ListParagraph"/>
         <w:numPr>
           <w:ilvl w:val="0"/>
           <w:numId w:val="14"/>
@@ -10653,7 +10750,7 @@
     </w:p>
     <w:p>
       <w:pPr>
-        <w:pStyle w:val="oancuaDanhsach"/>
+        <w:pStyle w:val="ListParagraph"/>
         <w:numPr>
           <w:ilvl w:val="0"/>
           <w:numId w:val="14"/>
@@ -10676,7 +10773,7 @@
     </w:p>
     <w:p>
       <w:pPr>
-        <w:pStyle w:val="oancuaDanhsach"/>
+        <w:pStyle w:val="ListParagraph"/>
         <w:numPr>
           <w:ilvl w:val="1"/>
           <w:numId w:val="14"/>
@@ -10699,7 +10796,7 @@
     </w:p>
     <w:p>
       <w:pPr>
-        <w:pStyle w:val="oancuaDanhsach"/>
+        <w:pStyle w:val="ListParagraph"/>
         <w:numPr>
           <w:ilvl w:val="0"/>
           <w:numId w:val="46"/>
@@ -10724,7 +10821,7 @@
     </w:p>
     <w:p>
       <w:pPr>
-        <w:pStyle w:val="oancuaDanhsach"/>
+        <w:pStyle w:val="ListParagraph"/>
         <w:numPr>
           <w:ilvl w:val="0"/>
           <w:numId w:val="46"/>
@@ -10749,7 +10846,7 @@
     </w:p>
     <w:p>
       <w:pPr>
-        <w:pStyle w:val="oancuaDanhsach"/>
+        <w:pStyle w:val="ListParagraph"/>
         <w:numPr>
           <w:ilvl w:val="0"/>
           <w:numId w:val="46"/>
@@ -10774,7 +10871,7 @@
     </w:p>
     <w:p>
       <w:pPr>
-        <w:pStyle w:val="oancuaDanhsach"/>
+        <w:pStyle w:val="ListParagraph"/>
         <w:numPr>
           <w:ilvl w:val="0"/>
           <w:numId w:val="46"/>
@@ -10814,7 +10911,7 @@
     </w:p>
     <w:tbl>
       <w:tblPr>
-        <w:tblStyle w:val="LiBang"/>
+        <w:tblStyle w:val="TableGrid"/>
         <w:tblW w:w="0" w:type="auto"/>
         <w:tblInd w:w="360" w:type="dxa"/>
         <w:tblLook w:val="04A0" w:firstRow="1" w:lastRow="0" w:firstColumn="1" w:lastColumn="0" w:noHBand="0" w:noVBand="1"/>
@@ -10980,7 +11077,7 @@
     </w:p>
     <w:tbl>
       <w:tblPr>
-        <w:tblStyle w:val="LiBang"/>
+        <w:tblStyle w:val="TableGrid"/>
         <w:tblW w:w="0" w:type="auto"/>
         <w:tblInd w:w="360" w:type="dxa"/>
         <w:tblLook w:val="04A0" w:firstRow="1" w:lastRow="0" w:firstColumn="1" w:lastColumn="0" w:noHBand="0" w:noVBand="1"/>
@@ -11119,7 +11216,7 @@
     </w:p>
     <w:tbl>
       <w:tblPr>
-        <w:tblStyle w:val="LiBang"/>
+        <w:tblStyle w:val="TableGrid"/>
         <w:tblW w:w="0" w:type="auto"/>
         <w:tblInd w:w="360" w:type="dxa"/>
         <w:tblLook w:val="04A0" w:firstRow="1" w:lastRow="0" w:firstColumn="1" w:lastColumn="0" w:noHBand="0" w:noVBand="1"/>
@@ -11242,7 +11339,7 @@
     </w:p>
     <w:tbl>
       <w:tblPr>
-        <w:tblStyle w:val="LiBang"/>
+        <w:tblStyle w:val="TableGrid"/>
         <w:tblW w:w="0" w:type="auto"/>
         <w:tblInd w:w="360" w:type="dxa"/>
         <w:tblLook w:val="04A0" w:firstRow="1" w:lastRow="0" w:firstColumn="1" w:lastColumn="0" w:noHBand="0" w:noVBand="1"/>
@@ -11365,7 +11462,7 @@
     </w:p>
     <w:tbl>
       <w:tblPr>
-        <w:tblStyle w:val="LiBang"/>
+        <w:tblStyle w:val="TableGrid"/>
         <w:tblW w:w="0" w:type="auto"/>
         <w:tblInd w:w="360" w:type="dxa"/>
         <w:tblLook w:val="04A0" w:firstRow="1" w:lastRow="0" w:firstColumn="1" w:lastColumn="0" w:noHBand="0" w:noVBand="1"/>
@@ -11488,7 +11585,7 @@
     </w:p>
     <w:tbl>
       <w:tblPr>
-        <w:tblStyle w:val="LiBang"/>
+        <w:tblStyle w:val="TableGrid"/>
         <w:tblW w:w="0" w:type="auto"/>
         <w:tblInd w:w="360" w:type="dxa"/>
         <w:tblLook w:val="04A0" w:firstRow="1" w:lastRow="0" w:firstColumn="1" w:lastColumn="0" w:noHBand="0" w:noVBand="1"/>
@@ -11594,7 +11691,7 @@
     </w:p>
     <w:tbl>
       <w:tblPr>
-        <w:tblStyle w:val="LiBang"/>
+        <w:tblStyle w:val="TableGrid"/>
         <w:tblW w:w="0" w:type="auto"/>
         <w:tblInd w:w="360" w:type="dxa"/>
         <w:tblLook w:val="04A0" w:firstRow="1" w:lastRow="0" w:firstColumn="1" w:lastColumn="0" w:noHBand="0" w:noVBand="1"/>
@@ -11720,7 +11817,7 @@
     </w:p>
     <w:tbl>
       <w:tblPr>
-        <w:tblStyle w:val="LiBang"/>
+        <w:tblStyle w:val="TableGrid"/>
         <w:tblW w:w="0" w:type="auto"/>
         <w:tblInd w:w="360" w:type="dxa"/>
         <w:tblLook w:val="04A0" w:firstRow="1" w:lastRow="0" w:firstColumn="1" w:lastColumn="0" w:noHBand="0" w:noVBand="1"/>
@@ -11834,7 +11931,7 @@
     </w:p>
     <w:tbl>
       <w:tblPr>
-        <w:tblStyle w:val="LiBang"/>
+        <w:tblStyle w:val="TableGrid"/>
         <w:tblW w:w="0" w:type="auto"/>
         <w:tblInd w:w="360" w:type="dxa"/>
         <w:tblLook w:val="04A0" w:firstRow="1" w:lastRow="0" w:firstColumn="1" w:lastColumn="0" w:noHBand="0" w:noVBand="1"/>
@@ -11949,7 +12046,7 @@
     </w:p>
     <w:tbl>
       <w:tblPr>
-        <w:tblStyle w:val="LiBang"/>
+        <w:tblStyle w:val="TableGrid"/>
         <w:tblW w:w="0" w:type="auto"/>
         <w:tblInd w:w="360" w:type="dxa"/>
         <w:tblLook w:val="04A0" w:firstRow="1" w:lastRow="0" w:firstColumn="1" w:lastColumn="0" w:noHBand="0" w:noVBand="1"/>
@@ -12063,7 +12160,7 @@
     </w:p>
     <w:tbl>
       <w:tblPr>
-        <w:tblStyle w:val="LiBang"/>
+        <w:tblStyle w:val="TableGrid"/>
         <w:tblW w:w="0" w:type="auto"/>
         <w:tblInd w:w="360" w:type="dxa"/>
         <w:tblLook w:val="04A0" w:firstRow="1" w:lastRow="0" w:firstColumn="1" w:lastColumn="0" w:noHBand="0" w:noVBand="1"/>
@@ -12168,7 +12265,7 @@
     </w:p>
     <w:tbl>
       <w:tblPr>
-        <w:tblStyle w:val="LiBang"/>
+        <w:tblStyle w:val="TableGrid"/>
         <w:tblW w:w="0" w:type="auto"/>
         <w:tblInd w:w="360" w:type="dxa"/>
         <w:tblLook w:val="04A0" w:firstRow="1" w:lastRow="0" w:firstColumn="1" w:lastColumn="0" w:noHBand="0" w:noVBand="1"/>
@@ -12273,7 +12370,7 @@
     </w:p>
     <w:tbl>
       <w:tblPr>
-        <w:tblStyle w:val="LiBang"/>
+        <w:tblStyle w:val="TableGrid"/>
         <w:tblW w:w="0" w:type="auto"/>
         <w:tblInd w:w="360" w:type="dxa"/>
         <w:tblLook w:val="04A0" w:firstRow="1" w:lastRow="0" w:firstColumn="1" w:lastColumn="0" w:noHBand="0" w:noVBand="1"/>
@@ -12379,7 +12476,7 @@
     </w:p>
     <w:tbl>
       <w:tblPr>
-        <w:tblStyle w:val="LiBang"/>
+        <w:tblStyle w:val="TableGrid"/>
         <w:tblW w:w="0" w:type="auto"/>
         <w:tblInd w:w="360" w:type="dxa"/>
         <w:tblLook w:val="04A0" w:firstRow="1" w:lastRow="0" w:firstColumn="1" w:lastColumn="0" w:noHBand="0" w:noVBand="1"/>
@@ -12472,7 +12569,7 @@
     </w:tbl>
     <w:p>
       <w:pPr>
-        <w:pStyle w:val="oancuaDanhsach"/>
+        <w:pStyle w:val="ListParagraph"/>
         <w:numPr>
           <w:ilvl w:val="0"/>
           <w:numId w:val="15"/>
@@ -12495,7 +12592,7 @@
     </w:p>
     <w:p>
       <w:pPr>
-        <w:pStyle w:val="oancuaDanhsach"/>
+        <w:pStyle w:val="ListParagraph"/>
         <w:numPr>
           <w:ilvl w:val="0"/>
           <w:numId w:val="15"/>
@@ -12518,7 +12615,7 @@
     </w:p>
     <w:p>
       <w:pPr>
-        <w:pStyle w:val="oancuaDanhsach"/>
+        <w:pStyle w:val="ListParagraph"/>
         <w:numPr>
           <w:ilvl w:val="0"/>
           <w:numId w:val="15"/>
@@ -12541,7 +12638,7 @@
     </w:p>
     <w:p>
       <w:pPr>
-        <w:pStyle w:val="oancuaDanhsach"/>
+        <w:pStyle w:val="ListParagraph"/>
         <w:numPr>
           <w:ilvl w:val="0"/>
           <w:numId w:val="15"/>
@@ -12564,7 +12661,7 @@
     </w:p>
     <w:p>
       <w:pPr>
-        <w:pStyle w:val="oancuaDanhsach"/>
+        <w:pStyle w:val="ListParagraph"/>
         <w:numPr>
           <w:ilvl w:val="1"/>
           <w:numId w:val="15"/>
@@ -12587,7 +12684,7 @@
     </w:p>
     <w:p>
       <w:pPr>
-        <w:pStyle w:val="oancuaDanhsach"/>
+        <w:pStyle w:val="ListParagraph"/>
         <w:numPr>
           <w:ilvl w:val="1"/>
           <w:numId w:val="15"/>
@@ -12610,7 +12707,7 @@
     </w:p>
     <w:p>
       <w:pPr>
-        <w:pStyle w:val="oancuaDanhsach"/>
+        <w:pStyle w:val="ListParagraph"/>
         <w:numPr>
           <w:ilvl w:val="1"/>
           <w:numId w:val="15"/>
@@ -12633,7 +12730,7 @@
     </w:p>
     <w:p>
       <w:pPr>
-        <w:pStyle w:val="oancuaDanhsach"/>
+        <w:pStyle w:val="ListParagraph"/>
         <w:numPr>
           <w:ilvl w:val="0"/>
           <w:numId w:val="23"/>
@@ -12656,7 +12753,7 @@
     </w:p>
     <w:p>
       <w:pPr>
-        <w:pStyle w:val="oancuaDanhsach"/>
+        <w:pStyle w:val="ListParagraph"/>
         <w:numPr>
           <w:ilvl w:val="0"/>
           <w:numId w:val="23"/>
@@ -12679,7 +12776,7 @@
     </w:p>
     <w:p>
       <w:pPr>
-        <w:pStyle w:val="oancuaDanhsach"/>
+        <w:pStyle w:val="ListParagraph"/>
         <w:numPr>
           <w:ilvl w:val="0"/>
           <w:numId w:val="23"/>
@@ -12702,7 +12799,7 @@
     </w:p>
     <w:p>
       <w:pPr>
-        <w:pStyle w:val="oancuaDanhsach"/>
+        <w:pStyle w:val="ListParagraph"/>
         <w:numPr>
           <w:ilvl w:val="0"/>
           <w:numId w:val="23"/>
@@ -12725,7 +12822,7 @@
     </w:p>
     <w:p>
       <w:pPr>
-        <w:pStyle w:val="oancuaDanhsach"/>
+        <w:pStyle w:val="ListParagraph"/>
         <w:numPr>
           <w:ilvl w:val="1"/>
           <w:numId w:val="23"/>
@@ -12748,7 +12845,7 @@
     </w:p>
     <w:p>
       <w:pPr>
-        <w:pStyle w:val="oancuaDanhsach"/>
+        <w:pStyle w:val="ListParagraph"/>
         <w:numPr>
           <w:ilvl w:val="1"/>
           <w:numId w:val="23"/>
@@ -12771,7 +12868,7 @@
     </w:p>
     <w:p>
       <w:pPr>
-        <w:pStyle w:val="oancuaDanhsach"/>
+        <w:pStyle w:val="ListParagraph"/>
         <w:numPr>
           <w:ilvl w:val="1"/>
           <w:numId w:val="23"/>
@@ -12794,7 +12891,7 @@
     </w:p>
     <w:p>
       <w:pPr>
-        <w:pStyle w:val="oancuaDanhsach"/>
+        <w:pStyle w:val="ListParagraph"/>
         <w:numPr>
           <w:ilvl w:val="1"/>
           <w:numId w:val="23"/>
@@ -12817,7 +12914,7 @@
     </w:p>
     <w:p>
       <w:pPr>
-        <w:pStyle w:val="oancuaDanhsach"/>
+        <w:pStyle w:val="ListParagraph"/>
         <w:numPr>
           <w:ilvl w:val="1"/>
           <w:numId w:val="23"/>
@@ -12840,7 +12937,7 @@
     </w:p>
     <w:p>
       <w:pPr>
-        <w:pStyle w:val="oancuaDanhsach"/>
+        <w:pStyle w:val="ListParagraph"/>
         <w:numPr>
           <w:ilvl w:val="1"/>
           <w:numId w:val="23"/>
@@ -12863,7 +12960,7 @@
     </w:p>
     <w:p>
       <w:pPr>
-        <w:pStyle w:val="oancuaDanhsach"/>
+        <w:pStyle w:val="ListParagraph"/>
         <w:numPr>
           <w:ilvl w:val="1"/>
           <w:numId w:val="23"/>
@@ -12886,7 +12983,7 @@
     </w:p>
     <w:p>
       <w:pPr>
-        <w:pStyle w:val="oancuaDanhsach"/>
+        <w:pStyle w:val="ListParagraph"/>
         <w:numPr>
           <w:ilvl w:val="1"/>
           <w:numId w:val="23"/>
@@ -12909,7 +13006,7 @@
     </w:p>
     <w:p>
       <w:pPr>
-        <w:pStyle w:val="oancuaDanhsach"/>
+        <w:pStyle w:val="ListParagraph"/>
         <w:numPr>
           <w:ilvl w:val="1"/>
           <w:numId w:val="23"/>
@@ -12932,7 +13029,7 @@
     </w:p>
     <w:p>
       <w:pPr>
-        <w:pStyle w:val="oancuaDanhsach"/>
+        <w:pStyle w:val="ListParagraph"/>
         <w:numPr>
           <w:ilvl w:val="1"/>
           <w:numId w:val="23"/>
@@ -12955,7 +13052,7 @@
     </w:p>
     <w:p>
       <w:pPr>
-        <w:pStyle w:val="oancuaDanhsach"/>
+        <w:pStyle w:val="ListParagraph"/>
         <w:numPr>
           <w:ilvl w:val="1"/>
           <w:numId w:val="23"/>
@@ -12978,7 +13075,7 @@
     </w:p>
     <w:p>
       <w:pPr>
-        <w:pStyle w:val="oancuaDanhsach"/>
+        <w:pStyle w:val="ListParagraph"/>
         <w:numPr>
           <w:ilvl w:val="1"/>
           <w:numId w:val="23"/>
@@ -13001,7 +13098,7 @@
     </w:p>
     <w:p>
       <w:pPr>
-        <w:pStyle w:val="oancuaDanhsach"/>
+        <w:pStyle w:val="ListParagraph"/>
         <w:numPr>
           <w:ilvl w:val="1"/>
           <w:numId w:val="23"/>
@@ -13024,7 +13121,7 @@
     </w:p>
     <w:p>
       <w:pPr>
-        <w:pStyle w:val="oancuaDanhsach"/>
+        <w:pStyle w:val="ListParagraph"/>
         <w:numPr>
           <w:ilvl w:val="1"/>
           <w:numId w:val="23"/>
@@ -13047,7 +13144,7 @@
     </w:p>
     <w:p>
       <w:pPr>
-        <w:pStyle w:val="oancuaDanhsach"/>
+        <w:pStyle w:val="ListParagraph"/>
         <w:numPr>
           <w:ilvl w:val="1"/>
           <w:numId w:val="23"/>
@@ -13070,7 +13167,7 @@
     </w:p>
     <w:p>
       <w:pPr>
-        <w:pStyle w:val="oancuaDanhsach"/>
+        <w:pStyle w:val="ListParagraph"/>
         <w:numPr>
           <w:ilvl w:val="1"/>
           <w:numId w:val="23"/>
@@ -13093,7 +13190,7 @@
     </w:p>
     <w:p>
       <w:pPr>
-        <w:pStyle w:val="oancuaDanhsach"/>
+        <w:pStyle w:val="ListParagraph"/>
         <w:numPr>
           <w:ilvl w:val="1"/>
           <w:numId w:val="23"/>
@@ -13116,7 +13213,7 @@
     </w:p>
     <w:p>
       <w:pPr>
-        <w:pStyle w:val="oancuaDanhsach"/>
+        <w:pStyle w:val="ListParagraph"/>
         <w:numPr>
           <w:ilvl w:val="1"/>
           <w:numId w:val="23"/>
@@ -13139,7 +13236,7 @@
     </w:p>
     <w:p>
       <w:pPr>
-        <w:pStyle w:val="oancuaDanhsach"/>
+        <w:pStyle w:val="ListParagraph"/>
         <w:numPr>
           <w:ilvl w:val="1"/>
           <w:numId w:val="23"/>
@@ -13177,7 +13274,7 @@
     </w:p>
     <w:tbl>
       <w:tblPr>
-        <w:tblStyle w:val="LiBang"/>
+        <w:tblStyle w:val="TableGrid"/>
         <w:tblW w:w="0" w:type="auto"/>
         <w:tblInd w:w="360" w:type="dxa"/>
         <w:tblLook w:val="04A0" w:firstRow="1" w:lastRow="0" w:firstColumn="1" w:lastColumn="0" w:noHBand="0" w:noVBand="1"/>
@@ -13267,7 +13364,7 @@
     </w:tbl>
     <w:p>
       <w:pPr>
-        <w:pStyle w:val="oancuaDanhsach"/>
+        <w:pStyle w:val="ListParagraph"/>
         <w:numPr>
           <w:ilvl w:val="0"/>
           <w:numId w:val="24"/>
@@ -13290,7 +13387,7 @@
     </w:p>
     <w:p>
       <w:pPr>
-        <w:pStyle w:val="oancuaDanhsach"/>
+        <w:pStyle w:val="ListParagraph"/>
         <w:numPr>
           <w:ilvl w:val="0"/>
           <w:numId w:val="24"/>
@@ -13313,7 +13410,7 @@
     </w:p>
     <w:p>
       <w:pPr>
-        <w:pStyle w:val="oancuaDanhsach"/>
+        <w:pStyle w:val="ListParagraph"/>
         <w:numPr>
           <w:ilvl w:val="0"/>
           <w:numId w:val="24"/>
@@ -13336,7 +13433,7 @@
     </w:p>
     <w:p>
       <w:pPr>
-        <w:pStyle w:val="oancuaDanhsach"/>
+        <w:pStyle w:val="ListParagraph"/>
         <w:numPr>
           <w:ilvl w:val="0"/>
           <w:numId w:val="24"/>
@@ -13359,7 +13456,7 @@
     </w:p>
     <w:p>
       <w:pPr>
-        <w:pStyle w:val="oancuaDanhsach"/>
+        <w:pStyle w:val="ListParagraph"/>
         <w:numPr>
           <w:ilvl w:val="1"/>
           <w:numId w:val="24"/>
@@ -13382,7 +13479,7 @@
     </w:p>
     <w:p>
       <w:pPr>
-        <w:pStyle w:val="oancuaDanhsach"/>
+        <w:pStyle w:val="ListParagraph"/>
         <w:numPr>
           <w:ilvl w:val="1"/>
           <w:numId w:val="24"/>
@@ -13405,7 +13502,7 @@
     </w:p>
     <w:p>
       <w:pPr>
-        <w:pStyle w:val="oancuaDanhsach"/>
+        <w:pStyle w:val="ListParagraph"/>
         <w:numPr>
           <w:ilvl w:val="1"/>
           <w:numId w:val="24"/>
@@ -13428,7 +13525,7 @@
     </w:p>
     <w:p>
       <w:pPr>
-        <w:pStyle w:val="oancuaDanhsach"/>
+        <w:pStyle w:val="ListParagraph"/>
         <w:numPr>
           <w:ilvl w:val="1"/>
           <w:numId w:val="24"/>
@@ -13451,7 +13548,7 @@
     </w:p>
     <w:p>
       <w:pPr>
-        <w:pStyle w:val="oancuaDanhsach"/>
+        <w:pStyle w:val="ListParagraph"/>
         <w:numPr>
           <w:ilvl w:val="1"/>
           <w:numId w:val="24"/>
@@ -13474,7 +13571,7 @@
     </w:p>
     <w:p>
       <w:pPr>
-        <w:pStyle w:val="oancuaDanhsach"/>
+        <w:pStyle w:val="ListParagraph"/>
         <w:numPr>
           <w:ilvl w:val="1"/>
           <w:numId w:val="24"/>
@@ -13497,7 +13594,7 @@
     </w:p>
     <w:p>
       <w:pPr>
-        <w:pStyle w:val="oancuaDanhsach"/>
+        <w:pStyle w:val="ListParagraph"/>
         <w:numPr>
           <w:ilvl w:val="1"/>
           <w:numId w:val="24"/>
@@ -13520,7 +13617,7 @@
     </w:p>
     <w:p>
       <w:pPr>
-        <w:pStyle w:val="oancuaDanhsach"/>
+        <w:pStyle w:val="ListParagraph"/>
         <w:numPr>
           <w:ilvl w:val="1"/>
           <w:numId w:val="24"/>
@@ -13543,7 +13640,7 @@
     </w:p>
     <w:p>
       <w:pPr>
-        <w:pStyle w:val="oancuaDanhsach"/>
+        <w:pStyle w:val="ListParagraph"/>
         <w:numPr>
           <w:ilvl w:val="1"/>
           <w:numId w:val="24"/>
@@ -13566,7 +13663,7 @@
     </w:p>
     <w:p>
       <w:pPr>
-        <w:pStyle w:val="oancuaDanhsach"/>
+        <w:pStyle w:val="ListParagraph"/>
         <w:numPr>
           <w:ilvl w:val="1"/>
           <w:numId w:val="24"/>
@@ -13589,7 +13686,7 @@
     </w:p>
     <w:p>
       <w:pPr>
-        <w:pStyle w:val="oancuaDanhsach"/>
+        <w:pStyle w:val="ListParagraph"/>
         <w:numPr>
           <w:ilvl w:val="1"/>
           <w:numId w:val="24"/>
@@ -13612,7 +13709,7 @@
     </w:p>
     <w:p>
       <w:pPr>
-        <w:pStyle w:val="oancuaDanhsach"/>
+        <w:pStyle w:val="ListParagraph"/>
         <w:numPr>
           <w:ilvl w:val="1"/>
           <w:numId w:val="24"/>
@@ -13635,7 +13732,7 @@
     </w:p>
     <w:p>
       <w:pPr>
-        <w:pStyle w:val="oancuaDanhsach"/>
+        <w:pStyle w:val="ListParagraph"/>
         <w:numPr>
           <w:ilvl w:val="1"/>
           <w:numId w:val="24"/>
@@ -13658,7 +13755,7 @@
     </w:p>
     <w:p>
       <w:pPr>
-        <w:pStyle w:val="oancuaDanhsach"/>
+        <w:pStyle w:val="ListParagraph"/>
         <w:numPr>
           <w:ilvl w:val="1"/>
           <w:numId w:val="24"/>
@@ -13681,7 +13778,7 @@
     </w:p>
     <w:p>
       <w:pPr>
-        <w:pStyle w:val="oancuaDanhsach"/>
+        <w:pStyle w:val="ListParagraph"/>
         <w:numPr>
           <w:ilvl w:val="1"/>
           <w:numId w:val="24"/>
@@ -13704,7 +13801,7 @@
     </w:p>
     <w:p>
       <w:pPr>
-        <w:pStyle w:val="oancuaDanhsach"/>
+        <w:pStyle w:val="ListParagraph"/>
         <w:numPr>
           <w:ilvl w:val="1"/>
           <w:numId w:val="24"/>
@@ -13727,7 +13824,7 @@
     </w:p>
     <w:p>
       <w:pPr>
-        <w:pStyle w:val="oancuaDanhsach"/>
+        <w:pStyle w:val="ListParagraph"/>
         <w:numPr>
           <w:ilvl w:val="1"/>
           <w:numId w:val="24"/>
@@ -13750,7 +13847,7 @@
     </w:p>
     <w:p>
       <w:pPr>
-        <w:pStyle w:val="oancuaDanhsach"/>
+        <w:pStyle w:val="ListParagraph"/>
         <w:numPr>
           <w:ilvl w:val="1"/>
           <w:numId w:val="24"/>
@@ -13773,7 +13870,7 @@
     </w:p>
     <w:p>
       <w:pPr>
-        <w:pStyle w:val="oancuaDanhsach"/>
+        <w:pStyle w:val="ListParagraph"/>
         <w:numPr>
           <w:ilvl w:val="1"/>
           <w:numId w:val="24"/>
@@ -13796,7 +13893,7 @@
     </w:p>
     <w:p>
       <w:pPr>
-        <w:pStyle w:val="oancuaDanhsach"/>
+        <w:pStyle w:val="ListParagraph"/>
         <w:numPr>
           <w:ilvl w:val="1"/>
           <w:numId w:val="24"/>
@@ -13834,7 +13931,7 @@
     </w:p>
     <w:tbl>
       <w:tblPr>
-        <w:tblStyle w:val="LiBang"/>
+        <w:tblStyle w:val="TableGrid"/>
         <w:tblW w:w="0" w:type="auto"/>
         <w:tblInd w:w="360" w:type="dxa"/>
         <w:tblLook w:val="04A0" w:firstRow="1" w:lastRow="0" w:firstColumn="1" w:lastColumn="0" w:noHBand="0" w:noVBand="1"/>
@@ -13980,7 +14077,7 @@
     </w:p>
     <w:tbl>
       <w:tblPr>
-        <w:tblStyle w:val="LiBang"/>
+        <w:tblStyle w:val="TableGrid"/>
         <w:tblW w:w="0" w:type="auto"/>
         <w:tblInd w:w="360" w:type="dxa"/>
         <w:tblLook w:val="04A0" w:firstRow="1" w:lastRow="0" w:firstColumn="1" w:lastColumn="0" w:noHBand="0" w:noVBand="1"/>
@@ -14105,7 +14202,7 @@
     </w:p>
     <w:tbl>
       <w:tblPr>
-        <w:tblStyle w:val="LiBang"/>
+        <w:tblStyle w:val="TableGrid"/>
         <w:tblW w:w="0" w:type="auto"/>
         <w:tblInd w:w="360" w:type="dxa"/>
         <w:tblLook w:val="04A0" w:firstRow="1" w:lastRow="0" w:firstColumn="1" w:lastColumn="0" w:noHBand="0" w:noVBand="1"/>
@@ -14229,7 +14326,7 @@
     </w:p>
     <w:tbl>
       <w:tblPr>
-        <w:tblStyle w:val="LiBang"/>
+        <w:tblStyle w:val="TableGrid"/>
         <w:tblW w:w="0" w:type="auto"/>
         <w:tblInd w:w="360" w:type="dxa"/>
         <w:tblLook w:val="04A0" w:firstRow="1" w:lastRow="0" w:firstColumn="1" w:lastColumn="0" w:noHBand="0" w:noVBand="1"/>
@@ -14356,7 +14453,7 @@
     </w:p>
     <w:tbl>
       <w:tblPr>
-        <w:tblStyle w:val="LiBang"/>
+        <w:tblStyle w:val="TableGrid"/>
         <w:tblW w:w="0" w:type="auto"/>
         <w:tblInd w:w="360" w:type="dxa"/>
         <w:tblLook w:val="04A0" w:firstRow="1" w:lastRow="0" w:firstColumn="1" w:lastColumn="0" w:noHBand="0" w:noVBand="1"/>
@@ -14486,7 +14583,7 @@
     </w:p>
     <w:tbl>
       <w:tblPr>
-        <w:tblStyle w:val="LiBang"/>
+        <w:tblStyle w:val="TableGrid"/>
         <w:tblW w:w="0" w:type="auto"/>
         <w:tblInd w:w="360" w:type="dxa"/>
         <w:tblLook w:val="04A0" w:firstRow="1" w:lastRow="0" w:firstColumn="1" w:lastColumn="0" w:noHBand="0" w:noVBand="1"/>
@@ -14610,7 +14707,7 @@
     </w:p>
     <w:tbl>
       <w:tblPr>
-        <w:tblStyle w:val="LiBang"/>
+        <w:tblStyle w:val="TableGrid"/>
         <w:tblW w:w="0" w:type="auto"/>
         <w:tblInd w:w="360" w:type="dxa"/>
         <w:tblLook w:val="04A0" w:firstRow="1" w:lastRow="0" w:firstColumn="1" w:lastColumn="0" w:noHBand="0" w:noVBand="1"/>
@@ -14730,7 +14827,7 @@
     </w:p>
     <w:tbl>
       <w:tblPr>
-        <w:tblStyle w:val="LiBang"/>
+        <w:tblStyle w:val="TableGrid"/>
         <w:tblW w:w="0" w:type="auto"/>
         <w:tblInd w:w="360" w:type="dxa"/>
         <w:tblLook w:val="04A0" w:firstRow="1" w:lastRow="0" w:firstColumn="1" w:lastColumn="0" w:noHBand="0" w:noVBand="1"/>
@@ -14844,7 +14941,7 @@
     </w:p>
     <w:tbl>
       <w:tblPr>
-        <w:tblStyle w:val="LiBang"/>
+        <w:tblStyle w:val="TableGrid"/>
         <w:tblW w:w="0" w:type="auto"/>
         <w:tblInd w:w="360" w:type="dxa"/>
         <w:tblLook w:val="04A0" w:firstRow="1" w:lastRow="0" w:firstColumn="1" w:lastColumn="0" w:noHBand="0" w:noVBand="1"/>
@@ -14952,7 +15049,7 @@
     </w:p>
     <w:tbl>
       <w:tblPr>
-        <w:tblStyle w:val="LiBang"/>
+        <w:tblStyle w:val="TableGrid"/>
         <w:tblW w:w="0" w:type="auto"/>
         <w:tblInd w:w="360" w:type="dxa"/>
         <w:tblLook w:val="04A0" w:firstRow="1" w:lastRow="0" w:firstColumn="1" w:lastColumn="0" w:noHBand="0" w:noVBand="1"/>
@@ -15061,7 +15158,7 @@
     </w:p>
     <w:tbl>
       <w:tblPr>
-        <w:tblStyle w:val="LiBang"/>
+        <w:tblStyle w:val="TableGrid"/>
         <w:tblW w:w="0" w:type="auto"/>
         <w:tblInd w:w="360" w:type="dxa"/>
         <w:tblLook w:val="04A0" w:firstRow="1" w:lastRow="0" w:firstColumn="1" w:lastColumn="0" w:noHBand="0" w:noVBand="1"/>
@@ -15169,7 +15266,7 @@
     </w:p>
     <w:tbl>
       <w:tblPr>
-        <w:tblStyle w:val="LiBang"/>
+        <w:tblStyle w:val="TableGrid"/>
         <w:tblW w:w="0" w:type="auto"/>
         <w:tblInd w:w="360" w:type="dxa"/>
         <w:tblLook w:val="04A0" w:firstRow="1" w:lastRow="0" w:firstColumn="1" w:lastColumn="0" w:noHBand="0" w:noVBand="1"/>
@@ -15262,7 +15359,7 @@
     </w:tbl>
     <w:p>
       <w:pPr>
-        <w:pStyle w:val="oancuaDanhsach"/>
+        <w:pStyle w:val="ListParagraph"/>
         <w:numPr>
           <w:ilvl w:val="0"/>
           <w:numId w:val="47"/>
@@ -15287,7 +15384,7 @@
     </w:p>
     <w:p>
       <w:pPr>
-        <w:pStyle w:val="oancuaDanhsach"/>
+        <w:pStyle w:val="ListParagraph"/>
         <w:numPr>
           <w:ilvl w:val="0"/>
           <w:numId w:val="47"/>
@@ -15312,7 +15409,7 @@
     </w:p>
     <w:p>
       <w:pPr>
-        <w:pStyle w:val="oancuaDanhsach"/>
+        <w:pStyle w:val="ListParagraph"/>
         <w:numPr>
           <w:ilvl w:val="0"/>
           <w:numId w:val="47"/>
@@ -15337,7 +15434,7 @@
     </w:p>
     <w:p>
       <w:pPr>
-        <w:pStyle w:val="oancuaDanhsach"/>
+        <w:pStyle w:val="ListParagraph"/>
         <w:numPr>
           <w:ilvl w:val="0"/>
           <w:numId w:val="47"/>
@@ -15362,7 +15459,7 @@
     </w:p>
     <w:p>
       <w:pPr>
-        <w:pStyle w:val="oancuaDanhsach"/>
+        <w:pStyle w:val="ListParagraph"/>
         <w:numPr>
           <w:ilvl w:val="1"/>
           <w:numId w:val="47"/>
@@ -15387,7 +15484,7 @@
     </w:p>
     <w:p>
       <w:pPr>
-        <w:pStyle w:val="oancuaDanhsach"/>
+        <w:pStyle w:val="ListParagraph"/>
         <w:numPr>
           <w:ilvl w:val="1"/>
           <w:numId w:val="47"/>
@@ -15412,7 +15509,7 @@
     </w:p>
     <w:p>
       <w:pPr>
-        <w:pStyle w:val="oancuaDanhsach"/>
+        <w:pStyle w:val="ListParagraph"/>
         <w:numPr>
           <w:ilvl w:val="1"/>
           <w:numId w:val="47"/>
@@ -15437,7 +15534,7 @@
     </w:p>
     <w:p>
       <w:pPr>
-        <w:pStyle w:val="oancuaDanhsach"/>
+        <w:pStyle w:val="ListParagraph"/>
         <w:numPr>
           <w:ilvl w:val="1"/>
           <w:numId w:val="47"/>
@@ -15462,7 +15559,7 @@
     </w:p>
     <w:p>
       <w:pPr>
-        <w:pStyle w:val="oancuaDanhsach"/>
+        <w:pStyle w:val="ListParagraph"/>
         <w:numPr>
           <w:ilvl w:val="1"/>
           <w:numId w:val="47"/>
@@ -15487,7 +15584,7 @@
     </w:p>
     <w:p>
       <w:pPr>
-        <w:pStyle w:val="oancuaDanhsach"/>
+        <w:pStyle w:val="ListParagraph"/>
         <w:numPr>
           <w:ilvl w:val="1"/>
           <w:numId w:val="47"/>
@@ -15512,7 +15609,7 @@
     </w:p>
     <w:p>
       <w:pPr>
-        <w:pStyle w:val="oancuaDanhsach"/>
+        <w:pStyle w:val="ListParagraph"/>
         <w:numPr>
           <w:ilvl w:val="1"/>
           <w:numId w:val="47"/>
@@ -15537,7 +15634,7 @@
     </w:p>
     <w:p>
       <w:pPr>
-        <w:pStyle w:val="oancuaDanhsach"/>
+        <w:pStyle w:val="ListParagraph"/>
         <w:numPr>
           <w:ilvl w:val="1"/>
           <w:numId w:val="47"/>
@@ -15562,7 +15659,7 @@
     </w:p>
     <w:p>
       <w:pPr>
-        <w:pStyle w:val="oancuaDanhsach"/>
+        <w:pStyle w:val="ListParagraph"/>
         <w:numPr>
           <w:ilvl w:val="1"/>
           <w:numId w:val="47"/>
@@ -15587,7 +15684,7 @@
     </w:p>
     <w:p>
       <w:pPr>
-        <w:pStyle w:val="oancuaDanhsach"/>
+        <w:pStyle w:val="ListParagraph"/>
         <w:numPr>
           <w:ilvl w:val="1"/>
           <w:numId w:val="47"/>
@@ -15612,7 +15709,7 @@
     </w:p>
     <w:p>
       <w:pPr>
-        <w:pStyle w:val="oancuaDanhsach"/>
+        <w:pStyle w:val="ListParagraph"/>
         <w:numPr>
           <w:ilvl w:val="1"/>
           <w:numId w:val="47"/>
@@ -15637,7 +15734,7 @@
     </w:p>
     <w:p>
       <w:pPr>
-        <w:pStyle w:val="oancuaDanhsach"/>
+        <w:pStyle w:val="ListParagraph"/>
         <w:numPr>
           <w:ilvl w:val="1"/>
           <w:numId w:val="47"/>
@@ -15662,7 +15759,7 @@
     </w:p>
     <w:p>
       <w:pPr>
-        <w:pStyle w:val="oancuaDanhsach"/>
+        <w:pStyle w:val="ListParagraph"/>
         <w:numPr>
           <w:ilvl w:val="1"/>
           <w:numId w:val="47"/>
@@ -15687,7 +15784,7 @@
     </w:p>
     <w:p>
       <w:pPr>
-        <w:pStyle w:val="oancuaDanhsach"/>
+        <w:pStyle w:val="ListParagraph"/>
         <w:numPr>
           <w:ilvl w:val="1"/>
           <w:numId w:val="47"/>
@@ -15712,7 +15809,7 @@
     </w:p>
     <w:p>
       <w:pPr>
-        <w:pStyle w:val="oancuaDanhsach"/>
+        <w:pStyle w:val="ListParagraph"/>
         <w:numPr>
           <w:ilvl w:val="1"/>
           <w:numId w:val="47"/>
@@ -15737,7 +15834,7 @@
     </w:p>
     <w:p>
       <w:pPr>
-        <w:pStyle w:val="oancuaDanhsach"/>
+        <w:pStyle w:val="ListParagraph"/>
         <w:numPr>
           <w:ilvl w:val="1"/>
           <w:numId w:val="47"/>
@@ -15762,7 +15859,7 @@
     </w:p>
     <w:p>
       <w:pPr>
-        <w:pStyle w:val="oancuaDanhsach"/>
+        <w:pStyle w:val="ListParagraph"/>
         <w:numPr>
           <w:ilvl w:val="1"/>
           <w:numId w:val="47"/>
@@ -15787,7 +15884,7 @@
     </w:p>
     <w:p>
       <w:pPr>
-        <w:pStyle w:val="oancuaDanhsach"/>
+        <w:pStyle w:val="ListParagraph"/>
         <w:numPr>
           <w:ilvl w:val="1"/>
           <w:numId w:val="47"/>
@@ -15812,7 +15909,7 @@
     </w:p>
     <w:p>
       <w:pPr>
-        <w:pStyle w:val="oancuaDanhsach"/>
+        <w:pStyle w:val="ListParagraph"/>
         <w:numPr>
           <w:ilvl w:val="1"/>
           <w:numId w:val="47"/>
@@ -15837,7 +15934,7 @@
     </w:p>
     <w:p>
       <w:pPr>
-        <w:pStyle w:val="oancuaDanhsach"/>
+        <w:pStyle w:val="ListParagraph"/>
         <w:numPr>
           <w:ilvl w:val="1"/>
           <w:numId w:val="47"/>
@@ -15862,7 +15959,7 @@
     </w:p>
     <w:p>
       <w:pPr>
-        <w:pStyle w:val="oancuaDanhsach"/>
+        <w:pStyle w:val="ListParagraph"/>
         <w:numPr>
           <w:ilvl w:val="1"/>
           <w:numId w:val="47"/>
@@ -15887,7 +15984,7 @@
     </w:p>
     <w:p>
       <w:pPr>
-        <w:pStyle w:val="oancuaDanhsach"/>
+        <w:pStyle w:val="ListParagraph"/>
         <w:numPr>
           <w:ilvl w:val="1"/>
           <w:numId w:val="47"/>
@@ -15912,7 +16009,7 @@
     </w:p>
     <w:p>
       <w:pPr>
-        <w:pStyle w:val="oancuaDanhsach"/>
+        <w:pStyle w:val="ListParagraph"/>
         <w:numPr>
           <w:ilvl w:val="1"/>
           <w:numId w:val="47"/>
@@ -15937,7 +16034,7 @@
     </w:p>
     <w:p>
       <w:pPr>
-        <w:pStyle w:val="oancuaDanhsach"/>
+        <w:pStyle w:val="ListParagraph"/>
         <w:numPr>
           <w:ilvl w:val="1"/>
           <w:numId w:val="47"/>
@@ -15962,7 +16059,7 @@
     </w:p>
     <w:p>
       <w:pPr>
-        <w:pStyle w:val="oancuaDanhsach"/>
+        <w:pStyle w:val="ListParagraph"/>
         <w:numPr>
           <w:ilvl w:val="1"/>
           <w:numId w:val="47"/>
@@ -15987,7 +16084,7 @@
     </w:p>
     <w:p>
       <w:pPr>
-        <w:pStyle w:val="oancuaDanhsach"/>
+        <w:pStyle w:val="ListParagraph"/>
         <w:numPr>
           <w:ilvl w:val="1"/>
           <w:numId w:val="47"/>
@@ -16012,7 +16109,7 @@
     </w:p>
     <w:p>
       <w:pPr>
-        <w:pStyle w:val="oancuaDanhsach"/>
+        <w:pStyle w:val="ListParagraph"/>
         <w:numPr>
           <w:ilvl w:val="1"/>
           <w:numId w:val="47"/>
@@ -16052,7 +16149,7 @@
     </w:p>
     <w:tbl>
       <w:tblPr>
-        <w:tblStyle w:val="LiBang"/>
+        <w:tblStyle w:val="TableGrid"/>
         <w:tblW w:w="0" w:type="auto"/>
         <w:tblInd w:w="360" w:type="dxa"/>
         <w:tblLook w:val="04A0" w:firstRow="1" w:lastRow="0" w:firstColumn="1" w:lastColumn="0" w:noHBand="0" w:noVBand="1"/>
@@ -16186,7 +16283,7 @@
     </w:p>
     <w:tbl>
       <w:tblPr>
-        <w:tblStyle w:val="LiBang"/>
+        <w:tblStyle w:val="TableGrid"/>
         <w:tblW w:w="0" w:type="auto"/>
         <w:tblInd w:w="360" w:type="dxa"/>
         <w:tblLook w:val="04A0" w:firstRow="1" w:lastRow="0" w:firstColumn="1" w:lastColumn="0" w:noHBand="0" w:noVBand="1"/>
@@ -16312,7 +16409,7 @@
     </w:p>
     <w:tbl>
       <w:tblPr>
-        <w:tblStyle w:val="LiBang"/>
+        <w:tblStyle w:val="TableGrid"/>
         <w:tblW w:w="0" w:type="auto"/>
         <w:tblInd w:w="360" w:type="dxa"/>
         <w:tblLook w:val="04A0" w:firstRow="1" w:lastRow="0" w:firstColumn="1" w:lastColumn="0" w:noHBand="0" w:noVBand="1"/>
@@ -16480,7 +16577,7 @@
 </file>
 
 <file path=word/numbering.xml><?xml version="1.0" encoding="utf-8"?>
-<w:numbering xmlns:wpc="http://schemas.microsoft.com/office/word/2010/wordprocessingCanvas" xmlns:cx="http://schemas.microsoft.com/office/drawing/2014/chartex" xmlns:cx1="http://schemas.microsoft.com/office/drawing/2015/9/8/chartex" xmlns:cx2="http://schemas.microsoft.com/office/drawing/2015/10/21/chartex" xmlns:cx3="http://schemas.microsoft.com/office/drawing/2016/5/9/chartex" xmlns:cx4="http://schemas.microsoft.com/office/drawing/2016/5/10/chartex" xmlns:cx5="http://schemas.microsoft.com/office/drawing/2016/5/11/chartex" xmlns:cx6="http://schemas.microsoft.com/office/drawing/2016/5/12/chartex" xmlns:cx7="http://schemas.microsoft.com/office/drawing/2016/5/13/chartex" xmlns:cx8="http://schemas.microsoft.com/office/drawing/2016/5/14/chartex" xmlns:mc="http://schemas.openxmlformats.org/markup-compatibility/2006" xmlns:aink="http://schemas.microsoft.com/office/drawing/2016/ink" xmlns:am3d="http://schemas.microsoft.com/office/drawing/2017/model3d" xmlns:o="urn:schemas-microsoft-com:office:office" xmlns:r="http://schemas.openxmlformats.org/officeDocument/2006/relationships" xmlns:m="http://schemas.openxmlformats.org/officeDocument/2006/math" xmlns:v="urn:schemas-microsoft-com:vml" xmlns:wp14="http://schemas.microsoft.com/office/word/2010/wordprocessingDrawing" xmlns:wp="http://schemas.openxmlformats.org/drawingml/2006/wordprocessingDrawing" xmlns:w10="urn:schemas-microsoft-com:office:word" xmlns:w="http://schemas.openxmlformats.org/wordprocessingml/2006/main" xmlns:w14="http://schemas.microsoft.com/office/word/2010/wordml" xmlns:w15="http://schemas.microsoft.com/office/word/2012/wordml" xmlns:w16cid="http://schemas.microsoft.com/office/word/2016/wordml/cid" xmlns:w16se="http://schemas.microsoft.com/office/word/2015/wordml/symex" xmlns:wpg="http://schemas.microsoft.com/office/word/2010/wordprocessingGroup" xmlns:wpi="http://schemas.microsoft.com/office/word/2010/wordprocessingInk" xmlns:wne="http://schemas.microsoft.com/office/word/2006/wordml" xmlns:wps="http://schemas.microsoft.com/office/word/2010/wordprocessingShape" mc:Ignorable="w14 w15 w16se w16cid wp14">
+<w:numbering xmlns:wpc="http://schemas.microsoft.com/office/word/2010/wordprocessingCanvas" xmlns:mc="http://schemas.openxmlformats.org/markup-compatibility/2006" xmlns:o="urn:schemas-microsoft-com:office:office" xmlns:r="http://schemas.openxmlformats.org/officeDocument/2006/relationships" xmlns:m="http://schemas.openxmlformats.org/officeDocument/2006/math" xmlns:v="urn:schemas-microsoft-com:vml" xmlns:wp14="http://schemas.microsoft.com/office/word/2010/wordprocessingDrawing" xmlns:wp="http://schemas.openxmlformats.org/drawingml/2006/wordprocessingDrawing" xmlns:w10="urn:schemas-microsoft-com:office:word" xmlns:w="http://schemas.openxmlformats.org/wordprocessingml/2006/main" xmlns:w14="http://schemas.microsoft.com/office/word/2010/wordml" xmlns:w15="http://schemas.microsoft.com/office/word/2012/wordml" xmlns:wpg="http://schemas.microsoft.com/office/word/2010/wordprocessingGroup" xmlns:wpi="http://schemas.microsoft.com/office/word/2010/wordprocessingInk" xmlns:wne="http://schemas.microsoft.com/office/word/2006/wordml" xmlns:wps="http://schemas.microsoft.com/office/word/2010/wordprocessingShape" mc:Ignorable="w14 w15 wp14">
   <w:abstractNum w:abstractNumId="0" w15:restartNumberingAfterBreak="0">
     <w:nsid w:val="000E47BE"/>
     <w:multiLevelType w:val="hybridMultilevel"/>
@@ -16687,7 +16784,7 @@
     <w:lvl w:ilvl="0">
       <w:start w:val="1"/>
       <w:numFmt w:val="upperRoman"/>
-      <w:pStyle w:val="u1"/>
+      <w:pStyle w:val="Heading1"/>
       <w:lvlText w:val="Article %1."/>
       <w:lvlJc w:val="left"/>
       <w:pPr>
@@ -16697,7 +16794,7 @@
     <w:lvl w:ilvl="1">
       <w:start w:val="1"/>
       <w:numFmt w:val="decimalZero"/>
-      <w:pStyle w:val="u2"/>
+      <w:pStyle w:val="Heading2"/>
       <w:isLgl/>
       <w:lvlText w:val="Section %1.%2"/>
       <w:lvlJc w:val="left"/>
@@ -16708,7 +16805,7 @@
     <w:lvl w:ilvl="2">
       <w:start w:val="1"/>
       <w:numFmt w:val="lowerLetter"/>
-      <w:pStyle w:val="u3"/>
+      <w:pStyle w:val="Heading3"/>
       <w:lvlText w:val="(%3)"/>
       <w:lvlJc w:val="left"/>
       <w:pPr>
@@ -16718,7 +16815,7 @@
     <w:lvl w:ilvl="3">
       <w:start w:val="1"/>
       <w:numFmt w:val="lowerRoman"/>
-      <w:pStyle w:val="u4"/>
+      <w:pStyle w:val="Heading4"/>
       <w:lvlText w:val="(%4)"/>
       <w:lvlJc w:val="right"/>
       <w:pPr>
@@ -16728,7 +16825,7 @@
     <w:lvl w:ilvl="4">
       <w:start w:val="1"/>
       <w:numFmt w:val="decimal"/>
-      <w:pStyle w:val="u5"/>
+      <w:pStyle w:val="Heading5"/>
       <w:lvlText w:val="%5)"/>
       <w:lvlJc w:val="left"/>
       <w:pPr>
@@ -16738,7 +16835,7 @@
     <w:lvl w:ilvl="5">
       <w:start w:val="1"/>
       <w:numFmt w:val="lowerLetter"/>
-      <w:pStyle w:val="u6"/>
+      <w:pStyle w:val="Heading6"/>
       <w:lvlText w:val="%6)"/>
       <w:lvlJc w:val="left"/>
       <w:pPr>
@@ -16748,7 +16845,7 @@
     <w:lvl w:ilvl="6">
       <w:start w:val="1"/>
       <w:numFmt w:val="lowerRoman"/>
-      <w:pStyle w:val="u7"/>
+      <w:pStyle w:val="Heading7"/>
       <w:lvlText w:val="%7)"/>
       <w:lvlJc w:val="right"/>
       <w:pPr>
@@ -16758,7 +16855,7 @@
     <w:lvl w:ilvl="7">
       <w:start w:val="1"/>
       <w:numFmt w:val="lowerLetter"/>
-      <w:pStyle w:val="u8"/>
+      <w:pStyle w:val="Heading8"/>
       <w:lvlText w:val="%8."/>
       <w:lvlJc w:val="left"/>
       <w:pPr>
@@ -16768,7 +16865,7 @@
     <w:lvl w:ilvl="8">
       <w:start w:val="1"/>
       <w:numFmt w:val="lowerRoman"/>
-      <w:pStyle w:val="u9"/>
+      <w:pStyle w:val="Heading9"/>
       <w:lvlText w:val="%9."/>
       <w:lvlJc w:val="right"/>
       <w:pPr>
@@ -21483,7 +21580,7 @@
 </file>
 
 <file path=word/styles.xml><?xml version="1.0" encoding="utf-8"?>
-<w:styles xmlns:mc="http://schemas.openxmlformats.org/markup-compatibility/2006" xmlns:r="http://schemas.openxmlformats.org/officeDocument/2006/relationships" xmlns:w="http://schemas.openxmlformats.org/wordprocessingml/2006/main" xmlns:w14="http://schemas.microsoft.com/office/word/2010/wordml" xmlns:w15="http://schemas.microsoft.com/office/word/2012/wordml" xmlns:w16cid="http://schemas.microsoft.com/office/word/2016/wordml/cid" xmlns:w16se="http://schemas.microsoft.com/office/word/2015/wordml/symex" mc:Ignorable="w14 w15 w16se w16cid">
+<w:styles xmlns:mc="http://schemas.openxmlformats.org/markup-compatibility/2006" xmlns:r="http://schemas.openxmlformats.org/officeDocument/2006/relationships" xmlns:w="http://schemas.openxmlformats.org/wordprocessingml/2006/main" xmlns:w14="http://schemas.microsoft.com/office/word/2010/wordml" xmlns:w15="http://schemas.microsoft.com/office/word/2012/wordml" mc:Ignorable="w14 w15">
   <w:docDefaults>
     <w:rPrDefault>
       <w:rPr>
@@ -21500,7 +21597,7 @@
       </w:pPr>
     </w:pPrDefault>
   </w:docDefaults>
-  <w:latentStyles w:defLockedState="0" w:defUIPriority="99" w:defSemiHidden="0" w:defUnhideWhenUsed="0" w:defQFormat="0" w:count="375">
+  <w:latentStyles w:defLockedState="0" w:defUIPriority="99" w:defSemiHidden="0" w:defUnhideWhenUsed="0" w:defQFormat="0" w:count="371">
     <w:lsdException w:name="Normal" w:uiPriority="0" w:qFormat="1"/>
     <w:lsdException w:name="heading 1" w:uiPriority="9" w:qFormat="1"/>
     <w:lsdException w:name="heading 2" w:semiHidden="1" w:uiPriority="9" w:unhideWhenUsed="1" w:qFormat="1"/>
@@ -21872,20 +21969,16 @@
     <w:lsdException w:name="List Table 5 Dark Accent 6" w:uiPriority="50"/>
     <w:lsdException w:name="List Table 6 Colorful Accent 6" w:uiPriority="51"/>
     <w:lsdException w:name="List Table 7 Colorful Accent 6" w:uiPriority="52"/>
-    <w:lsdException w:name="Mention" w:semiHidden="1" w:unhideWhenUsed="1"/>
-    <w:lsdException w:name="Smart Hyperlink" w:semiHidden="1" w:unhideWhenUsed="1"/>
-    <w:lsdException w:name="Hashtag" w:semiHidden="1" w:unhideWhenUsed="1"/>
-    <w:lsdException w:name="Unresolved Mention" w:semiHidden="1" w:unhideWhenUsed="1"/>
   </w:latentStyles>
-  <w:style w:type="paragraph" w:default="1" w:styleId="Binhthng">
+  <w:style w:type="paragraph" w:default="1" w:styleId="Normal">
     <w:name w:val="Normal"/>
     <w:qFormat/>
   </w:style>
-  <w:style w:type="paragraph" w:styleId="u1">
+  <w:style w:type="paragraph" w:styleId="Heading1">
     <w:name w:val="heading 1"/>
-    <w:basedOn w:val="Binhthng"/>
-    <w:next w:val="Binhthng"/>
-    <w:link w:val="u1Char"/>
+    <w:basedOn w:val="Normal"/>
+    <w:next w:val="Normal"/>
+    <w:link w:val="Heading1Char"/>
     <w:uiPriority w:val="9"/>
     <w:qFormat/>
     <w:rsid w:val="00A854C4"/>
@@ -21907,11 +22000,11 @@
       <w:szCs w:val="28"/>
     </w:rPr>
   </w:style>
-  <w:style w:type="paragraph" w:styleId="u2">
+  <w:style w:type="paragraph" w:styleId="Heading2">
     <w:name w:val="heading 2"/>
-    <w:basedOn w:val="Binhthng"/>
-    <w:next w:val="Binhthng"/>
-    <w:link w:val="u2Char"/>
+    <w:basedOn w:val="Normal"/>
+    <w:next w:val="Normal"/>
+    <w:link w:val="Heading2Char"/>
     <w:uiPriority w:val="9"/>
     <w:unhideWhenUsed/>
     <w:qFormat/>
@@ -21935,11 +22028,11 @@
       <w:szCs w:val="26"/>
     </w:rPr>
   </w:style>
-  <w:style w:type="paragraph" w:styleId="u3">
+  <w:style w:type="paragraph" w:styleId="Heading3">
     <w:name w:val="heading 3"/>
-    <w:basedOn w:val="Binhthng"/>
-    <w:next w:val="Binhthng"/>
-    <w:link w:val="u3Char"/>
+    <w:basedOn w:val="Normal"/>
+    <w:next w:val="Normal"/>
+    <w:link w:val="Heading3Char"/>
     <w:uiPriority w:val="9"/>
     <w:semiHidden/>
     <w:unhideWhenUsed/>
@@ -21962,11 +22055,11 @@
       <w:color w:val="4F81BD" w:themeColor="accent1"/>
     </w:rPr>
   </w:style>
-  <w:style w:type="paragraph" w:styleId="u4">
+  <w:style w:type="paragraph" w:styleId="Heading4">
     <w:name w:val="heading 4"/>
-    <w:basedOn w:val="Binhthng"/>
-    <w:next w:val="Binhthng"/>
-    <w:link w:val="u4Char"/>
+    <w:basedOn w:val="Normal"/>
+    <w:next w:val="Normal"/>
+    <w:link w:val="Heading4Char"/>
     <w:uiPriority w:val="9"/>
     <w:semiHidden/>
     <w:unhideWhenUsed/>
@@ -21991,11 +22084,11 @@
       <w:color w:val="4F81BD" w:themeColor="accent1"/>
     </w:rPr>
   </w:style>
-  <w:style w:type="paragraph" w:styleId="u5">
+  <w:style w:type="paragraph" w:styleId="Heading5">
     <w:name w:val="heading 5"/>
-    <w:basedOn w:val="Binhthng"/>
-    <w:next w:val="Binhthng"/>
-    <w:link w:val="u5Char"/>
+    <w:basedOn w:val="Normal"/>
+    <w:next w:val="Normal"/>
+    <w:link w:val="Heading5Char"/>
     <w:uiPriority w:val="9"/>
     <w:semiHidden/>
     <w:unhideWhenUsed/>
@@ -22016,11 +22109,11 @@
       <w:color w:val="243F60" w:themeColor="accent1" w:themeShade="7F"/>
     </w:rPr>
   </w:style>
-  <w:style w:type="paragraph" w:styleId="u6">
+  <w:style w:type="paragraph" w:styleId="Heading6">
     <w:name w:val="heading 6"/>
-    <w:basedOn w:val="Binhthng"/>
-    <w:next w:val="Binhthng"/>
-    <w:link w:val="u6Char"/>
+    <w:basedOn w:val="Normal"/>
+    <w:next w:val="Normal"/>
+    <w:link w:val="Heading6Char"/>
     <w:uiPriority w:val="9"/>
     <w:semiHidden/>
     <w:unhideWhenUsed/>
@@ -22043,11 +22136,11 @@
       <w:color w:val="243F60" w:themeColor="accent1" w:themeShade="7F"/>
     </w:rPr>
   </w:style>
-  <w:style w:type="paragraph" w:styleId="u7">
+  <w:style w:type="paragraph" w:styleId="Heading7">
     <w:name w:val="heading 7"/>
-    <w:basedOn w:val="Binhthng"/>
-    <w:next w:val="Binhthng"/>
-    <w:link w:val="u7Char"/>
+    <w:basedOn w:val="Normal"/>
+    <w:next w:val="Normal"/>
+    <w:link w:val="Heading7Char"/>
     <w:uiPriority w:val="9"/>
     <w:semiHidden/>
     <w:unhideWhenUsed/>
@@ -22070,11 +22163,11 @@
       <w:color w:val="404040" w:themeColor="text1" w:themeTint="BF"/>
     </w:rPr>
   </w:style>
-  <w:style w:type="paragraph" w:styleId="u8">
+  <w:style w:type="paragraph" w:styleId="Heading8">
     <w:name w:val="heading 8"/>
-    <w:basedOn w:val="Binhthng"/>
-    <w:next w:val="Binhthng"/>
-    <w:link w:val="u8Char"/>
+    <w:basedOn w:val="Normal"/>
+    <w:next w:val="Normal"/>
+    <w:link w:val="Heading8Char"/>
     <w:uiPriority w:val="9"/>
     <w:semiHidden/>
     <w:unhideWhenUsed/>
@@ -22097,11 +22190,11 @@
       <w:szCs w:val="20"/>
     </w:rPr>
   </w:style>
-  <w:style w:type="paragraph" w:styleId="u9">
+  <w:style w:type="paragraph" w:styleId="Heading9">
     <w:name w:val="heading 9"/>
-    <w:basedOn w:val="Binhthng"/>
-    <w:next w:val="Binhthng"/>
-    <w:link w:val="u9Char"/>
+    <w:basedOn w:val="Normal"/>
+    <w:next w:val="Normal"/>
+    <w:link w:val="Heading9Char"/>
     <w:uiPriority w:val="9"/>
     <w:semiHidden/>
     <w:unhideWhenUsed/>
@@ -22126,13 +22219,13 @@
       <w:szCs w:val="20"/>
     </w:rPr>
   </w:style>
-  <w:style w:type="character" w:default="1" w:styleId="Phngmcinhcuaoanvn">
+  <w:style w:type="character" w:default="1" w:styleId="DefaultParagraphFont">
     <w:name w:val="Default Paragraph Font"/>
     <w:uiPriority w:val="1"/>
     <w:semiHidden/>
     <w:unhideWhenUsed/>
   </w:style>
-  <w:style w:type="table" w:default="1" w:styleId="BangThngthng">
+  <w:style w:type="table" w:default="1" w:styleId="TableNormal">
     <w:name w:val="Normal Table"/>
     <w:uiPriority w:val="99"/>
     <w:semiHidden/>
@@ -22147,17 +22240,17 @@
       </w:tblCellMar>
     </w:tblPr>
   </w:style>
-  <w:style w:type="numbering" w:default="1" w:styleId="Khngco">
+  <w:style w:type="numbering" w:default="1" w:styleId="NoList">
     <w:name w:val="No List"/>
     <w:uiPriority w:val="99"/>
     <w:semiHidden/>
     <w:unhideWhenUsed/>
   </w:style>
-  <w:style w:type="paragraph" w:styleId="Tiu">
+  <w:style w:type="paragraph" w:styleId="Title">
     <w:name w:val="Title"/>
-    <w:basedOn w:val="Binhthng"/>
-    <w:next w:val="Binhthng"/>
-    <w:link w:val="TiuChar"/>
+    <w:basedOn w:val="Normal"/>
+    <w:next w:val="Normal"/>
+    <w:link w:val="TitleChar"/>
     <w:uiPriority w:val="10"/>
     <w:qFormat/>
     <w:rsid w:val="00AF7766"/>
@@ -22178,10 +22271,10 @@
       <w:lang w:eastAsia="ja-JP"/>
     </w:rPr>
   </w:style>
-  <w:style w:type="character" w:customStyle="1" w:styleId="TiuChar">
-    <w:name w:val="Tiêu đề Char"/>
-    <w:basedOn w:val="Phngmcinhcuaoanvn"/>
-    <w:link w:val="Tiu"/>
+  <w:style w:type="character" w:customStyle="1" w:styleId="TitleChar">
+    <w:name w:val="Title Char"/>
+    <w:basedOn w:val="DefaultParagraphFont"/>
+    <w:link w:val="Title"/>
     <w:uiPriority w:val="10"/>
     <w:rsid w:val="00AF7766"/>
     <w:rPr>
@@ -22194,11 +22287,11 @@
       <w:lang w:eastAsia="ja-JP"/>
     </w:rPr>
   </w:style>
-  <w:style w:type="paragraph" w:styleId="Tiuphu">
+  <w:style w:type="paragraph" w:styleId="Subtitle">
     <w:name w:val="Subtitle"/>
-    <w:basedOn w:val="Binhthng"/>
-    <w:next w:val="Binhthng"/>
-    <w:link w:val="TiuphuChar"/>
+    <w:basedOn w:val="Normal"/>
+    <w:next w:val="Normal"/>
+    <w:link w:val="SubtitleChar"/>
     <w:uiPriority w:val="11"/>
     <w:qFormat/>
     <w:rsid w:val="00AF7766"/>
@@ -22219,10 +22312,10 @@
       <w:lang w:eastAsia="ja-JP"/>
     </w:rPr>
   </w:style>
-  <w:style w:type="character" w:customStyle="1" w:styleId="TiuphuChar">
-    <w:name w:val="Tiêu đề phụ Char"/>
-    <w:basedOn w:val="Phngmcinhcuaoanvn"/>
-    <w:link w:val="Tiuphu"/>
+  <w:style w:type="character" w:customStyle="1" w:styleId="SubtitleChar">
+    <w:name w:val="Subtitle Char"/>
+    <w:basedOn w:val="DefaultParagraphFont"/>
+    <w:link w:val="Subtitle"/>
     <w:uiPriority w:val="11"/>
     <w:rsid w:val="00AF7766"/>
     <w:rPr>
@@ -22236,10 +22329,10 @@
       <w:lang w:eastAsia="ja-JP"/>
     </w:rPr>
   </w:style>
-  <w:style w:type="paragraph" w:styleId="Bongchuthich">
+  <w:style w:type="paragraph" w:styleId="BalloonText">
     <w:name w:val="Balloon Text"/>
-    <w:basedOn w:val="Binhthng"/>
-    <w:link w:val="BongchuthichChar"/>
+    <w:basedOn w:val="Normal"/>
+    <w:link w:val="BalloonTextChar"/>
     <w:uiPriority w:val="99"/>
     <w:semiHidden/>
     <w:unhideWhenUsed/>
@@ -22253,10 +22346,10 @@
       <w:szCs w:val="16"/>
     </w:rPr>
   </w:style>
-  <w:style w:type="character" w:customStyle="1" w:styleId="BongchuthichChar">
-    <w:name w:val="Bóng chú thích Char"/>
-    <w:basedOn w:val="Phngmcinhcuaoanvn"/>
-    <w:link w:val="Bongchuthich"/>
+  <w:style w:type="character" w:customStyle="1" w:styleId="BalloonTextChar">
+    <w:name w:val="Balloon Text Char"/>
+    <w:basedOn w:val="DefaultParagraphFont"/>
+    <w:link w:val="BalloonText"/>
     <w:uiPriority w:val="99"/>
     <w:semiHidden/>
     <w:rsid w:val="00AF7766"/>
@@ -22266,9 +22359,9 @@
       <w:szCs w:val="16"/>
     </w:rPr>
   </w:style>
-  <w:style w:type="paragraph" w:styleId="KhngDncch">
+  <w:style w:type="paragraph" w:styleId="NoSpacing">
     <w:name w:val="No Spacing"/>
-    <w:link w:val="KhngDncchChar"/>
+    <w:link w:val="NoSpacingChar"/>
     <w:uiPriority w:val="1"/>
     <w:qFormat/>
     <w:rsid w:val="00990E65"/>
@@ -22280,10 +22373,10 @@
       <w:lang w:eastAsia="ja-JP"/>
     </w:rPr>
   </w:style>
-  <w:style w:type="character" w:customStyle="1" w:styleId="KhngDncchChar">
-    <w:name w:val="Không Dãn cách Char"/>
-    <w:basedOn w:val="Phngmcinhcuaoanvn"/>
-    <w:link w:val="KhngDncch"/>
+  <w:style w:type="character" w:customStyle="1" w:styleId="NoSpacingChar">
+    <w:name w:val="No Spacing Char"/>
+    <w:basedOn w:val="DefaultParagraphFont"/>
+    <w:link w:val="NoSpacing"/>
     <w:uiPriority w:val="1"/>
     <w:rsid w:val="00990E65"/>
     <w:rPr>
@@ -22291,10 +22384,10 @@
       <w:lang w:eastAsia="ja-JP"/>
     </w:rPr>
   </w:style>
-  <w:style w:type="paragraph" w:styleId="oancuaDanhsach">
+  <w:style w:type="paragraph" w:styleId="ListParagraph">
     <w:name w:val="List Paragraph"/>
-    <w:basedOn w:val="Binhthng"/>
-    <w:link w:val="oancuaDanhsachChar"/>
+    <w:basedOn w:val="Normal"/>
+    <w:link w:val="ListParagraphChar"/>
     <w:uiPriority w:val="34"/>
     <w:qFormat/>
     <w:rsid w:val="00990E65"/>
@@ -22305,7 +22398,7 @@
   </w:style>
   <w:style w:type="paragraph" w:customStyle="1" w:styleId="Title1">
     <w:name w:val="Title 1"/>
-    <w:basedOn w:val="oancuaDanhsach"/>
+    <w:basedOn w:val="ListParagraph"/>
     <w:link w:val="Title1Char"/>
     <w:autoRedefine/>
     <w:rsid w:val="00E45923"/>
@@ -22322,7 +22415,7 @@
   </w:style>
   <w:style w:type="paragraph" w:customStyle="1" w:styleId="Paragrap">
     <w:name w:val="Paragrap"/>
-    <w:basedOn w:val="Binhthng"/>
+    <w:basedOn w:val="Normal"/>
     <w:link w:val="ParagrapChar"/>
     <w:qFormat/>
     <w:rsid w:val="00990E65"/>
@@ -22337,16 +22430,16 @@
       <w:szCs w:val="26"/>
     </w:rPr>
   </w:style>
-  <w:style w:type="character" w:customStyle="1" w:styleId="oancuaDanhsachChar">
-    <w:name w:val="Đoạn của Danh sách Char"/>
-    <w:basedOn w:val="Phngmcinhcuaoanvn"/>
-    <w:link w:val="oancuaDanhsach"/>
+  <w:style w:type="character" w:customStyle="1" w:styleId="ListParagraphChar">
+    <w:name w:val="List Paragraph Char"/>
+    <w:basedOn w:val="DefaultParagraphFont"/>
+    <w:link w:val="ListParagraph"/>
     <w:uiPriority w:val="34"/>
     <w:rsid w:val="00990E65"/>
   </w:style>
   <w:style w:type="character" w:customStyle="1" w:styleId="Title1Char">
     <w:name w:val="Title 1 Char"/>
-    <w:basedOn w:val="oancuaDanhsachChar"/>
+    <w:basedOn w:val="ListParagraphChar"/>
     <w:link w:val="Title1"/>
     <w:rsid w:val="00E45923"/>
     <w:rPr>
@@ -22357,9 +22450,9 @@
       <w:szCs w:val="28"/>
     </w:rPr>
   </w:style>
-  <w:style w:type="table" w:styleId="LiBang">
+  <w:style w:type="table" w:styleId="TableGrid">
     <w:name w:val="Table Grid"/>
-    <w:basedOn w:val="BangThngthng"/>
+    <w:basedOn w:val="TableNormal"/>
     <w:uiPriority w:val="59"/>
     <w:rsid w:val="003141E2"/>
     <w:pPr>
@@ -22378,7 +22471,7 @@
   </w:style>
   <w:style w:type="character" w:customStyle="1" w:styleId="ParagrapChar">
     <w:name w:val="Paragrap Char"/>
-    <w:basedOn w:val="Phngmcinhcuaoanvn"/>
+    <w:basedOn w:val="DefaultParagraphFont"/>
     <w:link w:val="Paragrap"/>
     <w:rsid w:val="00990E65"/>
     <w:rPr>
@@ -22450,10 +22543,10 @@
       <w:szCs w:val="24"/>
     </w:rPr>
   </w:style>
-  <w:style w:type="character" w:customStyle="1" w:styleId="u1Char">
-    <w:name w:val="Đầu đề 1 Char"/>
-    <w:basedOn w:val="Phngmcinhcuaoanvn"/>
-    <w:link w:val="u1"/>
+  <w:style w:type="character" w:customStyle="1" w:styleId="Heading1Char">
+    <w:name w:val="Heading 1 Char"/>
+    <w:basedOn w:val="DefaultParagraphFont"/>
+    <w:link w:val="Heading1"/>
     <w:uiPriority w:val="9"/>
     <w:rsid w:val="00A854C4"/>
     <w:rPr>
@@ -22476,10 +22569,10 @@
       <w:szCs w:val="26"/>
     </w:rPr>
   </w:style>
-  <w:style w:type="character" w:customStyle="1" w:styleId="u2Char">
-    <w:name w:val="Đầu đề 2 Char"/>
-    <w:basedOn w:val="Phngmcinhcuaoanvn"/>
-    <w:link w:val="u2"/>
+  <w:style w:type="character" w:customStyle="1" w:styleId="Heading2Char">
+    <w:name w:val="Heading 2 Char"/>
+    <w:basedOn w:val="DefaultParagraphFont"/>
+    <w:link w:val="Heading2"/>
     <w:uiPriority w:val="9"/>
     <w:rsid w:val="00715417"/>
     <w:rPr>
@@ -22491,10 +22584,10 @@
       <w:szCs w:val="26"/>
     </w:rPr>
   </w:style>
-  <w:style w:type="character" w:customStyle="1" w:styleId="u3Char">
-    <w:name w:val="Đầu đề 3 Char"/>
-    <w:basedOn w:val="Phngmcinhcuaoanvn"/>
-    <w:link w:val="u3"/>
+  <w:style w:type="character" w:customStyle="1" w:styleId="Heading3Char">
+    <w:name w:val="Heading 3 Char"/>
+    <w:basedOn w:val="DefaultParagraphFont"/>
+    <w:link w:val="Heading3"/>
     <w:uiPriority w:val="9"/>
     <w:semiHidden/>
     <w:rsid w:val="00715417"/>
@@ -22505,10 +22598,10 @@
       <w:color w:val="4F81BD" w:themeColor="accent1"/>
     </w:rPr>
   </w:style>
-  <w:style w:type="character" w:customStyle="1" w:styleId="u4Char">
-    <w:name w:val="Đầu đề 4 Char"/>
-    <w:basedOn w:val="Phngmcinhcuaoanvn"/>
-    <w:link w:val="u4"/>
+  <w:style w:type="character" w:customStyle="1" w:styleId="Heading4Char">
+    <w:name w:val="Heading 4 Char"/>
+    <w:basedOn w:val="DefaultParagraphFont"/>
+    <w:link w:val="Heading4"/>
     <w:uiPriority w:val="9"/>
     <w:semiHidden/>
     <w:rsid w:val="00715417"/>
@@ -22521,10 +22614,10 @@
       <w:color w:val="4F81BD" w:themeColor="accent1"/>
     </w:rPr>
   </w:style>
-  <w:style w:type="character" w:customStyle="1" w:styleId="u5Char">
-    <w:name w:val="Đầu đề 5 Char"/>
-    <w:basedOn w:val="Phngmcinhcuaoanvn"/>
-    <w:link w:val="u5"/>
+  <w:style w:type="character" w:customStyle="1" w:styleId="Heading5Char">
+    <w:name w:val="Heading 5 Char"/>
+    <w:basedOn w:val="DefaultParagraphFont"/>
+    <w:link w:val="Heading5"/>
     <w:uiPriority w:val="9"/>
     <w:semiHidden/>
     <w:rsid w:val="00715417"/>
@@ -22533,10 +22626,10 @@
       <w:color w:val="243F60" w:themeColor="accent1" w:themeShade="7F"/>
     </w:rPr>
   </w:style>
-  <w:style w:type="character" w:customStyle="1" w:styleId="u6Char">
-    <w:name w:val="Đầu đề 6 Char"/>
-    <w:basedOn w:val="Phngmcinhcuaoanvn"/>
-    <w:link w:val="u6"/>
+  <w:style w:type="character" w:customStyle="1" w:styleId="Heading6Char">
+    <w:name w:val="Heading 6 Char"/>
+    <w:basedOn w:val="DefaultParagraphFont"/>
+    <w:link w:val="Heading6"/>
     <w:uiPriority w:val="9"/>
     <w:semiHidden/>
     <w:rsid w:val="00715417"/>
@@ -22547,10 +22640,10 @@
       <w:color w:val="243F60" w:themeColor="accent1" w:themeShade="7F"/>
     </w:rPr>
   </w:style>
-  <w:style w:type="character" w:customStyle="1" w:styleId="u7Char">
-    <w:name w:val="Đầu đề 7 Char"/>
-    <w:basedOn w:val="Phngmcinhcuaoanvn"/>
-    <w:link w:val="u7"/>
+  <w:style w:type="character" w:customStyle="1" w:styleId="Heading7Char">
+    <w:name w:val="Heading 7 Char"/>
+    <w:basedOn w:val="DefaultParagraphFont"/>
+    <w:link w:val="Heading7"/>
     <w:uiPriority w:val="9"/>
     <w:semiHidden/>
     <w:rsid w:val="00715417"/>
@@ -22561,10 +22654,10 @@
       <w:color w:val="404040" w:themeColor="text1" w:themeTint="BF"/>
     </w:rPr>
   </w:style>
-  <w:style w:type="character" w:customStyle="1" w:styleId="u8Char">
-    <w:name w:val="Đầu đề 8 Char"/>
-    <w:basedOn w:val="Phngmcinhcuaoanvn"/>
-    <w:link w:val="u8"/>
+  <w:style w:type="character" w:customStyle="1" w:styleId="Heading8Char">
+    <w:name w:val="Heading 8 Char"/>
+    <w:basedOn w:val="DefaultParagraphFont"/>
+    <w:link w:val="Heading8"/>
     <w:uiPriority w:val="9"/>
     <w:semiHidden/>
     <w:rsid w:val="00715417"/>
@@ -22575,10 +22668,10 @@
       <w:szCs w:val="20"/>
     </w:rPr>
   </w:style>
-  <w:style w:type="character" w:customStyle="1" w:styleId="u9Char">
-    <w:name w:val="Đầu đề 9 Char"/>
-    <w:basedOn w:val="Phngmcinhcuaoanvn"/>
-    <w:link w:val="u9"/>
+  <w:style w:type="character" w:customStyle="1" w:styleId="Heading9Char">
+    <w:name w:val="Heading 9 Char"/>
+    <w:basedOn w:val="DefaultParagraphFont"/>
+    <w:link w:val="Heading9"/>
     <w:uiPriority w:val="9"/>
     <w:semiHidden/>
     <w:rsid w:val="00715417"/>
@@ -22593,7 +22686,7 @@
   </w:style>
   <w:style w:type="paragraph" w:customStyle="1" w:styleId="Title12">
     <w:name w:val="Title 1.2"/>
-    <w:basedOn w:val="u2"/>
+    <w:basedOn w:val="Heading2"/>
     <w:link w:val="Title12Char"/>
     <w:rsid w:val="00715417"/>
     <w:pPr>
@@ -22620,7 +22713,7 @@
   </w:style>
   <w:style w:type="character" w:customStyle="1" w:styleId="Title12Char">
     <w:name w:val="Title 1.2 Char"/>
-    <w:basedOn w:val="u2Char"/>
+    <w:basedOn w:val="Heading2Char"/>
     <w:link w:val="Title12"/>
     <w:rsid w:val="00715417"/>
     <w:rPr>
@@ -22673,7 +22766,7 @@
   </w:style>
   <w:style w:type="paragraph" w:customStyle="1" w:styleId="TuStyle-Title1">
     <w:name w:val="Tu Style - Title 1"/>
-    <w:basedOn w:val="oancuaDanhsach"/>
+    <w:basedOn w:val="ListParagraph"/>
     <w:link w:val="TuStyle-Title1Char"/>
     <w:qFormat/>
     <w:rsid w:val="004E1149"/>
@@ -22729,7 +22822,7 @@
   </w:style>
   <w:style w:type="character" w:customStyle="1" w:styleId="TuStyle-Title1Char">
     <w:name w:val="Tu Style - Title 1 Char"/>
-    <w:basedOn w:val="oancuaDanhsachChar"/>
+    <w:basedOn w:val="ListParagraphChar"/>
     <w:link w:val="TuStyle-Title1"/>
     <w:rsid w:val="004E1149"/>
     <w:rPr>
@@ -22747,10 +22840,10 @@
       </w14:textFill>
     </w:rPr>
   </w:style>
-  <w:style w:type="paragraph" w:styleId="uMucluc">
+  <w:style w:type="paragraph" w:styleId="TOCHeading">
     <w:name w:val="TOC Heading"/>
-    <w:basedOn w:val="u1"/>
-    <w:next w:val="Binhthng"/>
+    <w:basedOn w:val="Heading1"/>
+    <w:next w:val="Normal"/>
     <w:uiPriority w:val="39"/>
     <w:semiHidden/>
     <w:unhideWhenUsed/>
@@ -22786,10 +22879,10 @@
       </w14:textFill>
     </w:rPr>
   </w:style>
-  <w:style w:type="paragraph" w:styleId="Mucluc1">
+  <w:style w:type="paragraph" w:styleId="TOC1">
     <w:name w:val="toc 1"/>
-    <w:basedOn w:val="Binhthng"/>
-    <w:next w:val="Binhthng"/>
+    <w:basedOn w:val="Normal"/>
+    <w:next w:val="Normal"/>
     <w:autoRedefine/>
     <w:uiPriority w:val="39"/>
     <w:unhideWhenUsed/>
@@ -22807,10 +22900,10 @@
       <w:szCs w:val="24"/>
     </w:rPr>
   </w:style>
-  <w:style w:type="paragraph" w:styleId="Mucluc2">
+  <w:style w:type="paragraph" w:styleId="TOC2">
     <w:name w:val="toc 2"/>
-    <w:basedOn w:val="Binhthng"/>
-    <w:next w:val="Binhthng"/>
+    <w:basedOn w:val="Normal"/>
+    <w:next w:val="Normal"/>
     <w:autoRedefine/>
     <w:uiPriority w:val="39"/>
     <w:unhideWhenUsed/>
@@ -22827,10 +22920,10 @@
       <w:szCs w:val="20"/>
     </w:rPr>
   </w:style>
-  <w:style w:type="paragraph" w:styleId="Mucluc3">
+  <w:style w:type="paragraph" w:styleId="TOC3">
     <w:name w:val="toc 3"/>
-    <w:basedOn w:val="Binhthng"/>
-    <w:next w:val="Binhthng"/>
+    <w:basedOn w:val="Normal"/>
+    <w:next w:val="Normal"/>
     <w:autoRedefine/>
     <w:uiPriority w:val="39"/>
     <w:unhideWhenUsed/>
@@ -22845,10 +22938,10 @@
       <w:szCs w:val="20"/>
     </w:rPr>
   </w:style>
-  <w:style w:type="paragraph" w:styleId="Mucluc4">
+  <w:style w:type="paragraph" w:styleId="TOC4">
     <w:name w:val="toc 4"/>
-    <w:basedOn w:val="Binhthng"/>
-    <w:next w:val="Binhthng"/>
+    <w:basedOn w:val="Normal"/>
+    <w:next w:val="Normal"/>
     <w:autoRedefine/>
     <w:uiPriority w:val="39"/>
     <w:unhideWhenUsed/>
@@ -22863,10 +22956,10 @@
       <w:szCs w:val="20"/>
     </w:rPr>
   </w:style>
-  <w:style w:type="paragraph" w:styleId="Mucluc5">
+  <w:style w:type="paragraph" w:styleId="TOC5">
     <w:name w:val="toc 5"/>
-    <w:basedOn w:val="Binhthng"/>
-    <w:next w:val="Binhthng"/>
+    <w:basedOn w:val="Normal"/>
+    <w:next w:val="Normal"/>
     <w:autoRedefine/>
     <w:uiPriority w:val="39"/>
     <w:unhideWhenUsed/>
@@ -22881,10 +22974,10 @@
       <w:szCs w:val="20"/>
     </w:rPr>
   </w:style>
-  <w:style w:type="paragraph" w:styleId="Mucluc6">
+  <w:style w:type="paragraph" w:styleId="TOC6">
     <w:name w:val="toc 6"/>
-    <w:basedOn w:val="Binhthng"/>
-    <w:next w:val="Binhthng"/>
+    <w:basedOn w:val="Normal"/>
+    <w:next w:val="Normal"/>
     <w:autoRedefine/>
     <w:uiPriority w:val="39"/>
     <w:unhideWhenUsed/>
@@ -22899,10 +22992,10 @@
       <w:szCs w:val="20"/>
     </w:rPr>
   </w:style>
-  <w:style w:type="paragraph" w:styleId="Mucluc7">
+  <w:style w:type="paragraph" w:styleId="TOC7">
     <w:name w:val="toc 7"/>
-    <w:basedOn w:val="Binhthng"/>
-    <w:next w:val="Binhthng"/>
+    <w:basedOn w:val="Normal"/>
+    <w:next w:val="Normal"/>
     <w:autoRedefine/>
     <w:uiPriority w:val="39"/>
     <w:unhideWhenUsed/>
@@ -22917,10 +23010,10 @@
       <w:szCs w:val="20"/>
     </w:rPr>
   </w:style>
-  <w:style w:type="paragraph" w:styleId="Mucluc8">
+  <w:style w:type="paragraph" w:styleId="TOC8">
     <w:name w:val="toc 8"/>
-    <w:basedOn w:val="Binhthng"/>
-    <w:next w:val="Binhthng"/>
+    <w:basedOn w:val="Normal"/>
+    <w:next w:val="Normal"/>
     <w:autoRedefine/>
     <w:uiPriority w:val="39"/>
     <w:unhideWhenUsed/>
@@ -22935,10 +23028,10 @@
       <w:szCs w:val="20"/>
     </w:rPr>
   </w:style>
-  <w:style w:type="paragraph" w:styleId="Mucluc9">
+  <w:style w:type="paragraph" w:styleId="TOC9">
     <w:name w:val="toc 9"/>
-    <w:basedOn w:val="Binhthng"/>
-    <w:next w:val="Binhthng"/>
+    <w:basedOn w:val="Normal"/>
+    <w:next w:val="Normal"/>
     <w:autoRedefine/>
     <w:uiPriority w:val="39"/>
     <w:unhideWhenUsed/>
@@ -22955,7 +23048,7 @@
   </w:style>
   <w:style w:type="table" w:customStyle="1" w:styleId="PlainTable11">
     <w:name w:val="Plain Table 11"/>
-    <w:basedOn w:val="BangThngthng"/>
+    <w:basedOn w:val="TableNormal"/>
     <w:uiPriority w:val="41"/>
     <w:rsid w:val="00545225"/>
     <w:pPr>
@@ -23022,9 +23115,9 @@
       </w:tcPr>
     </w:tblStylePr>
   </w:style>
-  <w:style w:type="paragraph" w:styleId="ThngthngWeb">
+  <w:style w:type="paragraph" w:styleId="NormalWeb">
     <w:name w:val="Normal (Web)"/>
-    <w:basedOn w:val="Binhthng"/>
+    <w:basedOn w:val="Normal"/>
     <w:uiPriority w:val="99"/>
     <w:semiHidden/>
     <w:unhideWhenUsed/>
@@ -23043,7 +23136,7 @@
 </file>
 
 <file path=word/glossary/document.xml><?xml version="1.0" encoding="utf-8"?>
-<w:glossaryDocument xmlns:wpc="http://schemas.microsoft.com/office/word/2010/wordprocessingCanvas" xmlns:cx="http://schemas.microsoft.com/office/drawing/2014/chartex" xmlns:cx1="http://schemas.microsoft.com/office/drawing/2015/9/8/chartex" xmlns:cx2="http://schemas.microsoft.com/office/drawing/2015/10/21/chartex" xmlns:cx3="http://schemas.microsoft.com/office/drawing/2016/5/9/chartex" xmlns:cx4="http://schemas.microsoft.com/office/drawing/2016/5/10/chartex" xmlns:cx5="http://schemas.microsoft.com/office/drawing/2016/5/11/chartex" xmlns:cx6="http://schemas.microsoft.com/office/drawing/2016/5/12/chartex" xmlns:cx7="http://schemas.microsoft.com/office/drawing/2016/5/13/chartex" xmlns:cx8="http://schemas.microsoft.com/office/drawing/2016/5/14/chartex" xmlns:mc="http://schemas.openxmlformats.org/markup-compatibility/2006" xmlns:aink="http://schemas.microsoft.com/office/drawing/2016/ink" xmlns:am3d="http://schemas.microsoft.com/office/drawing/2017/model3d" xmlns:o="urn:schemas-microsoft-com:office:office" xmlns:r="http://schemas.openxmlformats.org/officeDocument/2006/relationships" xmlns:m="http://schemas.openxmlformats.org/officeDocument/2006/math" xmlns:v="urn:schemas-microsoft-com:vml" xmlns:wp14="http://schemas.microsoft.com/office/word/2010/wordprocessingDrawing" xmlns:wp="http://schemas.openxmlformats.org/drawingml/2006/wordprocessingDrawing" xmlns:w10="urn:schemas-microsoft-com:office:word" xmlns:w="http://schemas.openxmlformats.org/wordprocessingml/2006/main" xmlns:w14="http://schemas.microsoft.com/office/word/2010/wordml" xmlns:w15="http://schemas.microsoft.com/office/word/2012/wordml" xmlns:w16cid="http://schemas.microsoft.com/office/word/2016/wordml/cid" xmlns:w16se="http://schemas.microsoft.com/office/word/2015/wordml/symex" xmlns:wpg="http://schemas.microsoft.com/office/word/2010/wordprocessingGroup" xmlns:wpi="http://schemas.microsoft.com/office/word/2010/wordprocessingInk" xmlns:wne="http://schemas.microsoft.com/office/word/2006/wordml" xmlns:wps="http://schemas.microsoft.com/office/word/2010/wordprocessingShape" mc:Ignorable="w14 w15 w16se w16cid wp14">
+<w:glossaryDocument xmlns:wpc="http://schemas.microsoft.com/office/word/2010/wordprocessingCanvas" xmlns:mc="http://schemas.openxmlformats.org/markup-compatibility/2006" xmlns:o="urn:schemas-microsoft-com:office:office" xmlns:r="http://schemas.openxmlformats.org/officeDocument/2006/relationships" xmlns:m="http://schemas.openxmlformats.org/officeDocument/2006/math" xmlns:v="urn:schemas-microsoft-com:vml" xmlns:wp14="http://schemas.microsoft.com/office/word/2010/wordprocessingDrawing" xmlns:wp="http://schemas.openxmlformats.org/drawingml/2006/wordprocessingDrawing" xmlns:w10="urn:schemas-microsoft-com:office:word" xmlns:w="http://schemas.openxmlformats.org/wordprocessingml/2006/main" xmlns:w14="http://schemas.microsoft.com/office/word/2010/wordml" xmlns:w15="http://schemas.microsoft.com/office/word/2012/wordml" xmlns:wpg="http://schemas.microsoft.com/office/word/2010/wordprocessingGroup" xmlns:wpi="http://schemas.microsoft.com/office/word/2010/wordprocessingInk" xmlns:wne="http://schemas.microsoft.com/office/word/2006/wordml" xmlns:wps="http://schemas.microsoft.com/office/word/2010/wordprocessingShape" mc:Ignorable="w14 w15 wp14">
   <w:docParts>
     <w:docPart>
       <w:docPartPr>
@@ -23080,7 +23173,7 @@
 </file>
 
 <file path=word/glossary/fontTable.xml><?xml version="1.0" encoding="utf-8"?>
-<w:fonts xmlns:mc="http://schemas.openxmlformats.org/markup-compatibility/2006" xmlns:r="http://schemas.openxmlformats.org/officeDocument/2006/relationships" xmlns:w="http://schemas.openxmlformats.org/wordprocessingml/2006/main" xmlns:w14="http://schemas.microsoft.com/office/word/2010/wordml" xmlns:w15="http://schemas.microsoft.com/office/word/2012/wordml" xmlns:w16cid="http://schemas.microsoft.com/office/word/2016/wordml/cid" xmlns:w16se="http://schemas.microsoft.com/office/word/2015/wordml/symex" mc:Ignorable="w14 w15 w16se w16cid">
+<w:fonts xmlns:mc="http://schemas.openxmlformats.org/markup-compatibility/2006" xmlns:r="http://schemas.openxmlformats.org/officeDocument/2006/relationships" xmlns:w="http://schemas.openxmlformats.org/wordprocessingml/2006/main" xmlns:w14="http://schemas.microsoft.com/office/word/2010/wordml" xmlns:w15="http://schemas.microsoft.com/office/word/2012/wordml" mc:Ignorable="w14 w15">
   <w:font w:name="Times New Roman">
     <w:panose1 w:val="02020603050405020304"/>
     <w:charset w:val="00"/>
@@ -23138,14 +23231,6 @@
     <w:pitch w:val="variable"/>
     <w:sig w:usb0="E1002EFF" w:usb1="C000605B" w:usb2="00000029" w:usb3="00000000" w:csb0="000101FF" w:csb1="00000000"/>
   </w:font>
-  <w:font w:name="DengXian">
-    <w:altName w:val="等线"/>
-    <w:panose1 w:val="02010600030101010101"/>
-    <w:charset w:val="86"/>
-    <w:family w:val="auto"/>
-    <w:pitch w:val="variable"/>
-    <w:sig w:usb0="A00002BF" w:usb1="38CF7CFA" w:usb2="00000016" w:usb3="00000000" w:csb0="0004000F" w:csb1="00000000"/>
-  </w:font>
   <w:font w:name="Calibri Light">
     <w:panose1 w:val="020F0302020204030204"/>
     <w:charset w:val="00"/>
@@ -23153,19 +23238,11 @@
     <w:pitch w:val="variable"/>
     <w:sig w:usb0="E0002AFF" w:usb1="C000247B" w:usb2="00000009" w:usb3="00000000" w:csb0="000001FF" w:csb1="00000000"/>
   </w:font>
-  <w:font w:name="DengXian Light">
-    <w:altName w:val="等线 Light"/>
-    <w:panose1 w:val="02010600030101010101"/>
-    <w:charset w:val="86"/>
-    <w:family w:val="auto"/>
-    <w:pitch w:val="variable"/>
-    <w:sig w:usb0="A00002BF" w:usb1="38CF7CFA" w:usb2="00000016" w:usb3="00000000" w:csb0="0004000F" w:csb1="00000000"/>
-  </w:font>
 </w:fonts>
 </file>
 
 <file path=word/glossary/settings.xml><?xml version="1.0" encoding="utf-8"?>
-<w:settings xmlns:mc="http://schemas.openxmlformats.org/markup-compatibility/2006" xmlns:o="urn:schemas-microsoft-com:office:office" xmlns:r="http://schemas.openxmlformats.org/officeDocument/2006/relationships" xmlns:m="http://schemas.openxmlformats.org/officeDocument/2006/math" xmlns:v="urn:schemas-microsoft-com:vml" xmlns:w10="urn:schemas-microsoft-com:office:word" xmlns:w="http://schemas.openxmlformats.org/wordprocessingml/2006/main" xmlns:w14="http://schemas.microsoft.com/office/word/2010/wordml" xmlns:w15="http://schemas.microsoft.com/office/word/2012/wordml" xmlns:w16cid="http://schemas.microsoft.com/office/word/2016/wordml/cid" xmlns:w16se="http://schemas.microsoft.com/office/word/2015/wordml/symex" xmlns:sl="http://schemas.openxmlformats.org/schemaLibrary/2006/main" mc:Ignorable="w14 w15 w16se w16cid">
+<w:settings xmlns:mc="http://schemas.openxmlformats.org/markup-compatibility/2006" xmlns:o="urn:schemas-microsoft-com:office:office" xmlns:r="http://schemas.openxmlformats.org/officeDocument/2006/relationships" xmlns:m="http://schemas.openxmlformats.org/officeDocument/2006/math" xmlns:v="urn:schemas-microsoft-com:vml" xmlns:w10="urn:schemas-microsoft-com:office:word" xmlns:w="http://schemas.openxmlformats.org/wordprocessingml/2006/main" xmlns:w14="http://schemas.microsoft.com/office/word/2010/wordml" xmlns:w15="http://schemas.microsoft.com/office/word/2012/wordml" xmlns:sl="http://schemas.openxmlformats.org/schemaLibrary/2006/main" mc:Ignorable="w14 w15">
   <w:view w:val="normal"/>
   <w:defaultTabStop w:val="720"/>
   <w:characterSpacingControl w:val="doNotCompress"/>
@@ -23212,6 +23289,7 @@
     <w:rsid w:val="007B3F5E"/>
     <w:rsid w:val="00875216"/>
     <w:rsid w:val="008B3B8E"/>
+    <w:rsid w:val="00924BD0"/>
     <w:rsid w:val="00A633CE"/>
     <w:rsid w:val="00B305F4"/>
     <w:rsid w:val="00B9649F"/>
@@ -23254,7 +23332,7 @@
 </file>
 
 <file path=word/glossary/styles.xml><?xml version="1.0" encoding="utf-8"?>
-<w:styles xmlns:mc="http://schemas.openxmlformats.org/markup-compatibility/2006" xmlns:r="http://schemas.openxmlformats.org/officeDocument/2006/relationships" xmlns:w="http://schemas.openxmlformats.org/wordprocessingml/2006/main" xmlns:w14="http://schemas.microsoft.com/office/word/2010/wordml" xmlns:w15="http://schemas.microsoft.com/office/word/2012/wordml" xmlns:w16cid="http://schemas.microsoft.com/office/word/2016/wordml/cid" xmlns:w16se="http://schemas.microsoft.com/office/word/2015/wordml/symex" mc:Ignorable="w14 w15 w16se w16cid">
+<w:styles xmlns:mc="http://schemas.openxmlformats.org/markup-compatibility/2006" xmlns:r="http://schemas.openxmlformats.org/officeDocument/2006/relationships" xmlns:w="http://schemas.openxmlformats.org/wordprocessingml/2006/main" xmlns:w14="http://schemas.microsoft.com/office/word/2010/wordml" xmlns:w15="http://schemas.microsoft.com/office/word/2012/wordml" mc:Ignorable="w14 w15">
   <w:docDefaults>
     <w:rPrDefault>
       <w:rPr>
@@ -23270,7 +23348,7 @@
       </w:pPr>
     </w:pPrDefault>
   </w:docDefaults>
-  <w:latentStyles w:defLockedState="0" w:defUIPriority="99" w:defSemiHidden="0" w:defUnhideWhenUsed="0" w:defQFormat="0" w:count="375">
+  <w:latentStyles w:defLockedState="0" w:defUIPriority="99" w:defSemiHidden="0" w:defUnhideWhenUsed="0" w:defQFormat="0" w:count="371">
     <w:lsdException w:name="Normal" w:uiPriority="0" w:qFormat="1"/>
     <w:lsdException w:name="heading 1" w:uiPriority="9" w:qFormat="1"/>
     <w:lsdException w:name="heading 2" w:semiHidden="1" w:uiPriority="9" w:unhideWhenUsed="1" w:qFormat="1"/>
@@ -23642,22 +23720,18 @@
     <w:lsdException w:name="List Table 5 Dark Accent 6" w:uiPriority="50"/>
     <w:lsdException w:name="List Table 6 Colorful Accent 6" w:uiPriority="51"/>
     <w:lsdException w:name="List Table 7 Colorful Accent 6" w:uiPriority="52"/>
-    <w:lsdException w:name="Mention" w:semiHidden="1" w:unhideWhenUsed="1"/>
-    <w:lsdException w:name="Smart Hyperlink" w:semiHidden="1" w:unhideWhenUsed="1"/>
-    <w:lsdException w:name="Hashtag" w:semiHidden="1" w:unhideWhenUsed="1"/>
-    <w:lsdException w:name="Unresolved Mention" w:semiHidden="1" w:unhideWhenUsed="1"/>
   </w:latentStyles>
-  <w:style w:type="paragraph" w:default="1" w:styleId="Binhthng">
+  <w:style w:type="paragraph" w:default="1" w:styleId="Normal">
     <w:name w:val="Normal"/>
     <w:qFormat/>
   </w:style>
-  <w:style w:type="character" w:default="1" w:styleId="Phngmcinhcuaoanvn">
+  <w:style w:type="character" w:default="1" w:styleId="DefaultParagraphFont">
     <w:name w:val="Default Paragraph Font"/>
     <w:uiPriority w:val="1"/>
     <w:semiHidden/>
     <w:unhideWhenUsed/>
   </w:style>
-  <w:style w:type="table" w:default="1" w:styleId="BangThngthng">
+  <w:style w:type="table" w:default="1" w:styleId="TableNormal">
     <w:name w:val="Normal Table"/>
     <w:uiPriority w:val="99"/>
     <w:semiHidden/>
@@ -23672,7 +23746,7 @@
       </w:tblCellMar>
     </w:tblPr>
   </w:style>
-  <w:style w:type="numbering" w:default="1" w:styleId="Khngco">
+  <w:style w:type="numbering" w:default="1" w:styleId="NoList">
     <w:name w:val="No List"/>
     <w:uiPriority w:val="99"/>
     <w:semiHidden/>
@@ -23732,7 +23806,7 @@
 </file>
 
 <file path=word/glossary/webSettings.xml><?xml version="1.0" encoding="utf-8"?>
-<w:webSettings xmlns:mc="http://schemas.openxmlformats.org/markup-compatibility/2006" xmlns:r="http://schemas.openxmlformats.org/officeDocument/2006/relationships" xmlns:w="http://schemas.openxmlformats.org/wordprocessingml/2006/main" xmlns:w14="http://schemas.microsoft.com/office/word/2010/wordml" xmlns:w15="http://schemas.microsoft.com/office/word/2012/wordml" xmlns:w16cid="http://schemas.microsoft.com/office/word/2016/wordml/cid" xmlns:w16se="http://schemas.microsoft.com/office/word/2015/wordml/symex" mc:Ignorable="w14 w15 w16se w16cid">
+<w:webSettings xmlns:mc="http://schemas.openxmlformats.org/markup-compatibility/2006" xmlns:r="http://schemas.openxmlformats.org/officeDocument/2006/relationships" xmlns:w="http://schemas.openxmlformats.org/wordprocessingml/2006/main" xmlns:w14="http://schemas.microsoft.com/office/word/2010/wordml" xmlns:w15="http://schemas.microsoft.com/office/word/2012/wordml" mc:Ignorable="w14 w15">
   <w:optimizeForBrowser/>
   <w:allowPNG/>
 </w:webSettings>
@@ -24047,7 +24121,7 @@
 </file>
 
 <file path=customXml/itemProps2.xml><?xml version="1.0" encoding="utf-8"?>
-<ds:datastoreItem xmlns:ds="http://schemas.openxmlformats.org/officeDocument/2006/customXml" ds:itemID="{0E095E99-3E49-4F44-9D45-5320DA926AB0}">
+<ds:datastoreItem xmlns:ds="http://schemas.openxmlformats.org/officeDocument/2006/customXml" ds:itemID="{EA156FC3-DBE7-412F-95E9-953446CE36BA}">
   <ds:schemaRefs>
     <ds:schemaRef ds:uri="http://schemas.openxmlformats.org/officeDocument/2006/bibliography"/>
   </ds:schemaRefs>

</xml_diff>

<commit_message>
chinh sua activity sua tuyen
</commit_message>
<xml_diff>
--- a/01_Document/Phân tích yêu cầu/SRS-C43-Quản-lý-xe-khách.docx
+++ b/01_Document/Phân tích yêu cầu/SRS-C43-Quản-lý-xe-khách.docx
@@ -836,8 +836,6 @@
                 <w:r>
                   <w:t>Bổ sung mô tả &amp; activity diagram cho use case sửa tuyến, hủy tuyến</w:t>
                 </w:r>
-                <w:bookmarkStart w:id="0" w:name="_GoBack"/>
-                <w:bookmarkEnd w:id="0"/>
               </w:p>
             </w:tc>
           </w:tr>
@@ -7804,7 +7802,7 @@
                 <v:shape id="_x0000_i1025" type="#_x0000_t75" style="width:367.5pt;height:327pt" o:ole="">
                   <v:imagedata r:id="rId8" o:title=""/>
                 </v:shape>
-                <o:OLEObject Type="Embed" ProgID="PBrush" ShapeID="_x0000_i1025" DrawAspect="Content" ObjectID="_1568478312" r:id="rId9"/>
+                <o:OLEObject Type="Embed" ProgID="PBrush" ShapeID="_x0000_i1025" DrawAspect="Content" ObjectID="_1568482845" r:id="rId9"/>
               </w:object>
             </w:r>
           </w:p>
@@ -7961,16 +7959,17 @@
             <w:pPr>
               <w:pStyle w:val="MyTable1"/>
             </w:pPr>
+            <w:bookmarkStart w:id="0" w:name="_GoBack"/>
             <w:r>
               <w:rPr>
                 <w:noProof/>
                 <w:lang w:eastAsia="zh-CN"/>
               </w:rPr>
               <w:drawing>
-                <wp:inline distT="0" distB="0" distL="0" distR="0" wp14:anchorId="0C2509AA" wp14:editId="03F077DC">
-                  <wp:extent cx="4867066" cy="4855106"/>
-                  <wp:effectExtent l="0" t="0" r="0" b="3175"/>
-                  <wp:docPr id="3" name="Picture 3"/>
+                <wp:inline distT="0" distB="0" distL="0" distR="0">
+                  <wp:extent cx="4674870" cy="4663440"/>
+                  <wp:effectExtent l="0" t="0" r="0" b="3810"/>
+                  <wp:docPr id="6" name="Picture 6"/>
                   <wp:cNvGraphicFramePr>
                     <a:graphicFrameLocks xmlns:a="http://schemas.openxmlformats.org/drawingml/2006/main" noChangeAspect="1"/>
                   </wp:cNvGraphicFramePr>
@@ -7978,7 +7977,7 @@
                     <a:graphicData uri="http://schemas.openxmlformats.org/drawingml/2006/picture">
                       <pic:pic xmlns:pic="http://schemas.openxmlformats.org/drawingml/2006/picture">
                         <pic:nvPicPr>
-                          <pic:cNvPr id="3" name="Untitled.png"/>
+                          <pic:cNvPr id="6" name="1.png"/>
                           <pic:cNvPicPr/>
                         </pic:nvPicPr>
                         <pic:blipFill>
@@ -7996,7 +7995,7 @@
                         <pic:spPr>
                           <a:xfrm>
                             <a:off x="0" y="0"/>
-                            <a:ext cx="4883671" cy="4871670"/>
+                            <a:ext cx="4674870" cy="4663440"/>
                           </a:xfrm>
                           <a:prstGeom prst="rect">
                             <a:avLst/>
@@ -8008,6 +8007,7 @@
                 </wp:inline>
               </w:drawing>
             </w:r>
+            <w:bookmarkEnd w:id="0"/>
           </w:p>
         </w:tc>
       </w:tr>
@@ -23266,6 +23266,7 @@
     <w:rsid w:val="001C25C6"/>
     <w:rsid w:val="00225E81"/>
     <w:rsid w:val="002B04FA"/>
+    <w:rsid w:val="002F3330"/>
     <w:rsid w:val="00331995"/>
     <w:rsid w:val="00386166"/>
     <w:rsid w:val="003A69C6"/>
@@ -24121,7 +24122,7 @@
 </file>
 
 <file path=customXml/itemProps2.xml><?xml version="1.0" encoding="utf-8"?>
-<ds:datastoreItem xmlns:ds="http://schemas.openxmlformats.org/officeDocument/2006/customXml" ds:itemID="{EA156FC3-DBE7-412F-95E9-953446CE36BA}">
+<ds:datastoreItem xmlns:ds="http://schemas.openxmlformats.org/officeDocument/2006/customXml" ds:itemID="{54DA762B-24B0-4B02-A221-CC18EEB088BE}">
   <ds:schemaRefs>
     <ds:schemaRef ds:uri="http://schemas.openxmlformats.org/officeDocument/2006/bibliography"/>
   </ds:schemaRefs>

</xml_diff>

<commit_message>
Bổ sung cột Mô tả và Gia3i pháp chi tiết
</commit_message>
<xml_diff>
--- a/01_Document/Phân tích yêu cầu/SRS-C43-Quản-lý-xe-khách.docx
+++ b/01_Document/Phân tích yêu cầu/SRS-C43-Quản-lý-xe-khách.docx
@@ -1,6 +1,6 @@
 
 <file path=word/document.xml><?xml version="1.0" encoding="utf-8"?>
-<w:document xmlns:wpc="http://schemas.microsoft.com/office/word/2010/wordprocessingCanvas" xmlns:mc="http://schemas.openxmlformats.org/markup-compatibility/2006" xmlns:o="urn:schemas-microsoft-com:office:office" xmlns:r="http://schemas.openxmlformats.org/officeDocument/2006/relationships" xmlns:m="http://schemas.openxmlformats.org/officeDocument/2006/math" xmlns:v="urn:schemas-microsoft-com:vml" xmlns:wp14="http://schemas.microsoft.com/office/word/2010/wordprocessingDrawing" xmlns:wp="http://schemas.openxmlformats.org/drawingml/2006/wordprocessingDrawing" xmlns:w10="urn:schemas-microsoft-com:office:word" xmlns:w="http://schemas.openxmlformats.org/wordprocessingml/2006/main" xmlns:w14="http://schemas.microsoft.com/office/word/2010/wordml" xmlns:w15="http://schemas.microsoft.com/office/word/2012/wordml" xmlns:wpg="http://schemas.microsoft.com/office/word/2010/wordprocessingGroup" xmlns:wpi="http://schemas.microsoft.com/office/word/2010/wordprocessingInk" xmlns:wne="http://schemas.microsoft.com/office/word/2006/wordml" xmlns:wps="http://schemas.microsoft.com/office/word/2010/wordprocessingShape" mc:Ignorable="w14 w15 wp14">
+<w:document xmlns:wpc="http://schemas.microsoft.com/office/word/2010/wordprocessingCanvas" xmlns:cx="http://schemas.microsoft.com/office/drawing/2014/chartex" xmlns:cx1="http://schemas.microsoft.com/office/drawing/2015/9/8/chartex" xmlns:cx2="http://schemas.microsoft.com/office/drawing/2015/10/21/chartex" xmlns:cx3="http://schemas.microsoft.com/office/drawing/2016/5/9/chartex" xmlns:cx4="http://schemas.microsoft.com/office/drawing/2016/5/10/chartex" xmlns:cx5="http://schemas.microsoft.com/office/drawing/2016/5/11/chartex" xmlns:cx6="http://schemas.microsoft.com/office/drawing/2016/5/12/chartex" xmlns:cx7="http://schemas.microsoft.com/office/drawing/2016/5/13/chartex" xmlns:cx8="http://schemas.microsoft.com/office/drawing/2016/5/14/chartex" xmlns:mc="http://schemas.openxmlformats.org/markup-compatibility/2006" xmlns:aink="http://schemas.microsoft.com/office/drawing/2016/ink" xmlns:am3d="http://schemas.microsoft.com/office/drawing/2017/model3d" xmlns:o="urn:schemas-microsoft-com:office:office" xmlns:r="http://schemas.openxmlformats.org/officeDocument/2006/relationships" xmlns:m="http://schemas.openxmlformats.org/officeDocument/2006/math" xmlns:v="urn:schemas-microsoft-com:vml" xmlns:wp14="http://schemas.microsoft.com/office/word/2010/wordprocessingDrawing" xmlns:wp="http://schemas.openxmlformats.org/drawingml/2006/wordprocessingDrawing" xmlns:w10="urn:schemas-microsoft-com:office:word" xmlns:w="http://schemas.openxmlformats.org/wordprocessingml/2006/main" xmlns:w14="http://schemas.microsoft.com/office/word/2010/wordml" xmlns:w15="http://schemas.microsoft.com/office/word/2012/wordml" xmlns:w16cid="http://schemas.microsoft.com/office/word/2016/wordml/cid" xmlns:w16se="http://schemas.microsoft.com/office/word/2015/wordml/symex" xmlns:wpg="http://schemas.microsoft.com/office/word/2010/wordprocessingGroup" xmlns:wpi="http://schemas.microsoft.com/office/word/2010/wordprocessingInk" xmlns:wne="http://schemas.microsoft.com/office/word/2006/wordml" xmlns:wps="http://schemas.microsoft.com/office/word/2010/wordprocessingShape" mc:Ignorable="w14 w15 w16se w16cid wp14">
   <w:body>
     <w:sdt>
       <w:sdtPr>
@@ -860,7 +860,6 @@
         <w:pStyle w:val="TuStyle-Title1"/>
       </w:pPr>
       <w:r>
-        <w:lastRenderedPageBreak/>
         <w:t>Mô hình hóa nghiệp vụ</w:t>
       </w:r>
     </w:p>
@@ -1482,11 +1481,7 @@
               <w:cnfStyle w:val="000000100000" w:firstRow="0" w:lastRow="0" w:firstColumn="0" w:lastColumn="0" w:oddVBand="0" w:evenVBand="0" w:oddHBand="1" w:evenHBand="0" w:firstRowFirstColumn="0" w:firstRowLastColumn="0" w:lastRowFirstColumn="0" w:lastRowLastColumn="0"/>
             </w:pPr>
             <w:r>
-              <w:t xml:space="preserve">Nhân viên tìm hiểu và ghi nhận thông tin về mặt bằng có thể lập trạm (bao gồm địa chỉ, giá cả, tỉ lệ đón khách, sự </w:t>
-            </w:r>
-            <w:r>
-              <w:lastRenderedPageBreak/>
-              <w:t>thuận tiện).</w:t>
+              <w:t>Nhân viên tìm hiểu và ghi nhận thông tin về mặt bằng có thể lập trạm (bao gồm địa chỉ, giá cả, tỉ lệ đón khách, sự thuận tiện).</w:t>
             </w:r>
           </w:p>
           <w:p>
@@ -1602,7 +1597,11 @@
               <w:cnfStyle w:val="000000100000" w:firstRow="0" w:lastRow="0" w:firstColumn="0" w:lastColumn="0" w:oddVBand="0" w:evenVBand="0" w:oddHBand="1" w:evenHBand="0" w:firstRowFirstColumn="0" w:firstRowLastColumn="0" w:lastRowFirstColumn="0" w:lastRowLastColumn="0"/>
             </w:pPr>
             <w:r>
-              <w:t>Nhân viên ghi nhận lại thông tin lập hợp đồng thành lập trạm.</w:t>
+              <w:t xml:space="preserve">Nhân viên ghi nhận lại thông tin lập hợp đồng thành lập </w:t>
+            </w:r>
+            <w:proofErr w:type="gramStart"/>
+            <w:r>
+              <w:t>trạm.</w:t>
             </w:r>
             <w:r>
               <w:rPr>
@@ -1611,6 +1610,7 @@
               </w:rPr>
               <w:t>.</w:t>
             </w:r>
+            <w:proofErr w:type="gramEnd"/>
           </w:p>
           <w:p>
             <w:pPr>
@@ -1638,7 +1638,6 @@
               <w:pStyle w:val="MyTable1"/>
             </w:pPr>
             <w:r>
-              <w:lastRenderedPageBreak/>
               <w:t>Dòng thay thế</w:t>
             </w:r>
           </w:p>
@@ -1910,11 +1909,7 @@
               <w:t>Nhân viên ghi lại thông tin khảo sát</w:t>
             </w:r>
             <w:r>
-              <w:t xml:space="preserve"> (chi phí, tỉ lệ đón khách tiềm </w:t>
-            </w:r>
-            <w:r>
-              <w:lastRenderedPageBreak/>
-              <w:t>năng, số km)</w:t>
+              <w:t xml:space="preserve"> (chi phí, tỉ lệ đón khách tiềm năng, số km)</w:t>
             </w:r>
             <w:r>
               <w:t xml:space="preserve"> để xem tuyến đi có thay đổi về tiềm năng hay không</w:t>
@@ -1930,7 +1925,13 @@
               <w:cnfStyle w:val="000000100000" w:firstRow="0" w:lastRow="0" w:firstColumn="0" w:lastColumn="0" w:oddVBand="0" w:evenVBand="0" w:oddHBand="1" w:evenHBand="0" w:firstRowFirstColumn="0" w:firstRowLastColumn="0" w:lastRowFirstColumn="0" w:lastRowLastColumn="0"/>
             </w:pPr>
             <w:r>
-              <w:t>Nhân viên thiết lập đường đi mới cho tuyến</w:t>
+              <w:t xml:space="preserve">Nhân viên thiết lập </w:t>
+            </w:r>
+            <w:r>
+              <w:t xml:space="preserve">các </w:t>
+            </w:r>
+            <w:r>
+              <w:t>đường đi mới cho tuyến</w:t>
             </w:r>
           </w:p>
           <w:p>
@@ -2017,7 +2018,6 @@
               <w:pStyle w:val="MyTable1"/>
             </w:pPr>
             <w:r>
-              <w:lastRenderedPageBreak/>
               <w:t>Dòng thay thế</w:t>
             </w:r>
           </w:p>
@@ -2032,39 +2032,8 @@
               <w:pStyle w:val="MyTable1"/>
               <w:cnfStyle w:val="000000000000" w:firstRow="0" w:lastRow="0" w:firstColumn="0" w:lastColumn="0" w:oddVBand="0" w:evenVBand="0" w:oddHBand="0" w:evenHBand="0" w:firstRowFirstColumn="0" w:firstRowLastColumn="0" w:lastRowFirstColumn="0" w:lastRowLastColumn="0"/>
             </w:pPr>
-            <w:r>
-              <w:t>Trường hợp bướ</w:t>
-            </w:r>
-            <w:r>
-              <w:t xml:space="preserve">c 2, nếu không thiết lập đường đi nào mới, </w:t>
-            </w:r>
-            <w:r>
-              <w:t xml:space="preserve">tiếp tục thực </w:t>
-            </w:r>
-            <w:r>
-              <w:t>hiện bước 3</w:t>
-            </w:r>
-          </w:p>
-          <w:p>
-            <w:pPr>
-              <w:pStyle w:val="MyTable1"/>
-              <w:cnfStyle w:val="000000000000" w:firstRow="0" w:lastRow="0" w:firstColumn="0" w:lastColumn="0" w:oddVBand="0" w:evenVBand="0" w:oddHBand="0" w:evenHBand="0" w:firstRowFirstColumn="0" w:firstRowLastColumn="0" w:lastRowFirstColumn="0" w:lastRowLastColumn="0"/>
-            </w:pPr>
-            <w:r>
-              <w:t>Trường hợp bước 3</w:t>
-            </w:r>
-            <w:r>
-              <w:t>, nếu không phát sinh trạm mới</w:t>
-            </w:r>
-            <w:r>
-              <w:t>, tiếp tục thực hiện bước 4</w:t>
-            </w:r>
-          </w:p>
-          <w:p>
-            <w:pPr>
-              <w:pStyle w:val="MyTable1"/>
-              <w:cnfStyle w:val="000000000000" w:firstRow="0" w:lastRow="0" w:firstColumn="0" w:lastColumn="0" w:oddVBand="0" w:evenVBand="0" w:oddHBand="0" w:evenHBand="0" w:firstRowFirstColumn="0" w:firstRowLastColumn="0" w:lastRowFirstColumn="0" w:lastRowLastColumn="0"/>
-            </w:pPr>
+            <w:bookmarkStart w:id="0" w:name="_GoBack"/>
+            <w:bookmarkEnd w:id="0"/>
             <w:r>
               <w:t>Trường hợp bước 6, nếu kết quả cho thấy đường đi mới không mang lại hiệu quả, ban giám đốc không phê duyệt chỉnh sửa tuyến đi</w:t>
             </w:r>
@@ -2482,7 +2451,6 @@
               <w:cnfStyle w:val="100000000000" w:firstRow="1" w:lastRow="0" w:firstColumn="0" w:lastColumn="0" w:oddVBand="0" w:evenVBand="0" w:oddHBand="0" w:evenHBand="0" w:firstRowFirstColumn="0" w:firstRowLastColumn="0" w:lastRowFirstColumn="0" w:lastRowLastColumn="0"/>
             </w:pPr>
             <w:r>
-              <w:lastRenderedPageBreak/>
               <w:tab/>
             </w:r>
           </w:p>
@@ -2506,7 +2474,6 @@
               <w:cnfStyle w:val="100000000000" w:firstRow="1" w:lastRow="0" w:firstColumn="0" w:lastColumn="0" w:oddVBand="0" w:evenVBand="0" w:oddHBand="0" w:evenHBand="0" w:firstRowFirstColumn="0" w:firstRowLastColumn="0" w:lastRowFirstColumn="0" w:lastRowLastColumn="0"/>
             </w:pPr>
             <w:r>
-              <w:lastRenderedPageBreak/>
               <w:t>Mã số: UCNV-4</w:t>
             </w:r>
           </w:p>
@@ -3412,11 +3379,7 @@
               <w:cnfStyle w:val="000000000000" w:firstRow="0" w:lastRow="0" w:firstColumn="0" w:lastColumn="0" w:oddVBand="0" w:evenVBand="0" w:oddHBand="0" w:evenHBand="0" w:firstRowFirstColumn="0" w:firstRowLastColumn="0" w:lastRowFirstColumn="0" w:lastRowLastColumn="0"/>
             </w:pPr>
             <w:r>
-              <w:t xml:space="preserve">Trường hợp bước 3, nếu vé tìm được không thỏa các yêu cầu cho phép </w:t>
-            </w:r>
-            <w:r>
-              <w:lastRenderedPageBreak/>
-              <w:t>hủy thì nhân viên sẽ từ chối yêu cầu hủy vé.</w:t>
+              <w:t>Trường hợp bước 3, nếu vé tìm được không thỏa các yêu cầu cho phép hủy thì nhân viên sẽ từ chối yêu cầu hủy vé.</w:t>
             </w:r>
           </w:p>
           <w:p>
@@ -3445,7 +3408,6 @@
         </w:rPr>
       </w:pPr>
       <w:r>
-        <w:lastRenderedPageBreak/>
         <w:t xml:space="preserve">Use case </w:t>
       </w:r>
       <w:r>
@@ -4318,7 +4280,6 @@
                 <w:sz w:val="24"/>
                 <w:szCs w:val="24"/>
               </w:rPr>
-              <w:lastRenderedPageBreak/>
               <w:tab/>
             </w:r>
           </w:p>
@@ -4360,7 +4321,6 @@
                 <w:sz w:val="24"/>
                 <w:szCs w:val="24"/>
               </w:rPr>
-              <w:lastRenderedPageBreak/>
               <w:t>Mã số: UCNV-7</w:t>
             </w:r>
           </w:p>
@@ -5309,11 +5269,7 @@
               <w:t>Nhân viên xem xét khả năng của tài xế (</w:t>
             </w:r>
             <w:r>
-              <w:t xml:space="preserve">khả năng chạy đường ngắn/dài, bằng lái thuộc loại D/E/F, có chạy được ban đêm hay </w:t>
-            </w:r>
-            <w:r>
-              <w:lastRenderedPageBreak/>
-              <w:t>không, chạy được tuyến này hay không</w:t>
+              <w:t>khả năng chạy đường ngắn/dài, bằng lái thuộc loại D/E/F, có chạy được ban đêm hay không, chạy được tuyến này hay không</w:t>
             </w:r>
             <w:r>
               <w:t>)</w:t>
@@ -5412,7 +5368,6 @@
                 <w:sz w:val="24"/>
                 <w:szCs w:val="24"/>
               </w:rPr>
-              <w:lastRenderedPageBreak/>
               <w:t>Dòng thay thế</w:t>
             </w:r>
           </w:p>
@@ -7659,7 +7614,6 @@
               <w:pStyle w:val="MyTable1"/>
             </w:pPr>
             <w:r>
-              <w:lastRenderedPageBreak/>
               <w:t>Use case</w:t>
             </w:r>
           </w:p>
@@ -7802,7 +7756,7 @@
                 <v:shape id="_x0000_i1025" type="#_x0000_t75" style="width:367.5pt;height:327pt" o:ole="">
                   <v:imagedata r:id="rId8" o:title=""/>
                 </v:shape>
-                <o:OLEObject Type="Embed" ProgID="PBrush" ShapeID="_x0000_i1025" DrawAspect="Content" ObjectID="_1568482845" r:id="rId9"/>
+                <o:OLEObject Type="Embed" ProgID="PBrush" ShapeID="_x0000_i1025" DrawAspect="Content" ObjectID="_1568484381" r:id="rId9"/>
               </w:object>
             </w:r>
           </w:p>
@@ -7946,7 +7900,6 @@
               <w:pStyle w:val="MyTable1"/>
             </w:pPr>
             <w:r>
-              <w:lastRenderedPageBreak/>
               <w:t>Mô tả</w:t>
             </w:r>
           </w:p>
@@ -7959,7 +7912,6 @@
             <w:pPr>
               <w:pStyle w:val="MyTable1"/>
             </w:pPr>
-            <w:bookmarkStart w:id="0" w:name="_GoBack"/>
             <w:r>
               <w:rPr>
                 <w:noProof/>
@@ -8007,7 +7959,6 @@
                 </wp:inline>
               </w:drawing>
             </w:r>
-            <w:bookmarkEnd w:id="0"/>
           </w:p>
         </w:tc>
       </w:tr>
@@ -8149,7 +8100,6 @@
               <w:pStyle w:val="MyTable1"/>
             </w:pPr>
             <w:r>
-              <w:lastRenderedPageBreak/>
               <w:t>Mô tả</w:t>
             </w:r>
           </w:p>
@@ -8356,7 +8306,6 @@
               <w:pStyle w:val="MyTable1"/>
             </w:pPr>
             <w:r>
-              <w:lastRenderedPageBreak/>
               <w:t>Mô tả</w:t>
             </w:r>
           </w:p>
@@ -8751,7 +8700,6 @@
               <w:pStyle w:val="MyTable1"/>
             </w:pPr>
             <w:r>
-              <w:lastRenderedPageBreak/>
               <w:t>Mô tả</w:t>
             </w:r>
           </w:p>
@@ -8929,7 +8877,6 @@
               <w:pStyle w:val="MyTable1"/>
             </w:pPr>
             <w:r>
-              <w:lastRenderedPageBreak/>
               <w:t>Tham chiếu</w:t>
             </w:r>
           </w:p>
@@ -9165,7 +9112,6 @@
               <w:pStyle w:val="MyTable1"/>
             </w:pPr>
             <w:r>
-              <w:lastRenderedPageBreak/>
               <w:t>Mô tả</w:t>
             </w:r>
           </w:p>
@@ -9366,7 +9312,6 @@
               <w:pStyle w:val="MyTable1"/>
             </w:pPr>
             <w:r>
-              <w:lastRenderedPageBreak/>
               <w:t>Mô tả</w:t>
             </w:r>
           </w:p>
@@ -9570,7 +9515,6 @@
               <w:pStyle w:val="MyTable1"/>
             </w:pPr>
             <w:r>
-              <w:lastRenderedPageBreak/>
               <w:t>Mô tả</w:t>
             </w:r>
           </w:p>
@@ -10087,7 +10031,6 @@
               <w:pStyle w:val="MyTable1"/>
             </w:pPr>
             <w:r>
-              <w:lastRenderedPageBreak/>
               <w:t>Tham chiếu</w:t>
             </w:r>
           </w:p>
@@ -11041,7 +10984,15 @@
               <w:pStyle w:val="MyTable1"/>
             </w:pPr>
             <w:r>
-              <w:t>Cho phép hiển thị danh sách tất cả các tuyến còn tồn tại trên thực tế. Danh sách hiển thị gồm: trạm bắt đầu, trạm kết thúc, chiều dài tuyến, thời gian ước lượng,… Hỗ trợ tính năng sắp xếp danh sách tuyến theo một số tiêu chí nhất định.</w:t>
+              <w:t xml:space="preserve">Cho phép hiển thị danh sách tất cả các tuyến còn tồn tại trên thực tế. Danh sách hiển thị gồm: trạm bắt đầu, trạm kết thúc, chiều dài tuyến, thời gian ước </w:t>
+            </w:r>
+            <w:proofErr w:type="gramStart"/>
+            <w:r>
+              <w:t>lượng,…</w:t>
+            </w:r>
+            <w:proofErr w:type="gramEnd"/>
+            <w:r>
+              <w:t xml:space="preserve"> Hỗ trợ tính năng sắp xếp danh sách tuyến theo một số tiêu chí nhất định.</w:t>
             </w:r>
           </w:p>
         </w:tc>
@@ -11098,7 +11049,6 @@
               <w:pStyle w:val="MyTable1"/>
             </w:pPr>
             <w:r>
-              <w:lastRenderedPageBreak/>
               <w:t>Mã số: R2</w:t>
             </w:r>
           </w:p>
@@ -11316,8 +11266,13 @@
               <w:pStyle w:val="MyTable1"/>
             </w:pPr>
             <w:r>
-              <w:t>Thêm tuyến mới khi mở tuyến thành công. Nhập vào các thông tin như trạm bắt đầu, trạm kết thúc, lộ trình tuyến,…</w:t>
-            </w:r>
+              <w:t xml:space="preserve">Thêm tuyến mới khi mở tuyến thành công. Nhập vào các thông tin như trạm bắt đầu, trạm kết thúc, lộ trình </w:t>
+            </w:r>
+            <w:proofErr w:type="gramStart"/>
+            <w:r>
+              <w:t>tuyến,…</w:t>
+            </w:r>
+            <w:proofErr w:type="gramEnd"/>
           </w:p>
         </w:tc>
       </w:tr>
@@ -11562,8 +11517,13 @@
               <w:pStyle w:val="MyTable1"/>
             </w:pPr>
             <w:r>
-              <w:t>Sửa tuyến trên hệ thống dựa vào các thay đổi về tuyến trên thực tế. Các thay đổi bao gồm: các trạm thuộc tuyến, các chuyến thuộc tuyến, thời gian ước lượng,…</w:t>
-            </w:r>
+              <w:t xml:space="preserve">Sửa tuyến trên hệ thống dựa vào các thay đổi về tuyến trên thực tế. Các thay đổi bao gồm: các trạm thuộc tuyến, các chuyến thuộc tuyến, thời gian ước </w:t>
+            </w:r>
+            <w:proofErr w:type="gramStart"/>
+            <w:r>
+              <w:t>lượng,…</w:t>
+            </w:r>
+            <w:proofErr w:type="gramEnd"/>
           </w:p>
         </w:tc>
       </w:tr>
@@ -11606,7 +11566,6 @@
               <w:pStyle w:val="MyTable1"/>
             </w:pPr>
             <w:r>
-              <w:lastRenderedPageBreak/>
               <w:t>Mã số: R6</w:t>
             </w:r>
           </w:p>
@@ -12009,7 +11968,6 @@
               <w:pStyle w:val="MyTable1"/>
             </w:pPr>
             <w:r>
-              <w:lastRenderedPageBreak/>
               <w:t>Mô tả</w:t>
             </w:r>
           </w:p>
@@ -12439,7 +12397,6 @@
               <w:pStyle w:val="MyTable1"/>
             </w:pPr>
             <w:r>
-              <w:lastRenderedPageBreak/>
               <w:t>Mô tả</w:t>
             </w:r>
           </w:p>
@@ -14165,7 +14122,6 @@
               <w:pStyle w:val="MyTable1"/>
             </w:pPr>
             <w:r>
-              <w:lastRenderedPageBreak/>
               <w:t>Mô tả</w:t>
             </w:r>
           </w:p>
@@ -14554,8 +14510,13 @@
               <w:pStyle w:val="MyTable1"/>
             </w:pPr>
             <w:r>
-              <w:t>Tìm đường đi ngắn nhất giữa các trạm, bên cạnh đó phải xem xét các yếu tố giá trị khác như: tỉ lệ đón khách, tỉ lệ kẹt xe,…</w:t>
-            </w:r>
+              <w:t xml:space="preserve">Tìm đường đi ngắn nhất giữa các trạm, bên cạnh đó phải xem xét các yếu tố giá trị khác như: tỉ lệ đón khách, tỉ lệ kẹt </w:t>
+            </w:r>
+            <w:proofErr w:type="gramStart"/>
+            <w:r>
+              <w:t>xe,…</w:t>
+            </w:r>
+            <w:proofErr w:type="gramEnd"/>
           </w:p>
         </w:tc>
       </w:tr>
@@ -14655,7 +14616,6 @@
               <w:pStyle w:val="MyTable1"/>
             </w:pPr>
             <w:r>
-              <w:lastRenderedPageBreak/>
               <w:t>Mô tả</w:t>
             </w:r>
           </w:p>
@@ -15121,7 +15081,6 @@
               <w:pStyle w:val="MyTable1"/>
             </w:pPr>
             <w:r>
-              <w:lastRenderedPageBreak/>
               <w:t>Mô tả</w:t>
             </w:r>
           </w:p>
@@ -16325,7 +16284,6 @@
               <w:pStyle w:val="MyTable1"/>
             </w:pPr>
             <w:r>
-              <w:lastRenderedPageBreak/>
               <w:t>Tham chiếu</w:t>
             </w:r>
           </w:p>
@@ -16534,7 +16492,15 @@
               <w:ind w:left="52"/>
             </w:pPr>
             <w:r>
-              <w:t>Quản lí thông tin của các trạm dừng chân: thời gian lập trạm, địa điểm, tỉ lệ đón khách,... Trong đó còn cho phép quản lí thông tin đường đi qua các trạm để tìm đường đi ngắn nhất hoặc những đường đi phù hợp khi xảy ra những trường hợp không mong muốn đối với những đường đi đã được lên lịch trình.</w:t>
+              <w:t xml:space="preserve">Quản lí thông tin của các trạm dừng chân: thời gian lập trạm, địa điểm, tỉ lệ đón </w:t>
+            </w:r>
+            <w:proofErr w:type="gramStart"/>
+            <w:r>
+              <w:t>khách,...</w:t>
+            </w:r>
+            <w:proofErr w:type="gramEnd"/>
+            <w:r>
+              <w:t xml:space="preserve"> Trong đó còn cho phép quản lí thông tin đường đi qua các trạm để tìm đường đi ngắn nhất hoặc những đường đi phù hợp khi xảy ra những trường hợp không mong muốn đối với những đường đi đã được lên lịch trình.</w:t>
             </w:r>
           </w:p>
         </w:tc>
@@ -16577,7 +16543,7 @@
 </file>
 
 <file path=word/numbering.xml><?xml version="1.0" encoding="utf-8"?>
-<w:numbering xmlns:wpc="http://schemas.microsoft.com/office/word/2010/wordprocessingCanvas" xmlns:mc="http://schemas.openxmlformats.org/markup-compatibility/2006" xmlns:o="urn:schemas-microsoft-com:office:office" xmlns:r="http://schemas.openxmlformats.org/officeDocument/2006/relationships" xmlns:m="http://schemas.openxmlformats.org/officeDocument/2006/math" xmlns:v="urn:schemas-microsoft-com:vml" xmlns:wp14="http://schemas.microsoft.com/office/word/2010/wordprocessingDrawing" xmlns:wp="http://schemas.openxmlformats.org/drawingml/2006/wordprocessingDrawing" xmlns:w10="urn:schemas-microsoft-com:office:word" xmlns:w="http://schemas.openxmlformats.org/wordprocessingml/2006/main" xmlns:w14="http://schemas.microsoft.com/office/word/2010/wordml" xmlns:w15="http://schemas.microsoft.com/office/word/2012/wordml" xmlns:wpg="http://schemas.microsoft.com/office/word/2010/wordprocessingGroup" xmlns:wpi="http://schemas.microsoft.com/office/word/2010/wordprocessingInk" xmlns:wne="http://schemas.microsoft.com/office/word/2006/wordml" xmlns:wps="http://schemas.microsoft.com/office/word/2010/wordprocessingShape" mc:Ignorable="w14 w15 wp14">
+<w:numbering xmlns:wpc="http://schemas.microsoft.com/office/word/2010/wordprocessingCanvas" xmlns:cx="http://schemas.microsoft.com/office/drawing/2014/chartex" xmlns:cx1="http://schemas.microsoft.com/office/drawing/2015/9/8/chartex" xmlns:cx2="http://schemas.microsoft.com/office/drawing/2015/10/21/chartex" xmlns:cx3="http://schemas.microsoft.com/office/drawing/2016/5/9/chartex" xmlns:cx4="http://schemas.microsoft.com/office/drawing/2016/5/10/chartex" xmlns:cx5="http://schemas.microsoft.com/office/drawing/2016/5/11/chartex" xmlns:cx6="http://schemas.microsoft.com/office/drawing/2016/5/12/chartex" xmlns:cx7="http://schemas.microsoft.com/office/drawing/2016/5/13/chartex" xmlns:cx8="http://schemas.microsoft.com/office/drawing/2016/5/14/chartex" xmlns:mc="http://schemas.openxmlformats.org/markup-compatibility/2006" xmlns:aink="http://schemas.microsoft.com/office/drawing/2016/ink" xmlns:am3d="http://schemas.microsoft.com/office/drawing/2017/model3d" xmlns:o="urn:schemas-microsoft-com:office:office" xmlns:r="http://schemas.openxmlformats.org/officeDocument/2006/relationships" xmlns:m="http://schemas.openxmlformats.org/officeDocument/2006/math" xmlns:v="urn:schemas-microsoft-com:vml" xmlns:wp14="http://schemas.microsoft.com/office/word/2010/wordprocessingDrawing" xmlns:wp="http://schemas.openxmlformats.org/drawingml/2006/wordprocessingDrawing" xmlns:w10="urn:schemas-microsoft-com:office:word" xmlns:w="http://schemas.openxmlformats.org/wordprocessingml/2006/main" xmlns:w14="http://schemas.microsoft.com/office/word/2010/wordml" xmlns:w15="http://schemas.microsoft.com/office/word/2012/wordml" xmlns:w16cid="http://schemas.microsoft.com/office/word/2016/wordml/cid" xmlns:w16se="http://schemas.microsoft.com/office/word/2015/wordml/symex" xmlns:wpg="http://schemas.microsoft.com/office/word/2010/wordprocessingGroup" xmlns:wpi="http://schemas.microsoft.com/office/word/2010/wordprocessingInk" xmlns:wne="http://schemas.microsoft.com/office/word/2006/wordml" xmlns:wps="http://schemas.microsoft.com/office/word/2010/wordprocessingShape" mc:Ignorable="w14 w15 w16se w16cid wp14">
   <w:abstractNum w:abstractNumId="0" w15:restartNumberingAfterBreak="0">
     <w:nsid w:val="000E47BE"/>
     <w:multiLevelType w:val="hybridMultilevel"/>
@@ -21580,7 +21546,7 @@
 </file>
 
 <file path=word/styles.xml><?xml version="1.0" encoding="utf-8"?>
-<w:styles xmlns:mc="http://schemas.openxmlformats.org/markup-compatibility/2006" xmlns:r="http://schemas.openxmlformats.org/officeDocument/2006/relationships" xmlns:w="http://schemas.openxmlformats.org/wordprocessingml/2006/main" xmlns:w14="http://schemas.microsoft.com/office/word/2010/wordml" xmlns:w15="http://schemas.microsoft.com/office/word/2012/wordml" mc:Ignorable="w14 w15">
+<w:styles xmlns:mc="http://schemas.openxmlformats.org/markup-compatibility/2006" xmlns:r="http://schemas.openxmlformats.org/officeDocument/2006/relationships" xmlns:w="http://schemas.openxmlformats.org/wordprocessingml/2006/main" xmlns:w14="http://schemas.microsoft.com/office/word/2010/wordml" xmlns:w15="http://schemas.microsoft.com/office/word/2012/wordml" xmlns:w16cid="http://schemas.microsoft.com/office/word/2016/wordml/cid" xmlns:w16se="http://schemas.microsoft.com/office/word/2015/wordml/symex" mc:Ignorable="w14 w15 w16se w16cid">
   <w:docDefaults>
     <w:rPrDefault>
       <w:rPr>
@@ -21597,7 +21563,7 @@
       </w:pPr>
     </w:pPrDefault>
   </w:docDefaults>
-  <w:latentStyles w:defLockedState="0" w:defUIPriority="99" w:defSemiHidden="0" w:defUnhideWhenUsed="0" w:defQFormat="0" w:count="371">
+  <w:latentStyles w:defLockedState="0" w:defUIPriority="99" w:defSemiHidden="0" w:defUnhideWhenUsed="0" w:defQFormat="0" w:count="375">
     <w:lsdException w:name="Normal" w:uiPriority="0" w:qFormat="1"/>
     <w:lsdException w:name="heading 1" w:uiPriority="9" w:qFormat="1"/>
     <w:lsdException w:name="heading 2" w:semiHidden="1" w:uiPriority="9" w:unhideWhenUsed="1" w:qFormat="1"/>
@@ -21703,7 +21669,6 @@
     <w:lsdException w:name="HTML Sample" w:semiHidden="1" w:unhideWhenUsed="1"/>
     <w:lsdException w:name="HTML Typewriter" w:semiHidden="1" w:unhideWhenUsed="1"/>
     <w:lsdException w:name="HTML Variable" w:semiHidden="1" w:unhideWhenUsed="1"/>
-    <w:lsdException w:name="Normal Table" w:semiHidden="1" w:unhideWhenUsed="1"/>
     <w:lsdException w:name="annotation subject" w:semiHidden="1" w:unhideWhenUsed="1"/>
     <w:lsdException w:name="No List" w:semiHidden="1" w:unhideWhenUsed="1"/>
     <w:lsdException w:name="Outline List 1" w:semiHidden="1" w:unhideWhenUsed="1"/>
@@ -21747,10 +21712,8 @@
     <w:lsdException w:name="Table Elegant" w:semiHidden="1" w:unhideWhenUsed="1"/>
     <w:lsdException w:name="Table Professional" w:semiHidden="1" w:unhideWhenUsed="1"/>
     <w:lsdException w:name="Table Subtle 1" w:semiHidden="1" w:unhideWhenUsed="1"/>
-    <w:lsdException w:name="Table Subtle 2" w:semiHidden="1" w:unhideWhenUsed="1"/>
     <w:lsdException w:name="Table Web 1" w:semiHidden="1" w:unhideWhenUsed="1"/>
     <w:lsdException w:name="Table Web 2" w:semiHidden="1" w:unhideWhenUsed="1"/>
-    <w:lsdException w:name="Table Web 3" w:semiHidden="1" w:unhideWhenUsed="1"/>
     <w:lsdException w:name="Balloon Text" w:semiHidden="1" w:unhideWhenUsed="1"/>
     <w:lsdException w:name="Table Grid" w:uiPriority="59"/>
     <w:lsdException w:name="Table Theme" w:semiHidden="1" w:unhideWhenUsed="1"/>
@@ -21969,6 +21932,10 @@
     <w:lsdException w:name="List Table 5 Dark Accent 6" w:uiPriority="50"/>
     <w:lsdException w:name="List Table 6 Colorful Accent 6" w:uiPriority="51"/>
     <w:lsdException w:name="List Table 7 Colorful Accent 6" w:uiPriority="52"/>
+    <w:lsdException w:name="Mention" w:semiHidden="1" w:unhideWhenUsed="1"/>
+    <w:lsdException w:name="Smart Hyperlink" w:semiHidden="1" w:unhideWhenUsed="1"/>
+    <w:lsdException w:name="Hashtag" w:semiHidden="1" w:unhideWhenUsed="1"/>
+    <w:lsdException w:name="Unresolved Mention" w:semiHidden="1" w:unhideWhenUsed="1"/>
   </w:latentStyles>
   <w:style w:type="paragraph" w:default="1" w:styleId="Normal">
     <w:name w:val="Normal"/>
@@ -23136,7 +23103,7 @@
 </file>
 
 <file path=word/glossary/document.xml><?xml version="1.0" encoding="utf-8"?>
-<w:glossaryDocument xmlns:wpc="http://schemas.microsoft.com/office/word/2010/wordprocessingCanvas" xmlns:mc="http://schemas.openxmlformats.org/markup-compatibility/2006" xmlns:o="urn:schemas-microsoft-com:office:office" xmlns:r="http://schemas.openxmlformats.org/officeDocument/2006/relationships" xmlns:m="http://schemas.openxmlformats.org/officeDocument/2006/math" xmlns:v="urn:schemas-microsoft-com:vml" xmlns:wp14="http://schemas.microsoft.com/office/word/2010/wordprocessingDrawing" xmlns:wp="http://schemas.openxmlformats.org/drawingml/2006/wordprocessingDrawing" xmlns:w10="urn:schemas-microsoft-com:office:word" xmlns:w="http://schemas.openxmlformats.org/wordprocessingml/2006/main" xmlns:w14="http://schemas.microsoft.com/office/word/2010/wordml" xmlns:w15="http://schemas.microsoft.com/office/word/2012/wordml" xmlns:wpg="http://schemas.microsoft.com/office/word/2010/wordprocessingGroup" xmlns:wpi="http://schemas.microsoft.com/office/word/2010/wordprocessingInk" xmlns:wne="http://schemas.microsoft.com/office/word/2006/wordml" xmlns:wps="http://schemas.microsoft.com/office/word/2010/wordprocessingShape" mc:Ignorable="w14 w15 wp14">
+<w:glossaryDocument xmlns:wpc="http://schemas.microsoft.com/office/word/2010/wordprocessingCanvas" xmlns:cx="http://schemas.microsoft.com/office/drawing/2014/chartex" xmlns:cx1="http://schemas.microsoft.com/office/drawing/2015/9/8/chartex" xmlns:cx2="http://schemas.microsoft.com/office/drawing/2015/10/21/chartex" xmlns:cx3="http://schemas.microsoft.com/office/drawing/2016/5/9/chartex" xmlns:cx4="http://schemas.microsoft.com/office/drawing/2016/5/10/chartex" xmlns:cx5="http://schemas.microsoft.com/office/drawing/2016/5/11/chartex" xmlns:cx6="http://schemas.microsoft.com/office/drawing/2016/5/12/chartex" xmlns:cx7="http://schemas.microsoft.com/office/drawing/2016/5/13/chartex" xmlns:cx8="http://schemas.microsoft.com/office/drawing/2016/5/14/chartex" xmlns:mc="http://schemas.openxmlformats.org/markup-compatibility/2006" xmlns:aink="http://schemas.microsoft.com/office/drawing/2016/ink" xmlns:am3d="http://schemas.microsoft.com/office/drawing/2017/model3d" xmlns:o="urn:schemas-microsoft-com:office:office" xmlns:r="http://schemas.openxmlformats.org/officeDocument/2006/relationships" xmlns:m="http://schemas.openxmlformats.org/officeDocument/2006/math" xmlns:v="urn:schemas-microsoft-com:vml" xmlns:wp14="http://schemas.microsoft.com/office/word/2010/wordprocessingDrawing" xmlns:wp="http://schemas.openxmlformats.org/drawingml/2006/wordprocessingDrawing" xmlns:w10="urn:schemas-microsoft-com:office:word" xmlns:w="http://schemas.openxmlformats.org/wordprocessingml/2006/main" xmlns:w14="http://schemas.microsoft.com/office/word/2010/wordml" xmlns:w15="http://schemas.microsoft.com/office/word/2012/wordml" xmlns:w16cid="http://schemas.microsoft.com/office/word/2016/wordml/cid" xmlns:w16se="http://schemas.microsoft.com/office/word/2015/wordml/symex" xmlns:wpg="http://schemas.microsoft.com/office/word/2010/wordprocessingGroup" xmlns:wpi="http://schemas.microsoft.com/office/word/2010/wordprocessingInk" xmlns:wne="http://schemas.microsoft.com/office/word/2006/wordml" xmlns:wps="http://schemas.microsoft.com/office/word/2010/wordprocessingShape" mc:Ignorable="w14 w15 w16se w16cid wp14">
   <w:docParts>
     <w:docPart>
       <w:docPartPr>
@@ -23173,7 +23140,7 @@
 </file>
 
 <file path=word/glossary/fontTable.xml><?xml version="1.0" encoding="utf-8"?>
-<w:fonts xmlns:mc="http://schemas.openxmlformats.org/markup-compatibility/2006" xmlns:r="http://schemas.openxmlformats.org/officeDocument/2006/relationships" xmlns:w="http://schemas.openxmlformats.org/wordprocessingml/2006/main" xmlns:w14="http://schemas.microsoft.com/office/word/2010/wordml" xmlns:w15="http://schemas.microsoft.com/office/word/2012/wordml" mc:Ignorable="w14 w15">
+<w:fonts xmlns:mc="http://schemas.openxmlformats.org/markup-compatibility/2006" xmlns:r="http://schemas.openxmlformats.org/officeDocument/2006/relationships" xmlns:w="http://schemas.openxmlformats.org/wordprocessingml/2006/main" xmlns:w14="http://schemas.microsoft.com/office/word/2010/wordml" xmlns:w15="http://schemas.microsoft.com/office/word/2012/wordml" xmlns:w16cid="http://schemas.microsoft.com/office/word/2016/wordml/cid" xmlns:w16se="http://schemas.microsoft.com/office/word/2015/wordml/symex" mc:Ignorable="w14 w15 w16se w16cid">
   <w:font w:name="Times New Roman">
     <w:panose1 w:val="02020603050405020304"/>
     <w:charset w:val="00"/>
@@ -23231,6 +23198,14 @@
     <w:pitch w:val="variable"/>
     <w:sig w:usb0="E1002EFF" w:usb1="C000605B" w:usb2="00000029" w:usb3="00000000" w:csb0="000101FF" w:csb1="00000000"/>
   </w:font>
+  <w:font w:name="DengXian">
+    <w:altName w:val="等线"/>
+    <w:panose1 w:val="02010600030101010101"/>
+    <w:charset w:val="86"/>
+    <w:family w:val="modern"/>
+    <w:pitch w:val="fixed"/>
+    <w:sig w:usb0="00000001" w:usb1="080E0000" w:usb2="00000010" w:usb3="00000000" w:csb0="00040000" w:csb1="00000000"/>
+  </w:font>
   <w:font w:name="Calibri Light">
     <w:panose1 w:val="020F0302020204030204"/>
     <w:charset w:val="00"/>
@@ -23238,11 +23213,19 @@
     <w:pitch w:val="variable"/>
     <w:sig w:usb0="E0002AFF" w:usb1="C000247B" w:usb2="00000009" w:usb3="00000000" w:csb0="000001FF" w:csb1="00000000"/>
   </w:font>
+  <w:font w:name="DengXian Light">
+    <w:altName w:val="等线 Light"/>
+    <w:panose1 w:val="00000000000000000000"/>
+    <w:charset w:val="86"/>
+    <w:family w:val="roman"/>
+    <w:notTrueType/>
+    <w:pitch w:val="default"/>
+  </w:font>
 </w:fonts>
 </file>
 
 <file path=word/glossary/settings.xml><?xml version="1.0" encoding="utf-8"?>
-<w:settings xmlns:mc="http://schemas.openxmlformats.org/markup-compatibility/2006" xmlns:o="urn:schemas-microsoft-com:office:office" xmlns:r="http://schemas.openxmlformats.org/officeDocument/2006/relationships" xmlns:m="http://schemas.openxmlformats.org/officeDocument/2006/math" xmlns:v="urn:schemas-microsoft-com:vml" xmlns:w10="urn:schemas-microsoft-com:office:word" xmlns:w="http://schemas.openxmlformats.org/wordprocessingml/2006/main" xmlns:w14="http://schemas.microsoft.com/office/word/2010/wordml" xmlns:w15="http://schemas.microsoft.com/office/word/2012/wordml" xmlns:sl="http://schemas.openxmlformats.org/schemaLibrary/2006/main" mc:Ignorable="w14 w15">
+<w:settings xmlns:mc="http://schemas.openxmlformats.org/markup-compatibility/2006" xmlns:o="urn:schemas-microsoft-com:office:office" xmlns:r="http://schemas.openxmlformats.org/officeDocument/2006/relationships" xmlns:m="http://schemas.openxmlformats.org/officeDocument/2006/math" xmlns:v="urn:schemas-microsoft-com:vml" xmlns:w10="urn:schemas-microsoft-com:office:word" xmlns:w="http://schemas.openxmlformats.org/wordprocessingml/2006/main" xmlns:w14="http://schemas.microsoft.com/office/word/2010/wordml" xmlns:w15="http://schemas.microsoft.com/office/word/2012/wordml" xmlns:w16cid="http://schemas.microsoft.com/office/word/2016/wordml/cid" xmlns:w16se="http://schemas.microsoft.com/office/word/2015/wordml/symex" xmlns:sl="http://schemas.openxmlformats.org/schemaLibrary/2006/main" mc:Ignorable="w14 w15 w16se w16cid">
   <w:view w:val="normal"/>
   <w:defaultTabStop w:val="720"/>
   <w:characterSpacingControl w:val="doNotCompress"/>
@@ -23277,6 +23260,7 @@
     <w:rsid w:val="004E2059"/>
     <w:rsid w:val="004F09D9"/>
     <w:rsid w:val="0053620D"/>
+    <w:rsid w:val="00571357"/>
     <w:rsid w:val="005825BA"/>
     <w:rsid w:val="005A2380"/>
     <w:rsid w:val="005D7A5A"/>
@@ -23333,7 +23317,7 @@
 </file>
 
 <file path=word/glossary/styles.xml><?xml version="1.0" encoding="utf-8"?>
-<w:styles xmlns:mc="http://schemas.openxmlformats.org/markup-compatibility/2006" xmlns:r="http://schemas.openxmlformats.org/officeDocument/2006/relationships" xmlns:w="http://schemas.openxmlformats.org/wordprocessingml/2006/main" xmlns:w14="http://schemas.microsoft.com/office/word/2010/wordml" xmlns:w15="http://schemas.microsoft.com/office/word/2012/wordml" mc:Ignorable="w14 w15">
+<w:styles xmlns:mc="http://schemas.openxmlformats.org/markup-compatibility/2006" xmlns:r="http://schemas.openxmlformats.org/officeDocument/2006/relationships" xmlns:w="http://schemas.openxmlformats.org/wordprocessingml/2006/main" xmlns:w14="http://schemas.microsoft.com/office/word/2010/wordml" xmlns:w15="http://schemas.microsoft.com/office/word/2012/wordml" xmlns:w16cid="http://schemas.microsoft.com/office/word/2016/wordml/cid" xmlns:w16se="http://schemas.microsoft.com/office/word/2015/wordml/symex" mc:Ignorable="w14 w15 w16se w16cid">
   <w:docDefaults>
     <w:rPrDefault>
       <w:rPr>
@@ -23349,7 +23333,7 @@
       </w:pPr>
     </w:pPrDefault>
   </w:docDefaults>
-  <w:latentStyles w:defLockedState="0" w:defUIPriority="99" w:defSemiHidden="0" w:defUnhideWhenUsed="0" w:defQFormat="0" w:count="371">
+  <w:latentStyles w:defLockedState="0" w:defUIPriority="99" w:defSemiHidden="0" w:defUnhideWhenUsed="0" w:defQFormat="0" w:count="375">
     <w:lsdException w:name="Normal" w:uiPriority="0" w:qFormat="1"/>
     <w:lsdException w:name="heading 1" w:uiPriority="9" w:qFormat="1"/>
     <w:lsdException w:name="heading 2" w:semiHidden="1" w:uiPriority="9" w:unhideWhenUsed="1" w:qFormat="1"/>
@@ -23455,7 +23439,6 @@
     <w:lsdException w:name="HTML Sample" w:semiHidden="1" w:unhideWhenUsed="1"/>
     <w:lsdException w:name="HTML Typewriter" w:semiHidden="1" w:unhideWhenUsed="1"/>
     <w:lsdException w:name="HTML Variable" w:semiHidden="1" w:unhideWhenUsed="1"/>
-    <w:lsdException w:name="Normal Table" w:semiHidden="1" w:unhideWhenUsed="1"/>
     <w:lsdException w:name="annotation subject" w:semiHidden="1" w:unhideWhenUsed="1"/>
     <w:lsdException w:name="No List" w:semiHidden="1" w:unhideWhenUsed="1"/>
     <w:lsdException w:name="Outline List 1" w:semiHidden="1" w:unhideWhenUsed="1"/>
@@ -23499,10 +23482,8 @@
     <w:lsdException w:name="Table Elegant" w:semiHidden="1" w:unhideWhenUsed="1"/>
     <w:lsdException w:name="Table Professional" w:semiHidden="1" w:unhideWhenUsed="1"/>
     <w:lsdException w:name="Table Subtle 1" w:semiHidden="1" w:unhideWhenUsed="1"/>
-    <w:lsdException w:name="Table Subtle 2" w:semiHidden="1" w:unhideWhenUsed="1"/>
     <w:lsdException w:name="Table Web 1" w:semiHidden="1" w:unhideWhenUsed="1"/>
     <w:lsdException w:name="Table Web 2" w:semiHidden="1" w:unhideWhenUsed="1"/>
-    <w:lsdException w:name="Table Web 3" w:semiHidden="1" w:unhideWhenUsed="1"/>
     <w:lsdException w:name="Balloon Text" w:semiHidden="1" w:unhideWhenUsed="1"/>
     <w:lsdException w:name="Table Grid" w:uiPriority="59"/>
     <w:lsdException w:name="Table Theme" w:semiHidden="1" w:unhideWhenUsed="1"/>
@@ -23721,6 +23702,10 @@
     <w:lsdException w:name="List Table 5 Dark Accent 6" w:uiPriority="50"/>
     <w:lsdException w:name="List Table 6 Colorful Accent 6" w:uiPriority="51"/>
     <w:lsdException w:name="List Table 7 Colorful Accent 6" w:uiPriority="52"/>
+    <w:lsdException w:name="Mention" w:semiHidden="1" w:unhideWhenUsed="1"/>
+    <w:lsdException w:name="Smart Hyperlink" w:semiHidden="1" w:unhideWhenUsed="1"/>
+    <w:lsdException w:name="Hashtag" w:semiHidden="1" w:unhideWhenUsed="1"/>
+    <w:lsdException w:name="Unresolved Mention" w:semiHidden="1" w:unhideWhenUsed="1"/>
   </w:latentStyles>
   <w:style w:type="paragraph" w:default="1" w:styleId="Normal">
     <w:name w:val="Normal"/>
@@ -23807,7 +23792,7 @@
 </file>
 
 <file path=word/glossary/webSettings.xml><?xml version="1.0" encoding="utf-8"?>
-<w:webSettings xmlns:mc="http://schemas.openxmlformats.org/markup-compatibility/2006" xmlns:r="http://schemas.openxmlformats.org/officeDocument/2006/relationships" xmlns:w="http://schemas.openxmlformats.org/wordprocessingml/2006/main" xmlns:w14="http://schemas.microsoft.com/office/word/2010/wordml" xmlns:w15="http://schemas.microsoft.com/office/word/2012/wordml" mc:Ignorable="w14 w15">
+<w:webSettings xmlns:mc="http://schemas.openxmlformats.org/markup-compatibility/2006" xmlns:r="http://schemas.openxmlformats.org/officeDocument/2006/relationships" xmlns:w="http://schemas.openxmlformats.org/wordprocessingml/2006/main" xmlns:w14="http://schemas.microsoft.com/office/word/2010/wordml" xmlns:w15="http://schemas.microsoft.com/office/word/2012/wordml" xmlns:w16cid="http://schemas.microsoft.com/office/word/2016/wordml/cid" xmlns:w16se="http://schemas.microsoft.com/office/word/2015/wordml/symex" mc:Ignorable="w14 w15 w16se w16cid">
   <w:optimizeForBrowser/>
   <w:allowPNG/>
 </w:webSettings>
@@ -24122,7 +24107,7 @@
 </file>
 
 <file path=customXml/itemProps2.xml><?xml version="1.0" encoding="utf-8"?>
-<ds:datastoreItem xmlns:ds="http://schemas.openxmlformats.org/officeDocument/2006/customXml" ds:itemID="{54DA762B-24B0-4B02-A221-CC18EEB088BE}">
+<ds:datastoreItem xmlns:ds="http://schemas.openxmlformats.org/officeDocument/2006/customXml" ds:itemID="{F34B23CB-2DEA-4B76-BFCA-0524A80CC131}">
   <ds:schemaRefs>
     <ds:schemaRef ds:uri="http://schemas.openxmlformats.org/officeDocument/2006/bibliography"/>
   </ds:schemaRefs>

</xml_diff>